<commit_message>
document based vectore store & retrieval
</commit_message>
<xml_diff>
--- a/Notes/Agentic AI 2.0.docx
+++ b/Notes/Agentic AI 2.0.docx
@@ -262,6 +262,18 @@
           <w:lang w:eastAsia="en-IN"/>
         </w:rPr>
         <w:lastRenderedPageBreak/>
+        <w:t xml:space="preserve">Chapter – 1: </w:t>
+      </w:r>
+      <w:r>
+        <w:rPr>
+          <w:rFonts w:eastAsia="Times New Roman" w:cstheme="minorHAnsi"/>
+          <w:b/>
+          <w:bCs/>
+          <w:kern w:val="36"/>
+          <w:sz w:val="48"/>
+          <w:szCs w:val="48"/>
+          <w:lang w:eastAsia="en-IN"/>
+        </w:rPr>
         <w:t>Embeddings &amp; Similarity Metrics – The Ultimate Guide</w:t>
       </w:r>
     </w:p>
@@ -6866,6 +6878,931 @@
         </w:rPr>
       </w:pPr>
     </w:p>
+    <w:p>
+      <w:pPr>
+        <w:ind w:left="0" w:firstLine="0"/>
+        <w:rPr>
+          <w:rFonts w:cstheme="minorHAnsi"/>
+        </w:rPr>
+      </w:pPr>
+    </w:p>
+    <w:p>
+      <w:pPr>
+        <w:pStyle w:val="Heading2"/>
+        <w:rPr>
+          <w:rFonts w:asciiTheme="minorHAnsi" w:hAnsiTheme="minorHAnsi" w:cstheme="minorHAnsi"/>
+        </w:rPr>
+      </w:pPr>
+      <w:r>
+        <w:rPr>
+          <w:rFonts w:asciiTheme="minorHAnsi" w:hAnsiTheme="minorHAnsi" w:cstheme="minorHAnsi"/>
+        </w:rPr>
+        <w:t xml:space="preserve">Chapter – </w:t>
+      </w:r>
+      <w:r>
+        <w:rPr>
+          <w:rFonts w:asciiTheme="minorHAnsi" w:hAnsiTheme="minorHAnsi" w:cstheme="minorHAnsi"/>
+        </w:rPr>
+        <w:t>2</w:t>
+      </w:r>
+      <w:r>
+        <w:rPr>
+          <w:rFonts w:asciiTheme="minorHAnsi" w:hAnsiTheme="minorHAnsi" w:cstheme="minorHAnsi"/>
+        </w:rPr>
+        <w:t>:</w:t>
+      </w:r>
+      <w:r>
+        <w:rPr>
+          <w:rFonts w:cstheme="minorHAnsi"/>
+          <w:b w:val="0"/>
+          <w:bCs w:val="0"/>
+          <w:kern w:val="36"/>
+          <w:sz w:val="48"/>
+          <w:szCs w:val="48"/>
+        </w:rPr>
+        <w:t xml:space="preserve"> </w:t>
+      </w:r>
+      <w:r>
+        <w:rPr>
+          <w:rFonts w:asciiTheme="minorHAnsi" w:hAnsiTheme="minorHAnsi" w:cstheme="minorHAnsi"/>
+        </w:rPr>
+        <w:t>Query Search &amp; Retrieval in FAISS Vector Store</w:t>
+      </w:r>
+    </w:p>
+    <w:p>
+      <w:pPr>
+        <w:rPr>
+          <w:rFonts w:cstheme="minorHAnsi"/>
+        </w:rPr>
+      </w:pPr>
+      <w:r>
+        <w:rPr>
+          <w:rFonts w:cstheme="minorHAnsi"/>
+        </w:rPr>
+        <w:pict w14:anchorId="171AE233">
+          <v:rect id="_x0000_i1037" style="width:0;height:1.5pt" o:hralign="center" o:hrstd="t" o:hr="t" fillcolor="#a0a0a0" stroked="f"/>
+        </w:pict>
+      </w:r>
+    </w:p>
+    <w:p>
+      <w:pPr>
+        <w:pStyle w:val="Heading3"/>
+        <w:rPr>
+          <w:rFonts w:asciiTheme="minorHAnsi" w:hAnsiTheme="minorHAnsi" w:cstheme="minorHAnsi"/>
+        </w:rPr>
+      </w:pPr>
+      <w:r>
+        <w:rPr>
+          <w:rFonts w:ascii="Segoe UI Emoji" w:hAnsi="Segoe UI Emoji" w:cs="Segoe UI Emoji"/>
+        </w:rPr>
+        <w:t>🔰</w:t>
+      </w:r>
+      <w:r>
+        <w:rPr>
+          <w:rFonts w:asciiTheme="minorHAnsi" w:hAnsiTheme="minorHAnsi" w:cstheme="minorHAnsi"/>
+        </w:rPr>
+        <w:t xml:space="preserve"> Overview</w:t>
+      </w:r>
+    </w:p>
+    <w:p>
+      <w:pPr>
+        <w:pStyle w:val="NormalWeb"/>
+        <w:rPr>
+          <w:rFonts w:asciiTheme="minorHAnsi" w:hAnsiTheme="minorHAnsi" w:cstheme="minorHAnsi"/>
+        </w:rPr>
+      </w:pPr>
+      <w:r>
+        <w:rPr>
+          <w:rFonts w:asciiTheme="minorHAnsi" w:hAnsiTheme="minorHAnsi" w:cstheme="minorHAnsi"/>
+        </w:rPr>
+        <w:t xml:space="preserve">In Retrieval-Augmented Generation (RAG), once all corpus texts are converted to vectors and stored in a vector store like </w:t>
+      </w:r>
+      <w:r>
+        <w:rPr>
+          <w:rStyle w:val="Strong"/>
+          <w:rFonts w:asciiTheme="minorHAnsi" w:hAnsiTheme="minorHAnsi" w:cstheme="minorHAnsi"/>
+        </w:rPr>
+        <w:t>FAISS</w:t>
+      </w:r>
+      <w:r>
+        <w:rPr>
+          <w:rFonts w:asciiTheme="minorHAnsi" w:hAnsiTheme="minorHAnsi" w:cstheme="minorHAnsi"/>
+        </w:rPr>
+        <w:t xml:space="preserve">, the </w:t>
+      </w:r>
+      <w:r>
+        <w:rPr>
+          <w:rStyle w:val="Strong"/>
+          <w:rFonts w:asciiTheme="minorHAnsi" w:hAnsiTheme="minorHAnsi" w:cstheme="minorHAnsi"/>
+        </w:rPr>
+        <w:t>similarity search process</w:t>
+      </w:r>
+      <w:r>
+        <w:rPr>
+          <w:rFonts w:asciiTheme="minorHAnsi" w:hAnsiTheme="minorHAnsi" w:cstheme="minorHAnsi"/>
+        </w:rPr>
+        <w:t xml:space="preserve"> kicks in at query time to fetch the most relevant context.</w:t>
+      </w:r>
+    </w:p>
+    <w:p>
+      <w:pPr>
+        <w:rPr>
+          <w:rFonts w:cstheme="minorHAnsi"/>
+        </w:rPr>
+      </w:pPr>
+      <w:r>
+        <w:rPr>
+          <w:rFonts w:cstheme="minorHAnsi"/>
+        </w:rPr>
+        <w:pict w14:anchorId="7D6486FB">
+          <v:rect id="_x0000_i1038" style="width:0;height:1.5pt" o:hralign="center" o:hrstd="t" o:hr="t" fillcolor="#a0a0a0" stroked="f"/>
+        </w:pict>
+      </w:r>
+    </w:p>
+    <w:p>
+      <w:pPr>
+        <w:pStyle w:val="Heading3"/>
+        <w:rPr>
+          <w:rFonts w:asciiTheme="minorHAnsi" w:hAnsiTheme="minorHAnsi" w:cstheme="minorHAnsi"/>
+        </w:rPr>
+      </w:pPr>
+      <w:r>
+        <w:rPr>
+          <w:rFonts w:ascii="Segoe UI Emoji" w:hAnsi="Segoe UI Emoji" w:cs="Segoe UI Emoji"/>
+        </w:rPr>
+        <w:t>⚙️</w:t>
+      </w:r>
+      <w:r>
+        <w:rPr>
+          <w:rFonts w:asciiTheme="minorHAnsi" w:hAnsiTheme="minorHAnsi" w:cstheme="minorHAnsi"/>
+        </w:rPr>
+        <w:t xml:space="preserve"> Components Involved</w:t>
+      </w:r>
+    </w:p>
+    <w:p>
+      <w:pPr>
+        <w:pStyle w:val="NormalWeb"/>
+        <w:numPr>
+          <w:ilvl w:val="0"/>
+          <w:numId w:val="4"/>
+        </w:numPr>
+        <w:rPr>
+          <w:rFonts w:asciiTheme="minorHAnsi" w:hAnsiTheme="minorHAnsi" w:cstheme="minorHAnsi"/>
+        </w:rPr>
+      </w:pPr>
+      <w:r>
+        <w:rPr>
+          <w:rStyle w:val="Strong"/>
+          <w:rFonts w:asciiTheme="minorHAnsi" w:hAnsiTheme="minorHAnsi" w:cstheme="minorHAnsi"/>
+        </w:rPr>
+        <w:t>FAISS Index</w:t>
+      </w:r>
+      <w:r>
+        <w:rPr>
+          <w:rFonts w:asciiTheme="minorHAnsi" w:hAnsiTheme="minorHAnsi" w:cstheme="minorHAnsi"/>
+        </w:rPr>
+        <w:br/>
+        <w:t>Stores dense embedding vectors with an internal positional index (e.g., 0, 1, 2…).</w:t>
+      </w:r>
+    </w:p>
+    <w:p>
+      <w:pPr>
+        <w:pStyle w:val="NormalWeb"/>
+        <w:numPr>
+          <w:ilvl w:val="1"/>
+          <w:numId w:val="4"/>
+        </w:numPr>
+        <w:rPr>
+          <w:rFonts w:asciiTheme="minorHAnsi" w:hAnsiTheme="minorHAnsi" w:cstheme="minorHAnsi"/>
+        </w:rPr>
+      </w:pPr>
+      <w:r>
+        <w:rPr>
+          <w:rFonts w:asciiTheme="minorHAnsi" w:hAnsiTheme="minorHAnsi" w:cstheme="minorHAnsi"/>
+        </w:rPr>
+        <w:t>Example:</w:t>
+      </w:r>
+      <w:r>
+        <w:rPr>
+          <w:rFonts w:asciiTheme="minorHAnsi" w:hAnsiTheme="minorHAnsi" w:cstheme="minorHAnsi"/>
+        </w:rPr>
+        <w:br/>
+      </w:r>
+      <w:r>
+        <w:rPr>
+          <w:rStyle w:val="HTMLCode"/>
+          <w:rFonts w:asciiTheme="minorHAnsi" w:hAnsiTheme="minorHAnsi" w:cstheme="minorHAnsi"/>
+        </w:rPr>
+        <w:t>0 → [0.12, 0.67, 0.89]</w:t>
+      </w:r>
+      <w:r>
+        <w:rPr>
+          <w:rFonts w:asciiTheme="minorHAnsi" w:hAnsiTheme="minorHAnsi" w:cstheme="minorHAnsi"/>
+        </w:rPr>
+        <w:br/>
+      </w:r>
+      <w:r>
+        <w:rPr>
+          <w:rStyle w:val="HTMLCode"/>
+          <w:rFonts w:asciiTheme="minorHAnsi" w:hAnsiTheme="minorHAnsi" w:cstheme="minorHAnsi"/>
+        </w:rPr>
+        <w:t>1 → [0.45, 0.23, 0.91]</w:t>
+      </w:r>
+    </w:p>
+    <w:p>
+      <w:pPr>
+        <w:pStyle w:val="NormalWeb"/>
+        <w:numPr>
+          <w:ilvl w:val="0"/>
+          <w:numId w:val="4"/>
+        </w:numPr>
+        <w:rPr>
+          <w:rFonts w:asciiTheme="minorHAnsi" w:hAnsiTheme="minorHAnsi" w:cstheme="minorHAnsi"/>
+        </w:rPr>
+      </w:pPr>
+      <w:proofErr w:type="spellStart"/>
+      <w:r>
+        <w:rPr>
+          <w:rStyle w:val="Strong"/>
+          <w:rFonts w:asciiTheme="minorHAnsi" w:hAnsiTheme="minorHAnsi" w:cstheme="minorHAnsi"/>
+        </w:rPr>
+        <w:t>Docstore</w:t>
+      </w:r>
+      <w:proofErr w:type="spellEnd"/>
+      <w:r>
+        <w:rPr>
+          <w:rFonts w:asciiTheme="minorHAnsi" w:hAnsiTheme="minorHAnsi" w:cstheme="minorHAnsi"/>
+        </w:rPr>
+        <w:br/>
+        <w:t>Stores actual documents mapped to UUIDs.</w:t>
+      </w:r>
+    </w:p>
+    <w:p>
+      <w:pPr>
+        <w:pStyle w:val="NormalWeb"/>
+        <w:numPr>
+          <w:ilvl w:val="1"/>
+          <w:numId w:val="4"/>
+        </w:numPr>
+        <w:rPr>
+          <w:rFonts w:asciiTheme="minorHAnsi" w:hAnsiTheme="minorHAnsi" w:cstheme="minorHAnsi"/>
+        </w:rPr>
+      </w:pPr>
+      <w:r>
+        <w:rPr>
+          <w:rFonts w:asciiTheme="minorHAnsi" w:hAnsiTheme="minorHAnsi" w:cstheme="minorHAnsi"/>
+        </w:rPr>
+        <w:t>Example:</w:t>
+      </w:r>
+      <w:r>
+        <w:rPr>
+          <w:rFonts w:asciiTheme="minorHAnsi" w:hAnsiTheme="minorHAnsi" w:cstheme="minorHAnsi"/>
+        </w:rPr>
+        <w:br/>
+      </w:r>
+      <w:r>
+        <w:rPr>
+          <w:rStyle w:val="HTMLCode"/>
+          <w:rFonts w:asciiTheme="minorHAnsi" w:hAnsiTheme="minorHAnsi" w:cstheme="minorHAnsi"/>
+        </w:rPr>
+        <w:t>'uuid_123' → "India won T20 World Cup in 2007"</w:t>
+      </w:r>
+    </w:p>
+    <w:p>
+      <w:pPr>
+        <w:pStyle w:val="NormalWeb"/>
+        <w:numPr>
+          <w:ilvl w:val="0"/>
+          <w:numId w:val="4"/>
+        </w:numPr>
+        <w:rPr>
+          <w:rFonts w:asciiTheme="minorHAnsi" w:hAnsiTheme="minorHAnsi" w:cstheme="minorHAnsi"/>
+        </w:rPr>
+      </w:pPr>
+      <w:r>
+        <w:rPr>
+          <w:rStyle w:val="Strong"/>
+          <w:rFonts w:asciiTheme="minorHAnsi" w:hAnsiTheme="minorHAnsi" w:cstheme="minorHAnsi"/>
+        </w:rPr>
+        <w:t>Index-to-</w:t>
+      </w:r>
+      <w:proofErr w:type="spellStart"/>
+      <w:r>
+        <w:rPr>
+          <w:rStyle w:val="Strong"/>
+          <w:rFonts w:asciiTheme="minorHAnsi" w:hAnsiTheme="minorHAnsi" w:cstheme="minorHAnsi"/>
+        </w:rPr>
+        <w:t>Docstore</w:t>
+      </w:r>
+      <w:proofErr w:type="spellEnd"/>
+      <w:r>
+        <w:rPr>
+          <w:rStyle w:val="Strong"/>
+          <w:rFonts w:asciiTheme="minorHAnsi" w:hAnsiTheme="minorHAnsi" w:cstheme="minorHAnsi"/>
+        </w:rPr>
+        <w:t>-ID Mapping</w:t>
+      </w:r>
+      <w:r>
+        <w:rPr>
+          <w:rFonts w:asciiTheme="minorHAnsi" w:hAnsiTheme="minorHAnsi" w:cstheme="minorHAnsi"/>
+        </w:rPr>
+        <w:br/>
+        <w:t xml:space="preserve">Maps FAISS index positions to </w:t>
+      </w:r>
+      <w:proofErr w:type="spellStart"/>
+      <w:r>
+        <w:rPr>
+          <w:rFonts w:asciiTheme="minorHAnsi" w:hAnsiTheme="minorHAnsi" w:cstheme="minorHAnsi"/>
+        </w:rPr>
+        <w:t>docstore</w:t>
+      </w:r>
+      <w:proofErr w:type="spellEnd"/>
+      <w:r>
+        <w:rPr>
+          <w:rFonts w:asciiTheme="minorHAnsi" w:hAnsiTheme="minorHAnsi" w:cstheme="minorHAnsi"/>
+        </w:rPr>
+        <w:t xml:space="preserve"> UUIDs.</w:t>
+      </w:r>
+    </w:p>
+    <w:p>
+      <w:pPr>
+        <w:pStyle w:val="NormalWeb"/>
+        <w:numPr>
+          <w:ilvl w:val="1"/>
+          <w:numId w:val="4"/>
+        </w:numPr>
+        <w:rPr>
+          <w:rFonts w:asciiTheme="minorHAnsi" w:hAnsiTheme="minorHAnsi" w:cstheme="minorHAnsi"/>
+        </w:rPr>
+      </w:pPr>
+      <w:r>
+        <w:rPr>
+          <w:rFonts w:asciiTheme="minorHAnsi" w:hAnsiTheme="minorHAnsi" w:cstheme="minorHAnsi"/>
+        </w:rPr>
+        <w:t>Example:</w:t>
+      </w:r>
+      <w:r>
+        <w:rPr>
+          <w:rFonts w:asciiTheme="minorHAnsi" w:hAnsiTheme="minorHAnsi" w:cstheme="minorHAnsi"/>
+        </w:rPr>
+        <w:br/>
+      </w:r>
+      <w:r>
+        <w:rPr>
+          <w:rStyle w:val="HTMLCode"/>
+          <w:rFonts w:asciiTheme="minorHAnsi" w:hAnsiTheme="minorHAnsi" w:cstheme="minorHAnsi"/>
+        </w:rPr>
+        <w:t>0 → 'uuid_123'</w:t>
+      </w:r>
+      <w:r>
+        <w:rPr>
+          <w:rFonts w:asciiTheme="minorHAnsi" w:hAnsiTheme="minorHAnsi" w:cstheme="minorHAnsi"/>
+        </w:rPr>
+        <w:br/>
+      </w:r>
+      <w:r>
+        <w:rPr>
+          <w:rStyle w:val="HTMLCode"/>
+          <w:rFonts w:asciiTheme="minorHAnsi" w:hAnsiTheme="minorHAnsi" w:cstheme="minorHAnsi"/>
+        </w:rPr>
+        <w:t>1 → 'uuid_456'</w:t>
+      </w:r>
+    </w:p>
+    <w:p>
+      <w:pPr>
+        <w:rPr>
+          <w:rFonts w:cstheme="minorHAnsi"/>
+        </w:rPr>
+      </w:pPr>
+      <w:r>
+        <w:rPr>
+          <w:rFonts w:cstheme="minorHAnsi"/>
+        </w:rPr>
+        <w:lastRenderedPageBreak/>
+        <w:pict w14:anchorId="149B3DD4">
+          <v:rect id="_x0000_i1039" style="width:0;height:1.5pt" o:hralign="center" o:hrstd="t" o:hr="t" fillcolor="#a0a0a0" stroked="f"/>
+        </w:pict>
+      </w:r>
+    </w:p>
+    <w:p>
+      <w:pPr>
+        <w:pStyle w:val="Heading3"/>
+        <w:rPr>
+          <w:rFonts w:asciiTheme="minorHAnsi" w:hAnsiTheme="minorHAnsi" w:cstheme="minorHAnsi"/>
+        </w:rPr>
+      </w:pPr>
+      <w:r>
+        <w:rPr>
+          <w:rFonts w:ascii="Segoe UI Emoji" w:hAnsi="Segoe UI Emoji" w:cs="Segoe UI Emoji"/>
+        </w:rPr>
+        <w:t>🧠</w:t>
+      </w:r>
+      <w:r>
+        <w:rPr>
+          <w:rFonts w:asciiTheme="minorHAnsi" w:hAnsiTheme="minorHAnsi" w:cstheme="minorHAnsi"/>
+        </w:rPr>
+        <w:t xml:space="preserve"> Query Search Workflow</w:t>
+      </w:r>
+    </w:p>
+    <w:p>
+      <w:pPr>
+        <w:pStyle w:val="Heading4"/>
+        <w:rPr>
+          <w:rFonts w:asciiTheme="minorHAnsi" w:hAnsiTheme="minorHAnsi" w:cstheme="minorHAnsi"/>
+        </w:rPr>
+      </w:pPr>
+      <w:r>
+        <w:rPr>
+          <w:rFonts w:asciiTheme="minorHAnsi" w:hAnsiTheme="minorHAnsi" w:cstheme="minorHAnsi"/>
+        </w:rPr>
+        <w:t xml:space="preserve">1. </w:t>
+      </w:r>
+      <w:r>
+        <w:rPr>
+          <w:rStyle w:val="Strong"/>
+          <w:rFonts w:asciiTheme="minorHAnsi" w:hAnsiTheme="minorHAnsi" w:cstheme="minorHAnsi"/>
+          <w:b w:val="0"/>
+          <w:bCs w:val="0"/>
+        </w:rPr>
+        <w:t>Convert User Query to Embedding</w:t>
+      </w:r>
+    </w:p>
+    <w:p>
+      <w:pPr>
+        <w:pStyle w:val="NormalWeb"/>
+        <w:numPr>
+          <w:ilvl w:val="0"/>
+          <w:numId w:val="5"/>
+        </w:numPr>
+        <w:rPr>
+          <w:rFonts w:asciiTheme="minorHAnsi" w:hAnsiTheme="minorHAnsi" w:cstheme="minorHAnsi"/>
+        </w:rPr>
+      </w:pPr>
+      <w:r>
+        <w:rPr>
+          <w:rFonts w:asciiTheme="minorHAnsi" w:hAnsiTheme="minorHAnsi" w:cstheme="minorHAnsi"/>
+        </w:rPr>
+        <w:t xml:space="preserve">Use the </w:t>
+      </w:r>
+      <w:r>
+        <w:rPr>
+          <w:rStyle w:val="Strong"/>
+          <w:rFonts w:asciiTheme="minorHAnsi" w:hAnsiTheme="minorHAnsi" w:cstheme="minorHAnsi"/>
+        </w:rPr>
+        <w:t>same embedding model</w:t>
+      </w:r>
+      <w:r>
+        <w:rPr>
+          <w:rFonts w:asciiTheme="minorHAnsi" w:hAnsiTheme="minorHAnsi" w:cstheme="minorHAnsi"/>
+        </w:rPr>
+        <w:t xml:space="preserve"> used during corpus vector creation.</w:t>
+      </w:r>
+    </w:p>
+    <w:p>
+      <w:pPr>
+        <w:pStyle w:val="NormalWeb"/>
+        <w:numPr>
+          <w:ilvl w:val="0"/>
+          <w:numId w:val="5"/>
+        </w:numPr>
+        <w:rPr>
+          <w:rFonts w:asciiTheme="minorHAnsi" w:hAnsiTheme="minorHAnsi" w:cstheme="minorHAnsi"/>
+        </w:rPr>
+      </w:pPr>
+      <w:r>
+        <w:rPr>
+          <w:rFonts w:asciiTheme="minorHAnsi" w:hAnsiTheme="minorHAnsi" w:cstheme="minorHAnsi"/>
+        </w:rPr>
+        <w:t xml:space="preserve">Converts query text to a </w:t>
+      </w:r>
+      <w:r>
+        <w:rPr>
+          <w:rStyle w:val="Strong"/>
+          <w:rFonts w:asciiTheme="minorHAnsi" w:hAnsiTheme="minorHAnsi" w:cstheme="minorHAnsi"/>
+        </w:rPr>
+        <w:t>dense vector</w:t>
+      </w:r>
+      <w:r>
+        <w:rPr>
+          <w:rFonts w:asciiTheme="minorHAnsi" w:hAnsiTheme="minorHAnsi" w:cstheme="minorHAnsi"/>
+        </w:rPr>
+        <w:t>.</w:t>
+      </w:r>
+    </w:p>
+    <w:p>
+      <w:pPr>
+        <w:pStyle w:val="Heading4"/>
+        <w:rPr>
+          <w:rFonts w:asciiTheme="minorHAnsi" w:hAnsiTheme="minorHAnsi" w:cstheme="minorHAnsi"/>
+        </w:rPr>
+      </w:pPr>
+      <w:r>
+        <w:rPr>
+          <w:rFonts w:asciiTheme="minorHAnsi" w:hAnsiTheme="minorHAnsi" w:cstheme="minorHAnsi"/>
+        </w:rPr>
+        <w:t xml:space="preserve">2. </w:t>
+      </w:r>
+      <w:r>
+        <w:rPr>
+          <w:rStyle w:val="Strong"/>
+          <w:rFonts w:asciiTheme="minorHAnsi" w:hAnsiTheme="minorHAnsi" w:cstheme="minorHAnsi"/>
+          <w:b w:val="0"/>
+          <w:bCs w:val="0"/>
+        </w:rPr>
+        <w:t>Search in FAISS Index</w:t>
+      </w:r>
+    </w:p>
+    <w:p>
+      <w:pPr>
+        <w:pStyle w:val="NormalWeb"/>
+        <w:numPr>
+          <w:ilvl w:val="0"/>
+          <w:numId w:val="6"/>
+        </w:numPr>
+        <w:rPr>
+          <w:rFonts w:asciiTheme="minorHAnsi" w:hAnsiTheme="minorHAnsi" w:cstheme="minorHAnsi"/>
+        </w:rPr>
+      </w:pPr>
+      <w:r>
+        <w:rPr>
+          <w:rFonts w:asciiTheme="minorHAnsi" w:hAnsiTheme="minorHAnsi" w:cstheme="minorHAnsi"/>
+        </w:rPr>
+        <w:t xml:space="preserve">Pass query vector to </w:t>
+      </w:r>
+      <w:proofErr w:type="spellStart"/>
+      <w:r>
+        <w:rPr>
+          <w:rStyle w:val="HTMLCode"/>
+          <w:rFonts w:asciiTheme="minorHAnsi" w:hAnsiTheme="minorHAnsi" w:cstheme="minorHAnsi"/>
+        </w:rPr>
+        <w:t>faiss_</w:t>
+      </w:r>
+      <w:proofErr w:type="gramStart"/>
+      <w:r>
+        <w:rPr>
+          <w:rStyle w:val="HTMLCode"/>
+          <w:rFonts w:asciiTheme="minorHAnsi" w:hAnsiTheme="minorHAnsi" w:cstheme="minorHAnsi"/>
+        </w:rPr>
+        <w:t>index.search</w:t>
+      </w:r>
+      <w:proofErr w:type="spellEnd"/>
+      <w:proofErr w:type="gramEnd"/>
+      <w:r>
+        <w:rPr>
+          <w:rStyle w:val="HTMLCode"/>
+          <w:rFonts w:asciiTheme="minorHAnsi" w:hAnsiTheme="minorHAnsi" w:cstheme="minorHAnsi"/>
+        </w:rPr>
+        <w:t>(</w:t>
+      </w:r>
+      <w:proofErr w:type="spellStart"/>
+      <w:r>
+        <w:rPr>
+          <w:rStyle w:val="HTMLCode"/>
+          <w:rFonts w:asciiTheme="minorHAnsi" w:hAnsiTheme="minorHAnsi" w:cstheme="minorHAnsi"/>
+        </w:rPr>
+        <w:t>query_vector</w:t>
+      </w:r>
+      <w:proofErr w:type="spellEnd"/>
+      <w:r>
+        <w:rPr>
+          <w:rStyle w:val="HTMLCode"/>
+          <w:rFonts w:asciiTheme="minorHAnsi" w:hAnsiTheme="minorHAnsi" w:cstheme="minorHAnsi"/>
+        </w:rPr>
+        <w:t xml:space="preserve">, </w:t>
+      </w:r>
+      <w:proofErr w:type="spellStart"/>
+      <w:r>
+        <w:rPr>
+          <w:rStyle w:val="HTMLCode"/>
+          <w:rFonts w:asciiTheme="minorHAnsi" w:hAnsiTheme="minorHAnsi" w:cstheme="minorHAnsi"/>
+        </w:rPr>
+        <w:t>top_k</w:t>
+      </w:r>
+      <w:proofErr w:type="spellEnd"/>
+      <w:r>
+        <w:rPr>
+          <w:rStyle w:val="HTMLCode"/>
+          <w:rFonts w:asciiTheme="minorHAnsi" w:hAnsiTheme="minorHAnsi" w:cstheme="minorHAnsi"/>
+        </w:rPr>
+        <w:t>)</w:t>
+      </w:r>
+      <w:r>
+        <w:rPr>
+          <w:rFonts w:asciiTheme="minorHAnsi" w:hAnsiTheme="minorHAnsi" w:cstheme="minorHAnsi"/>
+        </w:rPr>
+        <w:t>.</w:t>
+      </w:r>
+    </w:p>
+    <w:p>
+      <w:pPr>
+        <w:pStyle w:val="NormalWeb"/>
+        <w:numPr>
+          <w:ilvl w:val="0"/>
+          <w:numId w:val="6"/>
+        </w:numPr>
+        <w:rPr>
+          <w:rFonts w:asciiTheme="minorHAnsi" w:hAnsiTheme="minorHAnsi" w:cstheme="minorHAnsi"/>
+        </w:rPr>
+      </w:pPr>
+      <w:r>
+        <w:rPr>
+          <w:rFonts w:asciiTheme="minorHAnsi" w:hAnsiTheme="minorHAnsi" w:cstheme="minorHAnsi"/>
+        </w:rPr>
+        <w:t xml:space="preserve">FAISS computes similarity (e.g., cosine, L2) with </w:t>
+      </w:r>
+      <w:r>
+        <w:rPr>
+          <w:rStyle w:val="Strong"/>
+          <w:rFonts w:asciiTheme="minorHAnsi" w:hAnsiTheme="minorHAnsi" w:cstheme="minorHAnsi"/>
+        </w:rPr>
+        <w:t>all stored vectors</w:t>
+      </w:r>
+      <w:r>
+        <w:rPr>
+          <w:rFonts w:asciiTheme="minorHAnsi" w:hAnsiTheme="minorHAnsi" w:cstheme="minorHAnsi"/>
+        </w:rPr>
+        <w:t>.</w:t>
+      </w:r>
+    </w:p>
+    <w:p>
+      <w:pPr>
+        <w:pStyle w:val="NormalWeb"/>
+        <w:numPr>
+          <w:ilvl w:val="0"/>
+          <w:numId w:val="6"/>
+        </w:numPr>
+        <w:rPr>
+          <w:rFonts w:asciiTheme="minorHAnsi" w:hAnsiTheme="minorHAnsi" w:cstheme="minorHAnsi"/>
+        </w:rPr>
+      </w:pPr>
+      <w:r>
+        <w:rPr>
+          <w:rFonts w:asciiTheme="minorHAnsi" w:hAnsiTheme="minorHAnsi" w:cstheme="minorHAnsi"/>
+        </w:rPr>
+        <w:t>Returns:</w:t>
+      </w:r>
+    </w:p>
+    <w:p>
+      <w:pPr>
+        <w:pStyle w:val="NormalWeb"/>
+        <w:numPr>
+          <w:ilvl w:val="1"/>
+          <w:numId w:val="6"/>
+        </w:numPr>
+        <w:rPr>
+          <w:rFonts w:asciiTheme="minorHAnsi" w:hAnsiTheme="minorHAnsi" w:cstheme="minorHAnsi"/>
+        </w:rPr>
+      </w:pPr>
+      <w:r>
+        <w:rPr>
+          <w:rFonts w:asciiTheme="minorHAnsi" w:hAnsiTheme="minorHAnsi" w:cstheme="minorHAnsi"/>
+        </w:rPr>
+        <w:t xml:space="preserve">Top </w:t>
+      </w:r>
+      <w:r>
+        <w:rPr>
+          <w:rStyle w:val="HTMLCode"/>
+          <w:rFonts w:asciiTheme="minorHAnsi" w:hAnsiTheme="minorHAnsi" w:cstheme="minorHAnsi"/>
+        </w:rPr>
+        <w:t>k</w:t>
+      </w:r>
+      <w:r>
+        <w:rPr>
+          <w:rFonts w:asciiTheme="minorHAnsi" w:hAnsiTheme="minorHAnsi" w:cstheme="minorHAnsi"/>
+        </w:rPr>
+        <w:t xml:space="preserve"> vector indices</w:t>
+      </w:r>
+    </w:p>
+    <w:p>
+      <w:pPr>
+        <w:pStyle w:val="NormalWeb"/>
+        <w:numPr>
+          <w:ilvl w:val="1"/>
+          <w:numId w:val="6"/>
+        </w:numPr>
+        <w:rPr>
+          <w:rFonts w:asciiTheme="minorHAnsi" w:hAnsiTheme="minorHAnsi" w:cstheme="minorHAnsi"/>
+        </w:rPr>
+      </w:pPr>
+      <w:r>
+        <w:rPr>
+          <w:rFonts w:asciiTheme="minorHAnsi" w:hAnsiTheme="minorHAnsi" w:cstheme="minorHAnsi"/>
+        </w:rPr>
+        <w:t>Corresponding similarity scores</w:t>
+      </w:r>
+    </w:p>
+    <w:p>
+      <w:pPr>
+        <w:pStyle w:val="Heading4"/>
+        <w:rPr>
+          <w:rFonts w:asciiTheme="minorHAnsi" w:hAnsiTheme="minorHAnsi" w:cstheme="minorHAnsi"/>
+        </w:rPr>
+      </w:pPr>
+      <w:r>
+        <w:rPr>
+          <w:rFonts w:asciiTheme="minorHAnsi" w:hAnsiTheme="minorHAnsi" w:cstheme="minorHAnsi"/>
+        </w:rPr>
+        <w:t xml:space="preserve">3. </w:t>
+      </w:r>
+      <w:r>
+        <w:rPr>
+          <w:rStyle w:val="Strong"/>
+          <w:rFonts w:asciiTheme="minorHAnsi" w:hAnsiTheme="minorHAnsi" w:cstheme="minorHAnsi"/>
+          <w:b w:val="0"/>
+          <w:bCs w:val="0"/>
+        </w:rPr>
+        <w:t>Map FAISS Index to UUIDs</w:t>
+      </w:r>
+    </w:p>
+    <w:p>
+      <w:pPr>
+        <w:pStyle w:val="NormalWeb"/>
+        <w:numPr>
+          <w:ilvl w:val="0"/>
+          <w:numId w:val="7"/>
+        </w:numPr>
+        <w:rPr>
+          <w:rFonts w:asciiTheme="minorHAnsi" w:hAnsiTheme="minorHAnsi" w:cstheme="minorHAnsi"/>
+        </w:rPr>
+      </w:pPr>
+      <w:r>
+        <w:rPr>
+          <w:rFonts w:asciiTheme="minorHAnsi" w:hAnsiTheme="minorHAnsi" w:cstheme="minorHAnsi"/>
+        </w:rPr>
+        <w:t xml:space="preserve">Use </w:t>
+      </w:r>
+      <w:proofErr w:type="spellStart"/>
+      <w:r>
+        <w:rPr>
+          <w:rStyle w:val="HTMLCode"/>
+          <w:rFonts w:asciiTheme="minorHAnsi" w:hAnsiTheme="minorHAnsi" w:cstheme="minorHAnsi"/>
+        </w:rPr>
+        <w:t>index_to_docstore_id</w:t>
+      </w:r>
+      <w:proofErr w:type="spellEnd"/>
+      <w:r>
+        <w:rPr>
+          <w:rFonts w:asciiTheme="minorHAnsi" w:hAnsiTheme="minorHAnsi" w:cstheme="minorHAnsi"/>
+        </w:rPr>
+        <w:t xml:space="preserve"> to convert returned indices to UUIDs.</w:t>
+      </w:r>
+    </w:p>
+    <w:p>
+      <w:pPr>
+        <w:pStyle w:val="Heading4"/>
+        <w:rPr>
+          <w:rFonts w:asciiTheme="minorHAnsi" w:hAnsiTheme="minorHAnsi" w:cstheme="minorHAnsi"/>
+        </w:rPr>
+      </w:pPr>
+      <w:r>
+        <w:rPr>
+          <w:rFonts w:asciiTheme="minorHAnsi" w:hAnsiTheme="minorHAnsi" w:cstheme="minorHAnsi"/>
+        </w:rPr>
+        <w:t xml:space="preserve">4. </w:t>
+      </w:r>
+      <w:r>
+        <w:rPr>
+          <w:rStyle w:val="Strong"/>
+          <w:rFonts w:asciiTheme="minorHAnsi" w:hAnsiTheme="minorHAnsi" w:cstheme="minorHAnsi"/>
+          <w:b w:val="0"/>
+          <w:bCs w:val="0"/>
+        </w:rPr>
+        <w:t>Fetch Documents</w:t>
+      </w:r>
+    </w:p>
+    <w:p>
+      <w:pPr>
+        <w:pStyle w:val="NormalWeb"/>
+        <w:numPr>
+          <w:ilvl w:val="0"/>
+          <w:numId w:val="8"/>
+        </w:numPr>
+        <w:rPr>
+          <w:rFonts w:asciiTheme="minorHAnsi" w:hAnsiTheme="minorHAnsi" w:cstheme="minorHAnsi"/>
+        </w:rPr>
+      </w:pPr>
+      <w:r>
+        <w:rPr>
+          <w:rFonts w:asciiTheme="minorHAnsi" w:hAnsiTheme="minorHAnsi" w:cstheme="minorHAnsi"/>
+        </w:rPr>
+        <w:t xml:space="preserve">Use UUIDs to get actual texts from </w:t>
+      </w:r>
+      <w:proofErr w:type="spellStart"/>
+      <w:r>
+        <w:rPr>
+          <w:rStyle w:val="HTMLCode"/>
+          <w:rFonts w:asciiTheme="minorHAnsi" w:hAnsiTheme="minorHAnsi" w:cstheme="minorHAnsi"/>
+        </w:rPr>
+        <w:t>docstore</w:t>
+      </w:r>
+      <w:proofErr w:type="spellEnd"/>
+      <w:r>
+        <w:rPr>
+          <w:rFonts w:asciiTheme="minorHAnsi" w:hAnsiTheme="minorHAnsi" w:cstheme="minorHAnsi"/>
+        </w:rPr>
+        <w:t>.</w:t>
+      </w:r>
+    </w:p>
+    <w:p>
+      <w:pPr>
+        <w:rPr>
+          <w:rFonts w:cstheme="minorHAnsi"/>
+        </w:rPr>
+      </w:pPr>
+      <w:r>
+        <w:rPr>
+          <w:rFonts w:cstheme="minorHAnsi"/>
+        </w:rPr>
+        <w:pict w14:anchorId="229F9E32">
+          <v:rect id="_x0000_i1040" style="width:0;height:1.5pt" o:hralign="center" o:hrstd="t" o:hr="t" fillcolor="#a0a0a0" stroked="f"/>
+        </w:pict>
+      </w:r>
+    </w:p>
+    <w:p>
+      <w:pPr>
+        <w:pStyle w:val="Heading3"/>
+        <w:rPr>
+          <w:rFonts w:asciiTheme="minorHAnsi" w:hAnsiTheme="minorHAnsi" w:cstheme="minorHAnsi"/>
+        </w:rPr>
+      </w:pPr>
+      <w:r>
+        <w:rPr>
+          <w:rFonts w:ascii="Segoe UI Emoji" w:hAnsi="Segoe UI Emoji" w:cs="Segoe UI Emoji"/>
+        </w:rPr>
+        <w:t>✅</w:t>
+      </w:r>
+      <w:r>
+        <w:rPr>
+          <w:rFonts w:asciiTheme="minorHAnsi" w:hAnsiTheme="minorHAnsi" w:cstheme="minorHAnsi"/>
+        </w:rPr>
+        <w:t xml:space="preserve"> Final Output</w:t>
+      </w:r>
+    </w:p>
+    <w:p>
+      <w:pPr>
+        <w:pStyle w:val="NormalWeb"/>
+        <w:numPr>
+          <w:ilvl w:val="0"/>
+          <w:numId w:val="9"/>
+        </w:numPr>
+        <w:rPr>
+          <w:rFonts w:asciiTheme="minorHAnsi" w:hAnsiTheme="minorHAnsi" w:cstheme="minorHAnsi"/>
+        </w:rPr>
+      </w:pPr>
+      <w:r>
+        <w:rPr>
+          <w:rFonts w:asciiTheme="minorHAnsi" w:hAnsiTheme="minorHAnsi" w:cstheme="minorHAnsi"/>
+        </w:rPr>
+        <w:t xml:space="preserve">You receive </w:t>
+      </w:r>
+      <w:r>
+        <w:rPr>
+          <w:rStyle w:val="Strong"/>
+          <w:rFonts w:asciiTheme="minorHAnsi" w:hAnsiTheme="minorHAnsi" w:cstheme="minorHAnsi"/>
+        </w:rPr>
+        <w:t>Top-K most similar documents</w:t>
+      </w:r>
+      <w:r>
+        <w:rPr>
+          <w:rFonts w:asciiTheme="minorHAnsi" w:hAnsiTheme="minorHAnsi" w:cstheme="minorHAnsi"/>
+        </w:rPr>
+        <w:t xml:space="preserve"> to the user query.</w:t>
+      </w:r>
+    </w:p>
+    <w:p>
+      <w:pPr>
+        <w:pStyle w:val="NormalWeb"/>
+        <w:numPr>
+          <w:ilvl w:val="0"/>
+          <w:numId w:val="9"/>
+        </w:numPr>
+        <w:rPr>
+          <w:rFonts w:asciiTheme="minorHAnsi" w:hAnsiTheme="minorHAnsi" w:cstheme="minorHAnsi"/>
+        </w:rPr>
+      </w:pPr>
+      <w:r>
+        <w:rPr>
+          <w:rFonts w:asciiTheme="minorHAnsi" w:hAnsiTheme="minorHAnsi" w:cstheme="minorHAnsi"/>
+        </w:rPr>
+        <w:t>These can be fed as context to an LLM for further reasoning or answer generation.</w:t>
+      </w:r>
+    </w:p>
+    <w:p>
+      <w:pPr>
+        <w:ind w:left="0" w:firstLine="0"/>
+        <w:rPr>
+          <w:rFonts w:cstheme="minorHAnsi"/>
+        </w:rPr>
+      </w:pPr>
+    </w:p>
+    <w:p>
+      <w:pPr>
+        <w:ind w:left="0" w:firstLine="0"/>
+        <w:rPr>
+          <w:rFonts w:cstheme="minorHAnsi"/>
+        </w:rPr>
+      </w:pPr>
+    </w:p>
     <w:sectPr>
       <w:pgSz w:w="11906" w:h="16838"/>
       <w:pgMar w:top="720" w:right="720" w:bottom="720" w:left="720" w:header="708" w:footer="708" w:gutter="0"/>
@@ -6879,9 +7816,9 @@
 <file path=word/numbering.xml><?xml version="1.0" encoding="utf-8"?>
 <w:numbering xmlns:wpc="http://schemas.microsoft.com/office/word/2010/wordprocessingCanvas" xmlns:cx="http://schemas.microsoft.com/office/drawing/2014/chartex" xmlns:cx1="http://schemas.microsoft.com/office/drawing/2015/9/8/chartex" xmlns:cx2="http://schemas.microsoft.com/office/drawing/2015/10/21/chartex" xmlns:cx3="http://schemas.microsoft.com/office/drawing/2016/5/9/chartex" xmlns:cx4="http://schemas.microsoft.com/office/drawing/2016/5/10/chartex" xmlns:cx5="http://schemas.microsoft.com/office/drawing/2016/5/11/chartex" xmlns:cx6="http://schemas.microsoft.com/office/drawing/2016/5/12/chartex" xmlns:cx7="http://schemas.microsoft.com/office/drawing/2016/5/13/chartex" xmlns:cx8="http://schemas.microsoft.com/office/drawing/2016/5/14/chartex" xmlns:mc="http://schemas.openxmlformats.org/markup-compatibility/2006" xmlns:aink="http://schemas.microsoft.com/office/drawing/2016/ink" xmlns:am3d="http://schemas.microsoft.com/office/drawing/2017/model3d" xmlns:o="urn:schemas-microsoft-com:office:office" xmlns:r="http://schemas.openxmlformats.org/officeDocument/2006/relationships" xmlns:m="http://schemas.openxmlformats.org/officeDocument/2006/math" xmlns:v="urn:schemas-microsoft-com:vml" xmlns:wp14="http://schemas.microsoft.com/office/word/2010/wordprocessingDrawing" xmlns:wp="http://schemas.openxmlformats.org/drawingml/2006/wordprocessingDrawing" xmlns:w10="urn:schemas-microsoft-com:office:word" xmlns:w="http://schemas.openxmlformats.org/wordprocessingml/2006/main" xmlns:w14="http://schemas.microsoft.com/office/word/2010/wordml" xmlns:w15="http://schemas.microsoft.com/office/word/2012/wordml" xmlns:w16cex="http://schemas.microsoft.com/office/word/2018/wordml/cex" xmlns:w16cid="http://schemas.microsoft.com/office/word/2016/wordml/cid" xmlns:w16="http://schemas.microsoft.com/office/word/2018/wordml" xmlns:w16sdtdh="http://schemas.microsoft.com/office/word/2020/wordml/sdtdatahash" xmlns:w16se="http://schemas.microsoft.com/office/word/2015/wordml/symex" xmlns:wpg="http://schemas.microsoft.com/office/word/2010/wordprocessingGroup" xmlns:wpi="http://schemas.microsoft.com/office/word/2010/wordprocessingInk" xmlns:wne="http://schemas.microsoft.com/office/word/2006/wordml" xmlns:wps="http://schemas.microsoft.com/office/word/2010/wordprocessingShape" mc:Ignorable="w14 w15 w16se w16cid w16 w16cex w16sdtdh wp14">
   <w:abstractNum w:abstractNumId="0" w15:restartNumberingAfterBreak="0">
-    <w:nsid w:val="50FC0F36"/>
+    <w:nsid w:val="0EB039D5"/>
     <w:multiLevelType w:val="multilevel"/>
-    <w:tmpl w:val="74926932"/>
+    <w:tmpl w:val="D8DC1B1C"/>
     <w:lvl w:ilvl="0">
       <w:start w:val="1"/>
       <w:numFmt w:val="decimal"/>
@@ -6996,9 +7933,9 @@
     </w:lvl>
   </w:abstractNum>
   <w:abstractNum w:abstractNumId="1" w15:restartNumberingAfterBreak="0">
-    <w:nsid w:val="56BE7CF4"/>
+    <w:nsid w:val="24B8650A"/>
     <w:multiLevelType w:val="multilevel"/>
-    <w:tmpl w:val="D1424CEC"/>
+    <w:tmpl w:val="F3FA5D60"/>
     <w:lvl w:ilvl="0">
       <w:start w:val="1"/>
       <w:numFmt w:val="bullet"/>
@@ -7145,9 +8082,9 @@
     </w:lvl>
   </w:abstractNum>
   <w:abstractNum w:abstractNumId="2" w15:restartNumberingAfterBreak="0">
-    <w:nsid w:val="787615E2"/>
+    <w:nsid w:val="28D22ACB"/>
     <w:multiLevelType w:val="multilevel"/>
-    <w:tmpl w:val="5CA82876"/>
+    <w:tmpl w:val="C6040BE4"/>
     <w:lvl w:ilvl="0">
       <w:start w:val="1"/>
       <w:numFmt w:val="bullet"/>
@@ -7293,13 +8230,893 @@
       </w:rPr>
     </w:lvl>
   </w:abstractNum>
+  <w:abstractNum w:abstractNumId="3" w15:restartNumberingAfterBreak="0">
+    <w:nsid w:val="369078EF"/>
+    <w:multiLevelType w:val="multilevel"/>
+    <w:tmpl w:val="505C2A94"/>
+    <w:lvl w:ilvl="0">
+      <w:start w:val="1"/>
+      <w:numFmt w:val="bullet"/>
+      <w:lvlText w:val=""/>
+      <w:lvlJc w:val="left"/>
+      <w:pPr>
+        <w:tabs>
+          <w:tab w:val="num" w:pos="720"/>
+        </w:tabs>
+        <w:ind w:left="720" w:hanging="360"/>
+      </w:pPr>
+      <w:rPr>
+        <w:rFonts w:ascii="Symbol" w:hAnsi="Symbol" w:hint="default"/>
+        <w:sz w:val="20"/>
+      </w:rPr>
+    </w:lvl>
+    <w:lvl w:ilvl="1">
+      <w:start w:val="1"/>
+      <w:numFmt w:val="bullet"/>
+      <w:lvlText w:val="o"/>
+      <w:lvlJc w:val="left"/>
+      <w:pPr>
+        <w:tabs>
+          <w:tab w:val="num" w:pos="1440"/>
+        </w:tabs>
+        <w:ind w:left="1440" w:hanging="360"/>
+      </w:pPr>
+      <w:rPr>
+        <w:rFonts w:ascii="Courier New" w:hAnsi="Courier New" w:hint="default"/>
+        <w:sz w:val="20"/>
+      </w:rPr>
+    </w:lvl>
+    <w:lvl w:ilvl="2" w:tentative="1">
+      <w:start w:val="1"/>
+      <w:numFmt w:val="bullet"/>
+      <w:lvlText w:val=""/>
+      <w:lvlJc w:val="left"/>
+      <w:pPr>
+        <w:tabs>
+          <w:tab w:val="num" w:pos="2160"/>
+        </w:tabs>
+        <w:ind w:left="2160" w:hanging="360"/>
+      </w:pPr>
+      <w:rPr>
+        <w:rFonts w:ascii="Wingdings" w:hAnsi="Wingdings" w:hint="default"/>
+        <w:sz w:val="20"/>
+      </w:rPr>
+    </w:lvl>
+    <w:lvl w:ilvl="3" w:tentative="1">
+      <w:start w:val="1"/>
+      <w:numFmt w:val="bullet"/>
+      <w:lvlText w:val=""/>
+      <w:lvlJc w:val="left"/>
+      <w:pPr>
+        <w:tabs>
+          <w:tab w:val="num" w:pos="2880"/>
+        </w:tabs>
+        <w:ind w:left="2880" w:hanging="360"/>
+      </w:pPr>
+      <w:rPr>
+        <w:rFonts w:ascii="Wingdings" w:hAnsi="Wingdings" w:hint="default"/>
+        <w:sz w:val="20"/>
+      </w:rPr>
+    </w:lvl>
+    <w:lvl w:ilvl="4" w:tentative="1">
+      <w:start w:val="1"/>
+      <w:numFmt w:val="bullet"/>
+      <w:lvlText w:val=""/>
+      <w:lvlJc w:val="left"/>
+      <w:pPr>
+        <w:tabs>
+          <w:tab w:val="num" w:pos="3600"/>
+        </w:tabs>
+        <w:ind w:left="3600" w:hanging="360"/>
+      </w:pPr>
+      <w:rPr>
+        <w:rFonts w:ascii="Wingdings" w:hAnsi="Wingdings" w:hint="default"/>
+        <w:sz w:val="20"/>
+      </w:rPr>
+    </w:lvl>
+    <w:lvl w:ilvl="5" w:tentative="1">
+      <w:start w:val="1"/>
+      <w:numFmt w:val="bullet"/>
+      <w:lvlText w:val=""/>
+      <w:lvlJc w:val="left"/>
+      <w:pPr>
+        <w:tabs>
+          <w:tab w:val="num" w:pos="4320"/>
+        </w:tabs>
+        <w:ind w:left="4320" w:hanging="360"/>
+      </w:pPr>
+      <w:rPr>
+        <w:rFonts w:ascii="Wingdings" w:hAnsi="Wingdings" w:hint="default"/>
+        <w:sz w:val="20"/>
+      </w:rPr>
+    </w:lvl>
+    <w:lvl w:ilvl="6" w:tentative="1">
+      <w:start w:val="1"/>
+      <w:numFmt w:val="bullet"/>
+      <w:lvlText w:val=""/>
+      <w:lvlJc w:val="left"/>
+      <w:pPr>
+        <w:tabs>
+          <w:tab w:val="num" w:pos="5040"/>
+        </w:tabs>
+        <w:ind w:left="5040" w:hanging="360"/>
+      </w:pPr>
+      <w:rPr>
+        <w:rFonts w:ascii="Wingdings" w:hAnsi="Wingdings" w:hint="default"/>
+        <w:sz w:val="20"/>
+      </w:rPr>
+    </w:lvl>
+    <w:lvl w:ilvl="7" w:tentative="1">
+      <w:start w:val="1"/>
+      <w:numFmt w:val="bullet"/>
+      <w:lvlText w:val=""/>
+      <w:lvlJc w:val="left"/>
+      <w:pPr>
+        <w:tabs>
+          <w:tab w:val="num" w:pos="5760"/>
+        </w:tabs>
+        <w:ind w:left="5760" w:hanging="360"/>
+      </w:pPr>
+      <w:rPr>
+        <w:rFonts w:ascii="Wingdings" w:hAnsi="Wingdings" w:hint="default"/>
+        <w:sz w:val="20"/>
+      </w:rPr>
+    </w:lvl>
+    <w:lvl w:ilvl="8" w:tentative="1">
+      <w:start w:val="1"/>
+      <w:numFmt w:val="bullet"/>
+      <w:lvlText w:val=""/>
+      <w:lvlJc w:val="left"/>
+      <w:pPr>
+        <w:tabs>
+          <w:tab w:val="num" w:pos="6480"/>
+        </w:tabs>
+        <w:ind w:left="6480" w:hanging="360"/>
+      </w:pPr>
+      <w:rPr>
+        <w:rFonts w:ascii="Wingdings" w:hAnsi="Wingdings" w:hint="default"/>
+        <w:sz w:val="20"/>
+      </w:rPr>
+    </w:lvl>
+  </w:abstractNum>
+  <w:abstractNum w:abstractNumId="4" w15:restartNumberingAfterBreak="0">
+    <w:nsid w:val="50FC0F36"/>
+    <w:multiLevelType w:val="multilevel"/>
+    <w:tmpl w:val="74926932"/>
+    <w:lvl w:ilvl="0">
+      <w:start w:val="1"/>
+      <w:numFmt w:val="decimal"/>
+      <w:lvlText w:val="%1."/>
+      <w:lvlJc w:val="left"/>
+      <w:pPr>
+        <w:tabs>
+          <w:tab w:val="num" w:pos="720"/>
+        </w:tabs>
+        <w:ind w:left="720" w:hanging="360"/>
+      </w:pPr>
+    </w:lvl>
+    <w:lvl w:ilvl="1">
+      <w:start w:val="1"/>
+      <w:numFmt w:val="bullet"/>
+      <w:lvlText w:val="o"/>
+      <w:lvlJc w:val="left"/>
+      <w:pPr>
+        <w:tabs>
+          <w:tab w:val="num" w:pos="1440"/>
+        </w:tabs>
+        <w:ind w:left="1440" w:hanging="360"/>
+      </w:pPr>
+      <w:rPr>
+        <w:rFonts w:ascii="Courier New" w:hAnsi="Courier New" w:hint="default"/>
+        <w:sz w:val="20"/>
+      </w:rPr>
+    </w:lvl>
+    <w:lvl w:ilvl="2" w:tentative="1">
+      <w:start w:val="1"/>
+      <w:numFmt w:val="decimal"/>
+      <w:lvlText w:val="%3."/>
+      <w:lvlJc w:val="left"/>
+      <w:pPr>
+        <w:tabs>
+          <w:tab w:val="num" w:pos="2160"/>
+        </w:tabs>
+        <w:ind w:left="2160" w:hanging="360"/>
+      </w:pPr>
+    </w:lvl>
+    <w:lvl w:ilvl="3" w:tentative="1">
+      <w:start w:val="1"/>
+      <w:numFmt w:val="decimal"/>
+      <w:lvlText w:val="%4."/>
+      <w:lvlJc w:val="left"/>
+      <w:pPr>
+        <w:tabs>
+          <w:tab w:val="num" w:pos="2880"/>
+        </w:tabs>
+        <w:ind w:left="2880" w:hanging="360"/>
+      </w:pPr>
+    </w:lvl>
+    <w:lvl w:ilvl="4" w:tentative="1">
+      <w:start w:val="1"/>
+      <w:numFmt w:val="decimal"/>
+      <w:lvlText w:val="%5."/>
+      <w:lvlJc w:val="left"/>
+      <w:pPr>
+        <w:tabs>
+          <w:tab w:val="num" w:pos="3600"/>
+        </w:tabs>
+        <w:ind w:left="3600" w:hanging="360"/>
+      </w:pPr>
+    </w:lvl>
+    <w:lvl w:ilvl="5" w:tentative="1">
+      <w:start w:val="1"/>
+      <w:numFmt w:val="decimal"/>
+      <w:lvlText w:val="%6."/>
+      <w:lvlJc w:val="left"/>
+      <w:pPr>
+        <w:tabs>
+          <w:tab w:val="num" w:pos="4320"/>
+        </w:tabs>
+        <w:ind w:left="4320" w:hanging="360"/>
+      </w:pPr>
+    </w:lvl>
+    <w:lvl w:ilvl="6" w:tentative="1">
+      <w:start w:val="1"/>
+      <w:numFmt w:val="decimal"/>
+      <w:lvlText w:val="%7."/>
+      <w:lvlJc w:val="left"/>
+      <w:pPr>
+        <w:tabs>
+          <w:tab w:val="num" w:pos="5040"/>
+        </w:tabs>
+        <w:ind w:left="5040" w:hanging="360"/>
+      </w:pPr>
+    </w:lvl>
+    <w:lvl w:ilvl="7" w:tentative="1">
+      <w:start w:val="1"/>
+      <w:numFmt w:val="decimal"/>
+      <w:lvlText w:val="%8."/>
+      <w:lvlJc w:val="left"/>
+      <w:pPr>
+        <w:tabs>
+          <w:tab w:val="num" w:pos="5760"/>
+        </w:tabs>
+        <w:ind w:left="5760" w:hanging="360"/>
+      </w:pPr>
+    </w:lvl>
+    <w:lvl w:ilvl="8" w:tentative="1">
+      <w:start w:val="1"/>
+      <w:numFmt w:val="decimal"/>
+      <w:lvlText w:val="%9."/>
+      <w:lvlJc w:val="left"/>
+      <w:pPr>
+        <w:tabs>
+          <w:tab w:val="num" w:pos="6480"/>
+        </w:tabs>
+        <w:ind w:left="6480" w:hanging="360"/>
+      </w:pPr>
+    </w:lvl>
+  </w:abstractNum>
+  <w:abstractNum w:abstractNumId="5" w15:restartNumberingAfterBreak="0">
+    <w:nsid w:val="56BE7CF4"/>
+    <w:multiLevelType w:val="multilevel"/>
+    <w:tmpl w:val="D1424CEC"/>
+    <w:lvl w:ilvl="0">
+      <w:start w:val="1"/>
+      <w:numFmt w:val="bullet"/>
+      <w:lvlText w:val=""/>
+      <w:lvlJc w:val="left"/>
+      <w:pPr>
+        <w:tabs>
+          <w:tab w:val="num" w:pos="720"/>
+        </w:tabs>
+        <w:ind w:left="720" w:hanging="360"/>
+      </w:pPr>
+      <w:rPr>
+        <w:rFonts w:ascii="Symbol" w:hAnsi="Symbol" w:hint="default"/>
+        <w:sz w:val="20"/>
+      </w:rPr>
+    </w:lvl>
+    <w:lvl w:ilvl="1" w:tentative="1">
+      <w:start w:val="1"/>
+      <w:numFmt w:val="bullet"/>
+      <w:lvlText w:val="o"/>
+      <w:lvlJc w:val="left"/>
+      <w:pPr>
+        <w:tabs>
+          <w:tab w:val="num" w:pos="1440"/>
+        </w:tabs>
+        <w:ind w:left="1440" w:hanging="360"/>
+      </w:pPr>
+      <w:rPr>
+        <w:rFonts w:ascii="Courier New" w:hAnsi="Courier New" w:hint="default"/>
+        <w:sz w:val="20"/>
+      </w:rPr>
+    </w:lvl>
+    <w:lvl w:ilvl="2" w:tentative="1">
+      <w:start w:val="1"/>
+      <w:numFmt w:val="bullet"/>
+      <w:lvlText w:val=""/>
+      <w:lvlJc w:val="left"/>
+      <w:pPr>
+        <w:tabs>
+          <w:tab w:val="num" w:pos="2160"/>
+        </w:tabs>
+        <w:ind w:left="2160" w:hanging="360"/>
+      </w:pPr>
+      <w:rPr>
+        <w:rFonts w:ascii="Wingdings" w:hAnsi="Wingdings" w:hint="default"/>
+        <w:sz w:val="20"/>
+      </w:rPr>
+    </w:lvl>
+    <w:lvl w:ilvl="3" w:tentative="1">
+      <w:start w:val="1"/>
+      <w:numFmt w:val="bullet"/>
+      <w:lvlText w:val=""/>
+      <w:lvlJc w:val="left"/>
+      <w:pPr>
+        <w:tabs>
+          <w:tab w:val="num" w:pos="2880"/>
+        </w:tabs>
+        <w:ind w:left="2880" w:hanging="360"/>
+      </w:pPr>
+      <w:rPr>
+        <w:rFonts w:ascii="Wingdings" w:hAnsi="Wingdings" w:hint="default"/>
+        <w:sz w:val="20"/>
+      </w:rPr>
+    </w:lvl>
+    <w:lvl w:ilvl="4" w:tentative="1">
+      <w:start w:val="1"/>
+      <w:numFmt w:val="bullet"/>
+      <w:lvlText w:val=""/>
+      <w:lvlJc w:val="left"/>
+      <w:pPr>
+        <w:tabs>
+          <w:tab w:val="num" w:pos="3600"/>
+        </w:tabs>
+        <w:ind w:left="3600" w:hanging="360"/>
+      </w:pPr>
+      <w:rPr>
+        <w:rFonts w:ascii="Wingdings" w:hAnsi="Wingdings" w:hint="default"/>
+        <w:sz w:val="20"/>
+      </w:rPr>
+    </w:lvl>
+    <w:lvl w:ilvl="5" w:tentative="1">
+      <w:start w:val="1"/>
+      <w:numFmt w:val="bullet"/>
+      <w:lvlText w:val=""/>
+      <w:lvlJc w:val="left"/>
+      <w:pPr>
+        <w:tabs>
+          <w:tab w:val="num" w:pos="4320"/>
+        </w:tabs>
+        <w:ind w:left="4320" w:hanging="360"/>
+      </w:pPr>
+      <w:rPr>
+        <w:rFonts w:ascii="Wingdings" w:hAnsi="Wingdings" w:hint="default"/>
+        <w:sz w:val="20"/>
+      </w:rPr>
+    </w:lvl>
+    <w:lvl w:ilvl="6" w:tentative="1">
+      <w:start w:val="1"/>
+      <w:numFmt w:val="bullet"/>
+      <w:lvlText w:val=""/>
+      <w:lvlJc w:val="left"/>
+      <w:pPr>
+        <w:tabs>
+          <w:tab w:val="num" w:pos="5040"/>
+        </w:tabs>
+        <w:ind w:left="5040" w:hanging="360"/>
+      </w:pPr>
+      <w:rPr>
+        <w:rFonts w:ascii="Wingdings" w:hAnsi="Wingdings" w:hint="default"/>
+        <w:sz w:val="20"/>
+      </w:rPr>
+    </w:lvl>
+    <w:lvl w:ilvl="7" w:tentative="1">
+      <w:start w:val="1"/>
+      <w:numFmt w:val="bullet"/>
+      <w:lvlText w:val=""/>
+      <w:lvlJc w:val="left"/>
+      <w:pPr>
+        <w:tabs>
+          <w:tab w:val="num" w:pos="5760"/>
+        </w:tabs>
+        <w:ind w:left="5760" w:hanging="360"/>
+      </w:pPr>
+      <w:rPr>
+        <w:rFonts w:ascii="Wingdings" w:hAnsi="Wingdings" w:hint="default"/>
+        <w:sz w:val="20"/>
+      </w:rPr>
+    </w:lvl>
+    <w:lvl w:ilvl="8" w:tentative="1">
+      <w:start w:val="1"/>
+      <w:numFmt w:val="bullet"/>
+      <w:lvlText w:val=""/>
+      <w:lvlJc w:val="left"/>
+      <w:pPr>
+        <w:tabs>
+          <w:tab w:val="num" w:pos="6480"/>
+        </w:tabs>
+        <w:ind w:left="6480" w:hanging="360"/>
+      </w:pPr>
+      <w:rPr>
+        <w:rFonts w:ascii="Wingdings" w:hAnsi="Wingdings" w:hint="default"/>
+        <w:sz w:val="20"/>
+      </w:rPr>
+    </w:lvl>
+  </w:abstractNum>
+  <w:abstractNum w:abstractNumId="6" w15:restartNumberingAfterBreak="0">
+    <w:nsid w:val="5DF7083A"/>
+    <w:multiLevelType w:val="multilevel"/>
+    <w:tmpl w:val="7B422498"/>
+    <w:lvl w:ilvl="0">
+      <w:start w:val="1"/>
+      <w:numFmt w:val="bullet"/>
+      <w:lvlText w:val=""/>
+      <w:lvlJc w:val="left"/>
+      <w:pPr>
+        <w:tabs>
+          <w:tab w:val="num" w:pos="720"/>
+        </w:tabs>
+        <w:ind w:left="720" w:hanging="360"/>
+      </w:pPr>
+      <w:rPr>
+        <w:rFonts w:ascii="Symbol" w:hAnsi="Symbol" w:hint="default"/>
+        <w:sz w:val="20"/>
+      </w:rPr>
+    </w:lvl>
+    <w:lvl w:ilvl="1" w:tentative="1">
+      <w:start w:val="1"/>
+      <w:numFmt w:val="bullet"/>
+      <w:lvlText w:val="o"/>
+      <w:lvlJc w:val="left"/>
+      <w:pPr>
+        <w:tabs>
+          <w:tab w:val="num" w:pos="1440"/>
+        </w:tabs>
+        <w:ind w:left="1440" w:hanging="360"/>
+      </w:pPr>
+      <w:rPr>
+        <w:rFonts w:ascii="Courier New" w:hAnsi="Courier New" w:hint="default"/>
+        <w:sz w:val="20"/>
+      </w:rPr>
+    </w:lvl>
+    <w:lvl w:ilvl="2" w:tentative="1">
+      <w:start w:val="1"/>
+      <w:numFmt w:val="bullet"/>
+      <w:lvlText w:val=""/>
+      <w:lvlJc w:val="left"/>
+      <w:pPr>
+        <w:tabs>
+          <w:tab w:val="num" w:pos="2160"/>
+        </w:tabs>
+        <w:ind w:left="2160" w:hanging="360"/>
+      </w:pPr>
+      <w:rPr>
+        <w:rFonts w:ascii="Wingdings" w:hAnsi="Wingdings" w:hint="default"/>
+        <w:sz w:val="20"/>
+      </w:rPr>
+    </w:lvl>
+    <w:lvl w:ilvl="3" w:tentative="1">
+      <w:start w:val="1"/>
+      <w:numFmt w:val="bullet"/>
+      <w:lvlText w:val=""/>
+      <w:lvlJc w:val="left"/>
+      <w:pPr>
+        <w:tabs>
+          <w:tab w:val="num" w:pos="2880"/>
+        </w:tabs>
+        <w:ind w:left="2880" w:hanging="360"/>
+      </w:pPr>
+      <w:rPr>
+        <w:rFonts w:ascii="Wingdings" w:hAnsi="Wingdings" w:hint="default"/>
+        <w:sz w:val="20"/>
+      </w:rPr>
+    </w:lvl>
+    <w:lvl w:ilvl="4" w:tentative="1">
+      <w:start w:val="1"/>
+      <w:numFmt w:val="bullet"/>
+      <w:lvlText w:val=""/>
+      <w:lvlJc w:val="left"/>
+      <w:pPr>
+        <w:tabs>
+          <w:tab w:val="num" w:pos="3600"/>
+        </w:tabs>
+        <w:ind w:left="3600" w:hanging="360"/>
+      </w:pPr>
+      <w:rPr>
+        <w:rFonts w:ascii="Wingdings" w:hAnsi="Wingdings" w:hint="default"/>
+        <w:sz w:val="20"/>
+      </w:rPr>
+    </w:lvl>
+    <w:lvl w:ilvl="5" w:tentative="1">
+      <w:start w:val="1"/>
+      <w:numFmt w:val="bullet"/>
+      <w:lvlText w:val=""/>
+      <w:lvlJc w:val="left"/>
+      <w:pPr>
+        <w:tabs>
+          <w:tab w:val="num" w:pos="4320"/>
+        </w:tabs>
+        <w:ind w:left="4320" w:hanging="360"/>
+      </w:pPr>
+      <w:rPr>
+        <w:rFonts w:ascii="Wingdings" w:hAnsi="Wingdings" w:hint="default"/>
+        <w:sz w:val="20"/>
+      </w:rPr>
+    </w:lvl>
+    <w:lvl w:ilvl="6" w:tentative="1">
+      <w:start w:val="1"/>
+      <w:numFmt w:val="bullet"/>
+      <w:lvlText w:val=""/>
+      <w:lvlJc w:val="left"/>
+      <w:pPr>
+        <w:tabs>
+          <w:tab w:val="num" w:pos="5040"/>
+        </w:tabs>
+        <w:ind w:left="5040" w:hanging="360"/>
+      </w:pPr>
+      <w:rPr>
+        <w:rFonts w:ascii="Wingdings" w:hAnsi="Wingdings" w:hint="default"/>
+        <w:sz w:val="20"/>
+      </w:rPr>
+    </w:lvl>
+    <w:lvl w:ilvl="7" w:tentative="1">
+      <w:start w:val="1"/>
+      <w:numFmt w:val="bullet"/>
+      <w:lvlText w:val=""/>
+      <w:lvlJc w:val="left"/>
+      <w:pPr>
+        <w:tabs>
+          <w:tab w:val="num" w:pos="5760"/>
+        </w:tabs>
+        <w:ind w:left="5760" w:hanging="360"/>
+      </w:pPr>
+      <w:rPr>
+        <w:rFonts w:ascii="Wingdings" w:hAnsi="Wingdings" w:hint="default"/>
+        <w:sz w:val="20"/>
+      </w:rPr>
+    </w:lvl>
+    <w:lvl w:ilvl="8" w:tentative="1">
+      <w:start w:val="1"/>
+      <w:numFmt w:val="bullet"/>
+      <w:lvlText w:val=""/>
+      <w:lvlJc w:val="left"/>
+      <w:pPr>
+        <w:tabs>
+          <w:tab w:val="num" w:pos="6480"/>
+        </w:tabs>
+        <w:ind w:left="6480" w:hanging="360"/>
+      </w:pPr>
+      <w:rPr>
+        <w:rFonts w:ascii="Wingdings" w:hAnsi="Wingdings" w:hint="default"/>
+        <w:sz w:val="20"/>
+      </w:rPr>
+    </w:lvl>
+  </w:abstractNum>
+  <w:abstractNum w:abstractNumId="7" w15:restartNumberingAfterBreak="0">
+    <w:nsid w:val="73B005C8"/>
+    <w:multiLevelType w:val="multilevel"/>
+    <w:tmpl w:val="ED3CCC22"/>
+    <w:lvl w:ilvl="0">
+      <w:start w:val="1"/>
+      <w:numFmt w:val="bullet"/>
+      <w:lvlText w:val=""/>
+      <w:lvlJc w:val="left"/>
+      <w:pPr>
+        <w:tabs>
+          <w:tab w:val="num" w:pos="720"/>
+        </w:tabs>
+        <w:ind w:left="720" w:hanging="360"/>
+      </w:pPr>
+      <w:rPr>
+        <w:rFonts w:ascii="Symbol" w:hAnsi="Symbol" w:hint="default"/>
+        <w:sz w:val="20"/>
+      </w:rPr>
+    </w:lvl>
+    <w:lvl w:ilvl="1" w:tentative="1">
+      <w:start w:val="1"/>
+      <w:numFmt w:val="bullet"/>
+      <w:lvlText w:val="o"/>
+      <w:lvlJc w:val="left"/>
+      <w:pPr>
+        <w:tabs>
+          <w:tab w:val="num" w:pos="1440"/>
+        </w:tabs>
+        <w:ind w:left="1440" w:hanging="360"/>
+      </w:pPr>
+      <w:rPr>
+        <w:rFonts w:ascii="Courier New" w:hAnsi="Courier New" w:hint="default"/>
+        <w:sz w:val="20"/>
+      </w:rPr>
+    </w:lvl>
+    <w:lvl w:ilvl="2" w:tentative="1">
+      <w:start w:val="1"/>
+      <w:numFmt w:val="bullet"/>
+      <w:lvlText w:val=""/>
+      <w:lvlJc w:val="left"/>
+      <w:pPr>
+        <w:tabs>
+          <w:tab w:val="num" w:pos="2160"/>
+        </w:tabs>
+        <w:ind w:left="2160" w:hanging="360"/>
+      </w:pPr>
+      <w:rPr>
+        <w:rFonts w:ascii="Wingdings" w:hAnsi="Wingdings" w:hint="default"/>
+        <w:sz w:val="20"/>
+      </w:rPr>
+    </w:lvl>
+    <w:lvl w:ilvl="3" w:tentative="1">
+      <w:start w:val="1"/>
+      <w:numFmt w:val="bullet"/>
+      <w:lvlText w:val=""/>
+      <w:lvlJc w:val="left"/>
+      <w:pPr>
+        <w:tabs>
+          <w:tab w:val="num" w:pos="2880"/>
+        </w:tabs>
+        <w:ind w:left="2880" w:hanging="360"/>
+      </w:pPr>
+      <w:rPr>
+        <w:rFonts w:ascii="Wingdings" w:hAnsi="Wingdings" w:hint="default"/>
+        <w:sz w:val="20"/>
+      </w:rPr>
+    </w:lvl>
+    <w:lvl w:ilvl="4" w:tentative="1">
+      <w:start w:val="1"/>
+      <w:numFmt w:val="bullet"/>
+      <w:lvlText w:val=""/>
+      <w:lvlJc w:val="left"/>
+      <w:pPr>
+        <w:tabs>
+          <w:tab w:val="num" w:pos="3600"/>
+        </w:tabs>
+        <w:ind w:left="3600" w:hanging="360"/>
+      </w:pPr>
+      <w:rPr>
+        <w:rFonts w:ascii="Wingdings" w:hAnsi="Wingdings" w:hint="default"/>
+        <w:sz w:val="20"/>
+      </w:rPr>
+    </w:lvl>
+    <w:lvl w:ilvl="5" w:tentative="1">
+      <w:start w:val="1"/>
+      <w:numFmt w:val="bullet"/>
+      <w:lvlText w:val=""/>
+      <w:lvlJc w:val="left"/>
+      <w:pPr>
+        <w:tabs>
+          <w:tab w:val="num" w:pos="4320"/>
+        </w:tabs>
+        <w:ind w:left="4320" w:hanging="360"/>
+      </w:pPr>
+      <w:rPr>
+        <w:rFonts w:ascii="Wingdings" w:hAnsi="Wingdings" w:hint="default"/>
+        <w:sz w:val="20"/>
+      </w:rPr>
+    </w:lvl>
+    <w:lvl w:ilvl="6" w:tentative="1">
+      <w:start w:val="1"/>
+      <w:numFmt w:val="bullet"/>
+      <w:lvlText w:val=""/>
+      <w:lvlJc w:val="left"/>
+      <w:pPr>
+        <w:tabs>
+          <w:tab w:val="num" w:pos="5040"/>
+        </w:tabs>
+        <w:ind w:left="5040" w:hanging="360"/>
+      </w:pPr>
+      <w:rPr>
+        <w:rFonts w:ascii="Wingdings" w:hAnsi="Wingdings" w:hint="default"/>
+        <w:sz w:val="20"/>
+      </w:rPr>
+    </w:lvl>
+    <w:lvl w:ilvl="7" w:tentative="1">
+      <w:start w:val="1"/>
+      <w:numFmt w:val="bullet"/>
+      <w:lvlText w:val=""/>
+      <w:lvlJc w:val="left"/>
+      <w:pPr>
+        <w:tabs>
+          <w:tab w:val="num" w:pos="5760"/>
+        </w:tabs>
+        <w:ind w:left="5760" w:hanging="360"/>
+      </w:pPr>
+      <w:rPr>
+        <w:rFonts w:ascii="Wingdings" w:hAnsi="Wingdings" w:hint="default"/>
+        <w:sz w:val="20"/>
+      </w:rPr>
+    </w:lvl>
+    <w:lvl w:ilvl="8" w:tentative="1">
+      <w:start w:val="1"/>
+      <w:numFmt w:val="bullet"/>
+      <w:lvlText w:val=""/>
+      <w:lvlJc w:val="left"/>
+      <w:pPr>
+        <w:tabs>
+          <w:tab w:val="num" w:pos="6480"/>
+        </w:tabs>
+        <w:ind w:left="6480" w:hanging="360"/>
+      </w:pPr>
+      <w:rPr>
+        <w:rFonts w:ascii="Wingdings" w:hAnsi="Wingdings" w:hint="default"/>
+        <w:sz w:val="20"/>
+      </w:rPr>
+    </w:lvl>
+  </w:abstractNum>
+  <w:abstractNum w:abstractNumId="8" w15:restartNumberingAfterBreak="0">
+    <w:nsid w:val="787615E2"/>
+    <w:multiLevelType w:val="multilevel"/>
+    <w:tmpl w:val="5CA82876"/>
+    <w:lvl w:ilvl="0">
+      <w:start w:val="1"/>
+      <w:numFmt w:val="bullet"/>
+      <w:lvlText w:val=""/>
+      <w:lvlJc w:val="left"/>
+      <w:pPr>
+        <w:tabs>
+          <w:tab w:val="num" w:pos="720"/>
+        </w:tabs>
+        <w:ind w:left="720" w:hanging="360"/>
+      </w:pPr>
+      <w:rPr>
+        <w:rFonts w:ascii="Symbol" w:hAnsi="Symbol" w:hint="default"/>
+        <w:sz w:val="20"/>
+      </w:rPr>
+    </w:lvl>
+    <w:lvl w:ilvl="1" w:tentative="1">
+      <w:start w:val="1"/>
+      <w:numFmt w:val="bullet"/>
+      <w:lvlText w:val="o"/>
+      <w:lvlJc w:val="left"/>
+      <w:pPr>
+        <w:tabs>
+          <w:tab w:val="num" w:pos="1440"/>
+        </w:tabs>
+        <w:ind w:left="1440" w:hanging="360"/>
+      </w:pPr>
+      <w:rPr>
+        <w:rFonts w:ascii="Courier New" w:hAnsi="Courier New" w:hint="default"/>
+        <w:sz w:val="20"/>
+      </w:rPr>
+    </w:lvl>
+    <w:lvl w:ilvl="2" w:tentative="1">
+      <w:start w:val="1"/>
+      <w:numFmt w:val="bullet"/>
+      <w:lvlText w:val=""/>
+      <w:lvlJc w:val="left"/>
+      <w:pPr>
+        <w:tabs>
+          <w:tab w:val="num" w:pos="2160"/>
+        </w:tabs>
+        <w:ind w:left="2160" w:hanging="360"/>
+      </w:pPr>
+      <w:rPr>
+        <w:rFonts w:ascii="Wingdings" w:hAnsi="Wingdings" w:hint="default"/>
+        <w:sz w:val="20"/>
+      </w:rPr>
+    </w:lvl>
+    <w:lvl w:ilvl="3" w:tentative="1">
+      <w:start w:val="1"/>
+      <w:numFmt w:val="bullet"/>
+      <w:lvlText w:val=""/>
+      <w:lvlJc w:val="left"/>
+      <w:pPr>
+        <w:tabs>
+          <w:tab w:val="num" w:pos="2880"/>
+        </w:tabs>
+        <w:ind w:left="2880" w:hanging="360"/>
+      </w:pPr>
+      <w:rPr>
+        <w:rFonts w:ascii="Wingdings" w:hAnsi="Wingdings" w:hint="default"/>
+        <w:sz w:val="20"/>
+      </w:rPr>
+    </w:lvl>
+    <w:lvl w:ilvl="4" w:tentative="1">
+      <w:start w:val="1"/>
+      <w:numFmt w:val="bullet"/>
+      <w:lvlText w:val=""/>
+      <w:lvlJc w:val="left"/>
+      <w:pPr>
+        <w:tabs>
+          <w:tab w:val="num" w:pos="3600"/>
+        </w:tabs>
+        <w:ind w:left="3600" w:hanging="360"/>
+      </w:pPr>
+      <w:rPr>
+        <w:rFonts w:ascii="Wingdings" w:hAnsi="Wingdings" w:hint="default"/>
+        <w:sz w:val="20"/>
+      </w:rPr>
+    </w:lvl>
+    <w:lvl w:ilvl="5" w:tentative="1">
+      <w:start w:val="1"/>
+      <w:numFmt w:val="bullet"/>
+      <w:lvlText w:val=""/>
+      <w:lvlJc w:val="left"/>
+      <w:pPr>
+        <w:tabs>
+          <w:tab w:val="num" w:pos="4320"/>
+        </w:tabs>
+        <w:ind w:left="4320" w:hanging="360"/>
+      </w:pPr>
+      <w:rPr>
+        <w:rFonts w:ascii="Wingdings" w:hAnsi="Wingdings" w:hint="default"/>
+        <w:sz w:val="20"/>
+      </w:rPr>
+    </w:lvl>
+    <w:lvl w:ilvl="6" w:tentative="1">
+      <w:start w:val="1"/>
+      <w:numFmt w:val="bullet"/>
+      <w:lvlText w:val=""/>
+      <w:lvlJc w:val="left"/>
+      <w:pPr>
+        <w:tabs>
+          <w:tab w:val="num" w:pos="5040"/>
+        </w:tabs>
+        <w:ind w:left="5040" w:hanging="360"/>
+      </w:pPr>
+      <w:rPr>
+        <w:rFonts w:ascii="Wingdings" w:hAnsi="Wingdings" w:hint="default"/>
+        <w:sz w:val="20"/>
+      </w:rPr>
+    </w:lvl>
+    <w:lvl w:ilvl="7" w:tentative="1">
+      <w:start w:val="1"/>
+      <w:numFmt w:val="bullet"/>
+      <w:lvlText w:val=""/>
+      <w:lvlJc w:val="left"/>
+      <w:pPr>
+        <w:tabs>
+          <w:tab w:val="num" w:pos="5760"/>
+        </w:tabs>
+        <w:ind w:left="5760" w:hanging="360"/>
+      </w:pPr>
+      <w:rPr>
+        <w:rFonts w:ascii="Wingdings" w:hAnsi="Wingdings" w:hint="default"/>
+        <w:sz w:val="20"/>
+      </w:rPr>
+    </w:lvl>
+    <w:lvl w:ilvl="8" w:tentative="1">
+      <w:start w:val="1"/>
+      <w:numFmt w:val="bullet"/>
+      <w:lvlText w:val=""/>
+      <w:lvlJc w:val="left"/>
+      <w:pPr>
+        <w:tabs>
+          <w:tab w:val="num" w:pos="6480"/>
+        </w:tabs>
+        <w:ind w:left="6480" w:hanging="360"/>
+      </w:pPr>
+      <w:rPr>
+        <w:rFonts w:ascii="Wingdings" w:hAnsi="Wingdings" w:hint="default"/>
+        <w:sz w:val="20"/>
+      </w:rPr>
+    </w:lvl>
+  </w:abstractNum>
   <w:num w:numId="1">
+    <w:abstractNumId w:val="8"/>
+  </w:num>
+  <w:num w:numId="2">
+    <w:abstractNumId w:val="4"/>
+  </w:num>
+  <w:num w:numId="3">
+    <w:abstractNumId w:val="5"/>
+  </w:num>
+  <w:num w:numId="4">
+    <w:abstractNumId w:val="0"/>
+  </w:num>
+  <w:num w:numId="5">
     <w:abstractNumId w:val="2"/>
   </w:num>
-  <w:num w:numId="2">
-    <w:abstractNumId w:val="0"/>
+  <w:num w:numId="6">
+    <w:abstractNumId w:val="3"/>
   </w:num>
-  <w:num w:numId="3">
+  <w:num w:numId="7">
+    <w:abstractNumId w:val="7"/>
+  </w:num>
+  <w:num w:numId="8">
+    <w:abstractNumId w:val="6"/>
+  </w:num>
+  <w:num w:numId="9">
     <w:abstractNumId w:val="1"/>
   </w:num>
 </w:numbering>
@@ -7769,6 +9586,29 @@
       <w:lang w:eastAsia="en-IN"/>
     </w:rPr>
   </w:style>
+  <w:style w:type="paragraph" w:styleId="Heading4">
+    <w:name w:val="heading 4"/>
+    <w:basedOn w:val="Normal"/>
+    <w:next w:val="Normal"/>
+    <w:link w:val="Heading4Char"/>
+    <w:uiPriority w:val="9"/>
+    <w:semiHidden/>
+    <w:unhideWhenUsed/>
+    <w:qFormat/>
+    <w:rsid w:val="00E751DC"/>
+    <w:pPr>
+      <w:keepNext/>
+      <w:keepLines/>
+      <w:spacing w:before="40" w:after="0"/>
+      <w:outlineLvl w:val="3"/>
+    </w:pPr>
+    <w:rPr>
+      <w:rFonts w:asciiTheme="majorHAnsi" w:eastAsiaTheme="majorEastAsia" w:hAnsiTheme="majorHAnsi" w:cstheme="majorBidi"/>
+      <w:i/>
+      <w:iCs/>
+      <w:color w:val="2F5496" w:themeColor="accent1" w:themeShade="BF"/>
+    </w:rPr>
+  </w:style>
   <w:style w:type="character" w:default="1" w:styleId="DefaultParagraphFont">
     <w:name w:val="Default Paragraph Font"/>
     <w:uiPriority w:val="1"/>
@@ -7979,6 +9819,20 @@
     <w:name w:val="hljs-built_in"/>
     <w:basedOn w:val="DefaultParagraphFont"/>
     <w:rsid w:val="00B83C25"/>
+  </w:style>
+  <w:style w:type="character" w:customStyle="1" w:styleId="Heading4Char">
+    <w:name w:val="Heading 4 Char"/>
+    <w:basedOn w:val="DefaultParagraphFont"/>
+    <w:link w:val="Heading4"/>
+    <w:uiPriority w:val="9"/>
+    <w:semiHidden/>
+    <w:rsid w:val="00E751DC"/>
+    <w:rPr>
+      <w:rFonts w:asciiTheme="majorHAnsi" w:eastAsiaTheme="majorEastAsia" w:hAnsiTheme="majorHAnsi" w:cstheme="majorBidi"/>
+      <w:i/>
+      <w:iCs/>
+      <w:color w:val="2F5496" w:themeColor="accent1" w:themeShade="BF"/>
+    </w:rPr>
   </w:style>
 </w:styles>
 </file>

</xml_diff>

<commit_message>
Building a RAG Pipeline with LangChain, Gemini, and Pinecone
</commit_message>
<xml_diff>
--- a/Notes/Agentic AI 2.0.docx
+++ b/Notes/Agentic AI 2.0.docx
@@ -565,10 +565,10 @@
         <w:tblLook w:val="04A0" w:firstRow="1" w:lastRow="0" w:firstColumn="1" w:lastColumn="0" w:noHBand="0" w:noVBand="1"/>
       </w:tblPr>
       <w:tblGrid>
-        <w:gridCol w:w="1620"/>
-        <w:gridCol w:w="1835"/>
-        <w:gridCol w:w="2892"/>
-        <w:gridCol w:w="2903"/>
+        <w:gridCol w:w="1843"/>
+        <w:gridCol w:w="1985"/>
+        <w:gridCol w:w="2976"/>
+        <w:gridCol w:w="2977"/>
       </w:tblGrid>
       <w:tr>
         <w:trPr>
@@ -577,7 +577,7 @@
         </w:trPr>
         <w:tc>
           <w:tcPr>
-            <w:tcW w:w="0" w:type="auto"/>
+            <w:tcW w:w="1798" w:type="dxa"/>
             <w:vAlign w:val="center"/>
             <w:hideMark/>
           </w:tcPr>
@@ -610,7 +610,7 @@
         </w:tc>
         <w:tc>
           <w:tcPr>
-            <w:tcW w:w="0" w:type="auto"/>
+            <w:tcW w:w="1955" w:type="dxa"/>
             <w:vAlign w:val="center"/>
             <w:hideMark/>
           </w:tcPr>
@@ -643,7 +643,7 @@
         </w:tc>
         <w:tc>
           <w:tcPr>
-            <w:tcW w:w="0" w:type="auto"/>
+            <w:tcW w:w="2946" w:type="dxa"/>
             <w:vAlign w:val="center"/>
             <w:hideMark/>
           </w:tcPr>
@@ -676,7 +676,7 @@
         </w:tc>
         <w:tc>
           <w:tcPr>
-            <w:tcW w:w="0" w:type="auto"/>
+            <w:tcW w:w="2932" w:type="dxa"/>
             <w:vAlign w:val="center"/>
             <w:hideMark/>
           </w:tcPr>
@@ -714,7 +714,7 @@
         </w:trPr>
         <w:tc>
           <w:tcPr>
-            <w:tcW w:w="0" w:type="auto"/>
+            <w:tcW w:w="1798" w:type="dxa"/>
             <w:vAlign w:val="center"/>
             <w:hideMark/>
           </w:tcPr>
@@ -744,7 +744,7 @@
         </w:tc>
         <w:tc>
           <w:tcPr>
-            <w:tcW w:w="0" w:type="auto"/>
+            <w:tcW w:w="1955" w:type="dxa"/>
             <w:vAlign w:val="center"/>
             <w:hideMark/>
           </w:tcPr>
@@ -772,7 +772,7 @@
         </w:tc>
         <w:tc>
           <w:tcPr>
-            <w:tcW w:w="0" w:type="auto"/>
+            <w:tcW w:w="2946" w:type="dxa"/>
             <w:vAlign w:val="center"/>
             <w:hideMark/>
           </w:tcPr>
@@ -800,7 +800,7 @@
         </w:tc>
         <w:tc>
           <w:tcPr>
-            <w:tcW w:w="0" w:type="auto"/>
+            <w:tcW w:w="2932" w:type="dxa"/>
             <w:vAlign w:val="center"/>
             <w:hideMark/>
           </w:tcPr>
@@ -833,7 +833,7 @@
         </w:trPr>
         <w:tc>
           <w:tcPr>
-            <w:tcW w:w="0" w:type="auto"/>
+            <w:tcW w:w="1798" w:type="dxa"/>
             <w:vAlign w:val="center"/>
             <w:hideMark/>
           </w:tcPr>
@@ -863,7 +863,7 @@
         </w:tc>
         <w:tc>
           <w:tcPr>
-            <w:tcW w:w="0" w:type="auto"/>
+            <w:tcW w:w="1955" w:type="dxa"/>
             <w:vAlign w:val="center"/>
             <w:hideMark/>
           </w:tcPr>
@@ -891,7 +891,7 @@
         </w:tc>
         <w:tc>
           <w:tcPr>
-            <w:tcW w:w="0" w:type="auto"/>
+            <w:tcW w:w="2946" w:type="dxa"/>
             <w:vAlign w:val="center"/>
             <w:hideMark/>
           </w:tcPr>
@@ -919,7 +919,7 @@
         </w:tc>
         <w:tc>
           <w:tcPr>
-            <w:tcW w:w="0" w:type="auto"/>
+            <w:tcW w:w="2932" w:type="dxa"/>
             <w:vAlign w:val="center"/>
             <w:hideMark/>
           </w:tcPr>
@@ -972,7 +972,7 @@
         </w:trPr>
         <w:tc>
           <w:tcPr>
-            <w:tcW w:w="0" w:type="auto"/>
+            <w:tcW w:w="1798" w:type="dxa"/>
             <w:vAlign w:val="center"/>
             <w:hideMark/>
           </w:tcPr>
@@ -1002,7 +1002,7 @@
         </w:tc>
         <w:tc>
           <w:tcPr>
-            <w:tcW w:w="0" w:type="auto"/>
+            <w:tcW w:w="1955" w:type="dxa"/>
             <w:vAlign w:val="center"/>
             <w:hideMark/>
           </w:tcPr>
@@ -1030,7 +1030,7 @@
         </w:tc>
         <w:tc>
           <w:tcPr>
-            <w:tcW w:w="0" w:type="auto"/>
+            <w:tcW w:w="2946" w:type="dxa"/>
             <w:vAlign w:val="center"/>
             <w:hideMark/>
           </w:tcPr>
@@ -1058,7 +1058,7 @@
         </w:tc>
         <w:tc>
           <w:tcPr>
-            <w:tcW w:w="0" w:type="auto"/>
+            <w:tcW w:w="2932" w:type="dxa"/>
             <w:vAlign w:val="center"/>
             <w:hideMark/>
           </w:tcPr>
@@ -1091,7 +1091,7 @@
         </w:trPr>
         <w:tc>
           <w:tcPr>
-            <w:tcW w:w="0" w:type="auto"/>
+            <w:tcW w:w="1798" w:type="dxa"/>
             <w:vAlign w:val="center"/>
             <w:hideMark/>
           </w:tcPr>
@@ -1121,7 +1121,7 @@
         </w:tc>
         <w:tc>
           <w:tcPr>
-            <w:tcW w:w="0" w:type="auto"/>
+            <w:tcW w:w="1955" w:type="dxa"/>
             <w:vAlign w:val="center"/>
             <w:hideMark/>
           </w:tcPr>
@@ -1149,7 +1149,7 @@
         </w:tc>
         <w:tc>
           <w:tcPr>
-            <w:tcW w:w="0" w:type="auto"/>
+            <w:tcW w:w="2946" w:type="dxa"/>
             <w:vAlign w:val="center"/>
             <w:hideMark/>
           </w:tcPr>
@@ -1177,7 +1177,7 @@
         </w:tc>
         <w:tc>
           <w:tcPr>
-            <w:tcW w:w="0" w:type="auto"/>
+            <w:tcW w:w="2932" w:type="dxa"/>
             <w:vAlign w:val="center"/>
             <w:hideMark/>
           </w:tcPr>
@@ -1210,7 +1210,7 @@
         </w:trPr>
         <w:tc>
           <w:tcPr>
-            <w:tcW w:w="0" w:type="auto"/>
+            <w:tcW w:w="1798" w:type="dxa"/>
             <w:vAlign w:val="center"/>
             <w:hideMark/>
           </w:tcPr>
@@ -1240,7 +1240,7 @@
         </w:tc>
         <w:tc>
           <w:tcPr>
-            <w:tcW w:w="0" w:type="auto"/>
+            <w:tcW w:w="1955" w:type="dxa"/>
             <w:vAlign w:val="center"/>
             <w:hideMark/>
           </w:tcPr>
@@ -1268,7 +1268,7 @@
         </w:tc>
         <w:tc>
           <w:tcPr>
-            <w:tcW w:w="0" w:type="auto"/>
+            <w:tcW w:w="2946" w:type="dxa"/>
             <w:vAlign w:val="center"/>
             <w:hideMark/>
           </w:tcPr>
@@ -1296,7 +1296,7 @@
         </w:tc>
         <w:tc>
           <w:tcPr>
-            <w:tcW w:w="0" w:type="auto"/>
+            <w:tcW w:w="2932" w:type="dxa"/>
             <w:vAlign w:val="center"/>
             <w:hideMark/>
           </w:tcPr>
@@ -6897,23 +6897,11 @@
         <w:rPr>
           <w:rFonts w:asciiTheme="minorHAnsi" w:hAnsiTheme="minorHAnsi" w:cstheme="minorHAnsi"/>
         </w:rPr>
-        <w:t xml:space="preserve">Chapter – </w:t>
+        <w:t>Chapter – 2:</w:t>
       </w:r>
       <w:r>
         <w:rPr>
           <w:rFonts w:asciiTheme="minorHAnsi" w:hAnsiTheme="minorHAnsi" w:cstheme="minorHAnsi"/>
-        </w:rPr>
-        <w:t>2</w:t>
-      </w:r>
-      <w:r>
-        <w:rPr>
-          <w:rFonts w:asciiTheme="minorHAnsi" w:hAnsiTheme="minorHAnsi" w:cstheme="minorHAnsi"/>
-        </w:rPr>
-        <w:t>:</w:t>
-      </w:r>
-      <w:r>
-        <w:rPr>
-          <w:rFonts w:cstheme="minorHAnsi"/>
           <w:b w:val="0"/>
           <w:bCs w:val="0"/>
           <w:kern w:val="36"/>
@@ -7786,6 +7774,2693 @@
         </w:rPr>
         <w:t>These can be fed as context to an LLM for further reasoning or answer generation.</w:t>
       </w:r>
+    </w:p>
+    <w:p>
+      <w:pPr>
+        <w:ind w:left="0" w:firstLine="0"/>
+        <w:rPr>
+          <w:rFonts w:cstheme="minorHAnsi"/>
+        </w:rPr>
+      </w:pPr>
+    </w:p>
+    <w:p>
+      <w:pPr>
+        <w:spacing w:before="100" w:beforeAutospacing="1" w:after="100" w:afterAutospacing="1" w:line="240" w:lineRule="auto"/>
+        <w:ind w:left="0" w:firstLine="0"/>
+        <w:outlineLvl w:val="1"/>
+        <w:rPr>
+          <w:rFonts w:eastAsia="Times New Roman" w:cstheme="minorHAnsi"/>
+          <w:b/>
+          <w:bCs/>
+          <w:sz w:val="36"/>
+          <w:szCs w:val="36"/>
+          <w:lang w:eastAsia="en-IN"/>
+        </w:rPr>
+      </w:pPr>
+      <w:r>
+        <w:rPr>
+          <w:rFonts w:eastAsia="Times New Roman" w:cstheme="minorHAnsi"/>
+          <w:b/>
+          <w:bCs/>
+          <w:sz w:val="36"/>
+          <w:szCs w:val="36"/>
+          <w:lang w:eastAsia="en-IN"/>
+        </w:rPr>
+        <w:t xml:space="preserve">Chapter – </w:t>
+      </w:r>
+      <w:r>
+        <w:rPr>
+          <w:rFonts w:eastAsia="Times New Roman" w:cstheme="minorHAnsi"/>
+          <w:b/>
+          <w:bCs/>
+          <w:sz w:val="36"/>
+          <w:szCs w:val="36"/>
+          <w:lang w:eastAsia="en-IN"/>
+        </w:rPr>
+        <w:t>3</w:t>
+      </w:r>
+      <w:r>
+        <w:rPr>
+          <w:rFonts w:eastAsia="Times New Roman" w:cstheme="minorHAnsi"/>
+          <w:b/>
+          <w:bCs/>
+          <w:sz w:val="36"/>
+          <w:szCs w:val="36"/>
+          <w:lang w:eastAsia="en-IN"/>
+        </w:rPr>
+        <w:t xml:space="preserve">: </w:t>
+      </w:r>
+      <w:r>
+        <w:rPr>
+          <w:rFonts w:eastAsia="Times New Roman" w:cstheme="minorHAnsi"/>
+          <w:b/>
+          <w:bCs/>
+          <w:sz w:val="36"/>
+          <w:szCs w:val="36"/>
+          <w:lang w:eastAsia="en-IN"/>
+        </w:rPr>
+        <w:t>LangChain Output Parsers – Overview</w:t>
+      </w:r>
+    </w:p>
+    <w:p>
+      <w:pPr>
+        <w:spacing w:before="100" w:beforeAutospacing="1" w:after="100" w:afterAutospacing="1" w:line="240" w:lineRule="auto"/>
+        <w:ind w:left="0" w:firstLine="0"/>
+        <w:rPr>
+          <w:rFonts w:eastAsia="Times New Roman" w:cstheme="minorHAnsi"/>
+          <w:sz w:val="24"/>
+          <w:szCs w:val="24"/>
+          <w:lang w:eastAsia="en-IN"/>
+        </w:rPr>
+      </w:pPr>
+      <w:r>
+        <w:rPr>
+          <w:rFonts w:eastAsia="Times New Roman" w:cstheme="minorHAnsi"/>
+          <w:sz w:val="24"/>
+          <w:szCs w:val="24"/>
+          <w:lang w:eastAsia="en-IN"/>
+        </w:rPr>
+        <w:t xml:space="preserve">LangChain provides a variety of </w:t>
+      </w:r>
+      <w:proofErr w:type="spellStart"/>
+      <w:r>
+        <w:rPr>
+          <w:rFonts w:eastAsia="Times New Roman" w:cstheme="minorHAnsi"/>
+          <w:b/>
+          <w:bCs/>
+          <w:sz w:val="20"/>
+          <w:szCs w:val="20"/>
+          <w:lang w:eastAsia="en-IN"/>
+        </w:rPr>
+        <w:t>OutputParser</w:t>
+      </w:r>
+      <w:proofErr w:type="spellEnd"/>
+      <w:r>
+        <w:rPr>
+          <w:rFonts w:eastAsia="Times New Roman" w:cstheme="minorHAnsi"/>
+          <w:sz w:val="24"/>
+          <w:szCs w:val="24"/>
+          <w:lang w:eastAsia="en-IN"/>
+        </w:rPr>
+        <w:t xml:space="preserve"> classes for different use cases. Here's a categorized list with their </w:t>
+      </w:r>
+      <w:r>
+        <w:rPr>
+          <w:rFonts w:eastAsia="Times New Roman" w:cstheme="minorHAnsi"/>
+          <w:b/>
+          <w:bCs/>
+          <w:sz w:val="24"/>
+          <w:szCs w:val="24"/>
+          <w:lang w:eastAsia="en-IN"/>
+        </w:rPr>
+        <w:t>applications, pros, and cons</w:t>
+      </w:r>
+      <w:r>
+        <w:rPr>
+          <w:rFonts w:eastAsia="Times New Roman" w:cstheme="minorHAnsi"/>
+          <w:sz w:val="24"/>
+          <w:szCs w:val="24"/>
+          <w:lang w:eastAsia="en-IN"/>
+        </w:rPr>
+        <w:t>:</w:t>
+      </w:r>
+    </w:p>
+    <w:p>
+      <w:pPr>
+        <w:spacing w:after="0" w:line="240" w:lineRule="auto"/>
+        <w:ind w:left="0" w:firstLine="0"/>
+        <w:rPr>
+          <w:rFonts w:eastAsia="Times New Roman" w:cstheme="minorHAnsi"/>
+          <w:sz w:val="24"/>
+          <w:szCs w:val="24"/>
+          <w:lang w:eastAsia="en-IN"/>
+        </w:rPr>
+      </w:pPr>
+      <w:r>
+        <w:rPr>
+          <w:rFonts w:eastAsia="Times New Roman" w:cstheme="minorHAnsi"/>
+          <w:sz w:val="24"/>
+          <w:szCs w:val="24"/>
+          <w:lang w:eastAsia="en-IN"/>
+        </w:rPr>
+        <w:pict w14:anchorId="1599CC8A">
+          <v:rect id="_x0000_i1041" style="width:0;height:1.5pt" o:hralign="center" o:hrstd="t" o:hr="t" fillcolor="#a0a0a0" stroked="f"/>
+        </w:pict>
+      </w:r>
+    </w:p>
+    <w:p>
+      <w:pPr>
+        <w:spacing w:before="100" w:beforeAutospacing="1" w:after="100" w:afterAutospacing="1" w:line="240" w:lineRule="auto"/>
+        <w:ind w:left="0" w:firstLine="0"/>
+        <w:outlineLvl w:val="2"/>
+        <w:rPr>
+          <w:rFonts w:eastAsia="Times New Roman" w:cstheme="minorHAnsi"/>
+          <w:b/>
+          <w:bCs/>
+          <w:sz w:val="27"/>
+          <w:szCs w:val="27"/>
+          <w:lang w:eastAsia="en-IN"/>
+        </w:rPr>
+      </w:pPr>
+      <w:r>
+        <w:rPr>
+          <w:rFonts w:eastAsia="Times New Roman" w:cstheme="minorHAnsi"/>
+          <w:b/>
+          <w:bCs/>
+          <w:sz w:val="27"/>
+          <w:szCs w:val="27"/>
+          <w:lang w:eastAsia="en-IN"/>
+        </w:rPr>
+        <w:t xml:space="preserve">1. </w:t>
+      </w:r>
+      <w:r>
+        <w:rPr>
+          <w:rFonts w:ascii="Segoe UI Emoji" w:eastAsia="Times New Roman" w:hAnsi="Segoe UI Emoji" w:cs="Segoe UI Emoji"/>
+          <w:b/>
+          <w:bCs/>
+          <w:sz w:val="27"/>
+          <w:szCs w:val="27"/>
+          <w:lang w:eastAsia="en-IN"/>
+        </w:rPr>
+        <w:t>✅</w:t>
+      </w:r>
+      <w:r>
+        <w:rPr>
+          <w:rFonts w:eastAsia="Times New Roman" w:cstheme="minorHAnsi"/>
+          <w:b/>
+          <w:bCs/>
+          <w:sz w:val="27"/>
+          <w:szCs w:val="27"/>
+          <w:lang w:eastAsia="en-IN"/>
+        </w:rPr>
+        <w:t xml:space="preserve"> </w:t>
+      </w:r>
+      <w:proofErr w:type="spellStart"/>
+      <w:r>
+        <w:rPr>
+          <w:rFonts w:eastAsia="Times New Roman" w:cstheme="minorHAnsi"/>
+          <w:b/>
+          <w:bCs/>
+          <w:sz w:val="20"/>
+          <w:szCs w:val="20"/>
+          <w:lang w:eastAsia="en-IN"/>
+        </w:rPr>
+        <w:t>StrOutputParser</w:t>
+      </w:r>
+      <w:proofErr w:type="spellEnd"/>
+    </w:p>
+    <w:p>
+      <w:pPr>
+        <w:numPr>
+          <w:ilvl w:val="0"/>
+          <w:numId w:val="10"/>
+        </w:numPr>
+        <w:spacing w:before="100" w:beforeAutospacing="1" w:after="100" w:afterAutospacing="1" w:line="240" w:lineRule="auto"/>
+        <w:rPr>
+          <w:rFonts w:eastAsia="Times New Roman" w:cstheme="minorHAnsi"/>
+          <w:sz w:val="24"/>
+          <w:szCs w:val="24"/>
+          <w:lang w:eastAsia="en-IN"/>
+        </w:rPr>
+      </w:pPr>
+      <w:r>
+        <w:rPr>
+          <w:rFonts w:eastAsia="Times New Roman" w:cstheme="minorHAnsi"/>
+          <w:b/>
+          <w:bCs/>
+          <w:sz w:val="24"/>
+          <w:szCs w:val="24"/>
+          <w:lang w:eastAsia="en-IN"/>
+        </w:rPr>
+        <w:t>Use:</w:t>
+      </w:r>
+      <w:r>
+        <w:rPr>
+          <w:rFonts w:eastAsia="Times New Roman" w:cstheme="minorHAnsi"/>
+          <w:sz w:val="24"/>
+          <w:szCs w:val="24"/>
+          <w:lang w:eastAsia="en-IN"/>
+        </w:rPr>
+        <w:t xml:space="preserve"> Basic parsing — returns the LLM response as a raw string.</w:t>
+      </w:r>
+    </w:p>
+    <w:p>
+      <w:pPr>
+        <w:numPr>
+          <w:ilvl w:val="0"/>
+          <w:numId w:val="10"/>
+        </w:numPr>
+        <w:spacing w:before="100" w:beforeAutospacing="1" w:after="100" w:afterAutospacing="1" w:line="240" w:lineRule="auto"/>
+        <w:rPr>
+          <w:rFonts w:eastAsia="Times New Roman" w:cstheme="minorHAnsi"/>
+          <w:sz w:val="24"/>
+          <w:szCs w:val="24"/>
+          <w:lang w:eastAsia="en-IN"/>
+        </w:rPr>
+      </w:pPr>
+      <w:r>
+        <w:rPr>
+          <w:rFonts w:eastAsia="Times New Roman" w:cstheme="minorHAnsi"/>
+          <w:b/>
+          <w:bCs/>
+          <w:sz w:val="24"/>
+          <w:szCs w:val="24"/>
+          <w:lang w:eastAsia="en-IN"/>
+        </w:rPr>
+        <w:t>Application:</w:t>
+      </w:r>
+      <w:r>
+        <w:rPr>
+          <w:rFonts w:eastAsia="Times New Roman" w:cstheme="minorHAnsi"/>
+          <w:sz w:val="24"/>
+          <w:szCs w:val="24"/>
+          <w:lang w:eastAsia="en-IN"/>
+        </w:rPr>
+        <w:t xml:space="preserve"> Simple Q&amp;A, prompt templates, debug tasks.</w:t>
+      </w:r>
+    </w:p>
+    <w:p>
+      <w:pPr>
+        <w:numPr>
+          <w:ilvl w:val="0"/>
+          <w:numId w:val="10"/>
+        </w:numPr>
+        <w:spacing w:before="100" w:beforeAutospacing="1" w:after="100" w:afterAutospacing="1" w:line="240" w:lineRule="auto"/>
+        <w:rPr>
+          <w:rFonts w:eastAsia="Times New Roman" w:cstheme="minorHAnsi"/>
+          <w:sz w:val="24"/>
+          <w:szCs w:val="24"/>
+          <w:lang w:eastAsia="en-IN"/>
+        </w:rPr>
+      </w:pPr>
+      <w:r>
+        <w:rPr>
+          <w:rFonts w:eastAsia="Times New Roman" w:cstheme="minorHAnsi"/>
+          <w:b/>
+          <w:bCs/>
+          <w:sz w:val="24"/>
+          <w:szCs w:val="24"/>
+          <w:lang w:eastAsia="en-IN"/>
+        </w:rPr>
+        <w:t>Pros:</w:t>
+      </w:r>
+    </w:p>
+    <w:p>
+      <w:pPr>
+        <w:numPr>
+          <w:ilvl w:val="1"/>
+          <w:numId w:val="10"/>
+        </w:numPr>
+        <w:spacing w:before="100" w:beforeAutospacing="1" w:after="100" w:afterAutospacing="1" w:line="240" w:lineRule="auto"/>
+        <w:rPr>
+          <w:rFonts w:eastAsia="Times New Roman" w:cstheme="minorHAnsi"/>
+          <w:sz w:val="24"/>
+          <w:szCs w:val="24"/>
+          <w:lang w:eastAsia="en-IN"/>
+        </w:rPr>
+      </w:pPr>
+      <w:r>
+        <w:rPr>
+          <w:rFonts w:eastAsia="Times New Roman" w:cstheme="minorHAnsi"/>
+          <w:sz w:val="24"/>
+          <w:szCs w:val="24"/>
+          <w:lang w:eastAsia="en-IN"/>
+        </w:rPr>
+        <w:t>Easy to use and fast</w:t>
+      </w:r>
+    </w:p>
+    <w:p>
+      <w:pPr>
+        <w:numPr>
+          <w:ilvl w:val="1"/>
+          <w:numId w:val="10"/>
+        </w:numPr>
+        <w:spacing w:before="100" w:beforeAutospacing="1" w:after="100" w:afterAutospacing="1" w:line="240" w:lineRule="auto"/>
+        <w:rPr>
+          <w:rFonts w:eastAsia="Times New Roman" w:cstheme="minorHAnsi"/>
+          <w:sz w:val="24"/>
+          <w:szCs w:val="24"/>
+          <w:lang w:eastAsia="en-IN"/>
+        </w:rPr>
+      </w:pPr>
+      <w:r>
+        <w:rPr>
+          <w:rFonts w:eastAsia="Times New Roman" w:cstheme="minorHAnsi"/>
+          <w:sz w:val="24"/>
+          <w:szCs w:val="24"/>
+          <w:lang w:eastAsia="en-IN"/>
+        </w:rPr>
+        <w:t>No structure enforced</w:t>
+      </w:r>
+    </w:p>
+    <w:p>
+      <w:pPr>
+        <w:numPr>
+          <w:ilvl w:val="0"/>
+          <w:numId w:val="10"/>
+        </w:numPr>
+        <w:spacing w:before="100" w:beforeAutospacing="1" w:after="100" w:afterAutospacing="1" w:line="240" w:lineRule="auto"/>
+        <w:rPr>
+          <w:rFonts w:eastAsia="Times New Roman" w:cstheme="minorHAnsi"/>
+          <w:sz w:val="24"/>
+          <w:szCs w:val="24"/>
+          <w:lang w:eastAsia="en-IN"/>
+        </w:rPr>
+      </w:pPr>
+      <w:r>
+        <w:rPr>
+          <w:rFonts w:eastAsia="Times New Roman" w:cstheme="minorHAnsi"/>
+          <w:b/>
+          <w:bCs/>
+          <w:sz w:val="24"/>
+          <w:szCs w:val="24"/>
+          <w:lang w:eastAsia="en-IN"/>
+        </w:rPr>
+        <w:t>Cons:</w:t>
+      </w:r>
+    </w:p>
+    <w:p>
+      <w:pPr>
+        <w:numPr>
+          <w:ilvl w:val="1"/>
+          <w:numId w:val="10"/>
+        </w:numPr>
+        <w:spacing w:before="100" w:beforeAutospacing="1" w:after="100" w:afterAutospacing="1" w:line="240" w:lineRule="auto"/>
+        <w:rPr>
+          <w:rFonts w:eastAsia="Times New Roman" w:cstheme="minorHAnsi"/>
+          <w:sz w:val="24"/>
+          <w:szCs w:val="24"/>
+          <w:lang w:eastAsia="en-IN"/>
+        </w:rPr>
+      </w:pPr>
+      <w:r>
+        <w:rPr>
+          <w:rFonts w:eastAsia="Times New Roman" w:cstheme="minorHAnsi"/>
+          <w:sz w:val="24"/>
+          <w:szCs w:val="24"/>
+          <w:lang w:eastAsia="en-IN"/>
+        </w:rPr>
+        <w:t>Not suitable for structured output (e.g., JSON, tables)</w:t>
+      </w:r>
+    </w:p>
+    <w:p>
+      <w:pPr>
+        <w:numPr>
+          <w:ilvl w:val="1"/>
+          <w:numId w:val="10"/>
+        </w:numPr>
+        <w:spacing w:before="100" w:beforeAutospacing="1" w:after="100" w:afterAutospacing="1" w:line="240" w:lineRule="auto"/>
+        <w:rPr>
+          <w:rFonts w:eastAsia="Times New Roman" w:cstheme="minorHAnsi"/>
+          <w:sz w:val="24"/>
+          <w:szCs w:val="24"/>
+          <w:lang w:eastAsia="en-IN"/>
+        </w:rPr>
+      </w:pPr>
+      <w:r>
+        <w:rPr>
+          <w:rFonts w:eastAsia="Times New Roman" w:cstheme="minorHAnsi"/>
+          <w:sz w:val="24"/>
+          <w:szCs w:val="24"/>
+          <w:lang w:eastAsia="en-IN"/>
+        </w:rPr>
+        <w:t>Error-prone if the LLM adds unexpected formatting</w:t>
+      </w:r>
+    </w:p>
+    <w:p>
+      <w:pPr>
+        <w:spacing w:after="0" w:line="240" w:lineRule="auto"/>
+        <w:ind w:left="0" w:firstLine="0"/>
+        <w:rPr>
+          <w:rFonts w:eastAsia="Times New Roman" w:cstheme="minorHAnsi"/>
+          <w:sz w:val="24"/>
+          <w:szCs w:val="24"/>
+          <w:lang w:eastAsia="en-IN"/>
+        </w:rPr>
+      </w:pPr>
+      <w:r>
+        <w:rPr>
+          <w:rFonts w:eastAsia="Times New Roman" w:cstheme="minorHAnsi"/>
+          <w:sz w:val="24"/>
+          <w:szCs w:val="24"/>
+          <w:lang w:eastAsia="en-IN"/>
+        </w:rPr>
+        <w:lastRenderedPageBreak/>
+        <w:pict w14:anchorId="48488447">
+          <v:rect id="_x0000_i1042" style="width:0;height:1.5pt" o:hralign="center" o:hrstd="t" o:hr="t" fillcolor="#a0a0a0" stroked="f"/>
+        </w:pict>
+      </w:r>
+    </w:p>
+    <w:p>
+      <w:pPr>
+        <w:spacing w:before="100" w:beforeAutospacing="1" w:after="100" w:afterAutospacing="1" w:line="240" w:lineRule="auto"/>
+        <w:ind w:left="0" w:firstLine="0"/>
+        <w:outlineLvl w:val="2"/>
+        <w:rPr>
+          <w:rFonts w:eastAsia="Times New Roman" w:cstheme="minorHAnsi"/>
+          <w:b/>
+          <w:bCs/>
+          <w:sz w:val="27"/>
+          <w:szCs w:val="27"/>
+          <w:lang w:eastAsia="en-IN"/>
+        </w:rPr>
+      </w:pPr>
+      <w:r>
+        <w:rPr>
+          <w:rFonts w:eastAsia="Times New Roman" w:cstheme="minorHAnsi"/>
+          <w:b/>
+          <w:bCs/>
+          <w:sz w:val="27"/>
+          <w:szCs w:val="27"/>
+          <w:lang w:eastAsia="en-IN"/>
+        </w:rPr>
+        <w:t xml:space="preserve">2. </w:t>
+      </w:r>
+      <w:r>
+        <w:rPr>
+          <w:rFonts w:ascii="Segoe UI Emoji" w:eastAsia="Times New Roman" w:hAnsi="Segoe UI Emoji" w:cs="Segoe UI Emoji"/>
+          <w:b/>
+          <w:bCs/>
+          <w:sz w:val="27"/>
+          <w:szCs w:val="27"/>
+          <w:lang w:eastAsia="en-IN"/>
+        </w:rPr>
+        <w:t>✅</w:t>
+      </w:r>
+      <w:r>
+        <w:rPr>
+          <w:rFonts w:eastAsia="Times New Roman" w:cstheme="minorHAnsi"/>
+          <w:b/>
+          <w:bCs/>
+          <w:sz w:val="27"/>
+          <w:szCs w:val="27"/>
+          <w:lang w:eastAsia="en-IN"/>
+        </w:rPr>
+        <w:t xml:space="preserve"> </w:t>
+      </w:r>
+      <w:proofErr w:type="spellStart"/>
+      <w:r>
+        <w:rPr>
+          <w:rFonts w:eastAsia="Times New Roman" w:cstheme="minorHAnsi"/>
+          <w:b/>
+          <w:bCs/>
+          <w:sz w:val="20"/>
+          <w:szCs w:val="20"/>
+          <w:lang w:eastAsia="en-IN"/>
+        </w:rPr>
+        <w:t>JsonOutputParser</w:t>
+      </w:r>
+      <w:proofErr w:type="spellEnd"/>
+    </w:p>
+    <w:p>
+      <w:pPr>
+        <w:numPr>
+          <w:ilvl w:val="0"/>
+          <w:numId w:val="11"/>
+        </w:numPr>
+        <w:spacing w:before="100" w:beforeAutospacing="1" w:after="100" w:afterAutospacing="1" w:line="240" w:lineRule="auto"/>
+        <w:rPr>
+          <w:rFonts w:eastAsia="Times New Roman" w:cstheme="minorHAnsi"/>
+          <w:sz w:val="24"/>
+          <w:szCs w:val="24"/>
+          <w:lang w:eastAsia="en-IN"/>
+        </w:rPr>
+      </w:pPr>
+      <w:r>
+        <w:rPr>
+          <w:rFonts w:eastAsia="Times New Roman" w:cstheme="minorHAnsi"/>
+          <w:b/>
+          <w:bCs/>
+          <w:sz w:val="24"/>
+          <w:szCs w:val="24"/>
+          <w:lang w:eastAsia="en-IN"/>
+        </w:rPr>
+        <w:t>Use:</w:t>
+      </w:r>
+      <w:r>
+        <w:rPr>
+          <w:rFonts w:eastAsia="Times New Roman" w:cstheme="minorHAnsi"/>
+          <w:sz w:val="24"/>
+          <w:szCs w:val="24"/>
+          <w:lang w:eastAsia="en-IN"/>
+        </w:rPr>
+        <w:t xml:space="preserve"> Parses response into a Python </w:t>
+      </w:r>
+      <w:proofErr w:type="spellStart"/>
+      <w:r>
+        <w:rPr>
+          <w:rFonts w:eastAsia="Times New Roman" w:cstheme="minorHAnsi"/>
+          <w:sz w:val="20"/>
+          <w:szCs w:val="20"/>
+          <w:lang w:eastAsia="en-IN"/>
+        </w:rPr>
+        <w:t>dict</w:t>
+      </w:r>
+      <w:proofErr w:type="spellEnd"/>
+      <w:r>
+        <w:rPr>
+          <w:rFonts w:eastAsia="Times New Roman" w:cstheme="minorHAnsi"/>
+          <w:sz w:val="24"/>
+          <w:szCs w:val="24"/>
+          <w:lang w:eastAsia="en-IN"/>
+        </w:rPr>
+        <w:t xml:space="preserve"> from a JSON-formatted LLM output.</w:t>
+      </w:r>
+    </w:p>
+    <w:p>
+      <w:pPr>
+        <w:numPr>
+          <w:ilvl w:val="0"/>
+          <w:numId w:val="11"/>
+        </w:numPr>
+        <w:spacing w:before="100" w:beforeAutospacing="1" w:after="100" w:afterAutospacing="1" w:line="240" w:lineRule="auto"/>
+        <w:rPr>
+          <w:rFonts w:eastAsia="Times New Roman" w:cstheme="minorHAnsi"/>
+          <w:sz w:val="24"/>
+          <w:szCs w:val="24"/>
+          <w:lang w:eastAsia="en-IN"/>
+        </w:rPr>
+      </w:pPr>
+      <w:r>
+        <w:rPr>
+          <w:rFonts w:eastAsia="Times New Roman" w:cstheme="minorHAnsi"/>
+          <w:b/>
+          <w:bCs/>
+          <w:sz w:val="24"/>
+          <w:szCs w:val="24"/>
+          <w:lang w:eastAsia="en-IN"/>
+        </w:rPr>
+        <w:t>Application:</w:t>
+      </w:r>
+      <w:r>
+        <w:rPr>
+          <w:rFonts w:eastAsia="Times New Roman" w:cstheme="minorHAnsi"/>
+          <w:sz w:val="24"/>
+          <w:szCs w:val="24"/>
+          <w:lang w:eastAsia="en-IN"/>
+        </w:rPr>
+        <w:t xml:space="preserve"> Tools, agents, structured records, config data.</w:t>
+      </w:r>
+    </w:p>
+    <w:p>
+      <w:pPr>
+        <w:numPr>
+          <w:ilvl w:val="0"/>
+          <w:numId w:val="11"/>
+        </w:numPr>
+        <w:spacing w:before="100" w:beforeAutospacing="1" w:after="100" w:afterAutospacing="1" w:line="240" w:lineRule="auto"/>
+        <w:rPr>
+          <w:rFonts w:eastAsia="Times New Roman" w:cstheme="minorHAnsi"/>
+          <w:sz w:val="24"/>
+          <w:szCs w:val="24"/>
+          <w:lang w:eastAsia="en-IN"/>
+        </w:rPr>
+      </w:pPr>
+      <w:r>
+        <w:rPr>
+          <w:rFonts w:eastAsia="Times New Roman" w:cstheme="minorHAnsi"/>
+          <w:b/>
+          <w:bCs/>
+          <w:sz w:val="24"/>
+          <w:szCs w:val="24"/>
+          <w:lang w:eastAsia="en-IN"/>
+        </w:rPr>
+        <w:t>Pros:</w:t>
+      </w:r>
+    </w:p>
+    <w:p>
+      <w:pPr>
+        <w:numPr>
+          <w:ilvl w:val="1"/>
+          <w:numId w:val="11"/>
+        </w:numPr>
+        <w:spacing w:before="100" w:beforeAutospacing="1" w:after="100" w:afterAutospacing="1" w:line="240" w:lineRule="auto"/>
+        <w:rPr>
+          <w:rFonts w:eastAsia="Times New Roman" w:cstheme="minorHAnsi"/>
+          <w:sz w:val="24"/>
+          <w:szCs w:val="24"/>
+          <w:lang w:eastAsia="en-IN"/>
+        </w:rPr>
+      </w:pPr>
+      <w:r>
+        <w:rPr>
+          <w:rFonts w:eastAsia="Times New Roman" w:cstheme="minorHAnsi"/>
+          <w:sz w:val="24"/>
+          <w:szCs w:val="24"/>
+          <w:lang w:eastAsia="en-IN"/>
+        </w:rPr>
+        <w:t>Enforces structure</w:t>
+      </w:r>
+    </w:p>
+    <w:p>
+      <w:pPr>
+        <w:numPr>
+          <w:ilvl w:val="1"/>
+          <w:numId w:val="11"/>
+        </w:numPr>
+        <w:spacing w:before="100" w:beforeAutospacing="1" w:after="100" w:afterAutospacing="1" w:line="240" w:lineRule="auto"/>
+        <w:rPr>
+          <w:rFonts w:eastAsia="Times New Roman" w:cstheme="minorHAnsi"/>
+          <w:sz w:val="24"/>
+          <w:szCs w:val="24"/>
+          <w:lang w:eastAsia="en-IN"/>
+        </w:rPr>
+      </w:pPr>
+      <w:r>
+        <w:rPr>
+          <w:rFonts w:eastAsia="Times New Roman" w:cstheme="minorHAnsi"/>
+          <w:sz w:val="24"/>
+          <w:szCs w:val="24"/>
+          <w:lang w:eastAsia="en-IN"/>
+        </w:rPr>
+        <w:t>Ideal for API calls and chaining</w:t>
+      </w:r>
+    </w:p>
+    <w:p>
+      <w:pPr>
+        <w:numPr>
+          <w:ilvl w:val="0"/>
+          <w:numId w:val="11"/>
+        </w:numPr>
+        <w:spacing w:before="100" w:beforeAutospacing="1" w:after="100" w:afterAutospacing="1" w:line="240" w:lineRule="auto"/>
+        <w:rPr>
+          <w:rFonts w:eastAsia="Times New Roman" w:cstheme="minorHAnsi"/>
+          <w:sz w:val="24"/>
+          <w:szCs w:val="24"/>
+          <w:lang w:eastAsia="en-IN"/>
+        </w:rPr>
+      </w:pPr>
+      <w:r>
+        <w:rPr>
+          <w:rFonts w:eastAsia="Times New Roman" w:cstheme="minorHAnsi"/>
+          <w:b/>
+          <w:bCs/>
+          <w:sz w:val="24"/>
+          <w:szCs w:val="24"/>
+          <w:lang w:eastAsia="en-IN"/>
+        </w:rPr>
+        <w:t>Cons:</w:t>
+      </w:r>
+    </w:p>
+    <w:p>
+      <w:pPr>
+        <w:numPr>
+          <w:ilvl w:val="1"/>
+          <w:numId w:val="11"/>
+        </w:numPr>
+        <w:spacing w:before="100" w:beforeAutospacing="1" w:after="100" w:afterAutospacing="1" w:line="240" w:lineRule="auto"/>
+        <w:rPr>
+          <w:rFonts w:eastAsia="Times New Roman" w:cstheme="minorHAnsi"/>
+          <w:sz w:val="24"/>
+          <w:szCs w:val="24"/>
+          <w:lang w:eastAsia="en-IN"/>
+        </w:rPr>
+      </w:pPr>
+      <w:r>
+        <w:rPr>
+          <w:rFonts w:eastAsia="Times New Roman" w:cstheme="minorHAnsi"/>
+          <w:sz w:val="24"/>
+          <w:szCs w:val="24"/>
+          <w:lang w:eastAsia="en-IN"/>
+        </w:rPr>
+        <w:t xml:space="preserve">LLM must return </w:t>
+      </w:r>
+      <w:r>
+        <w:rPr>
+          <w:rFonts w:eastAsia="Times New Roman" w:cstheme="minorHAnsi"/>
+          <w:i/>
+          <w:iCs/>
+          <w:sz w:val="24"/>
+          <w:szCs w:val="24"/>
+          <w:lang w:eastAsia="en-IN"/>
+        </w:rPr>
+        <w:t>valid JSON</w:t>
+      </w:r>
+      <w:r>
+        <w:rPr>
+          <w:rFonts w:eastAsia="Times New Roman" w:cstheme="minorHAnsi"/>
+          <w:sz w:val="24"/>
+          <w:szCs w:val="24"/>
+          <w:lang w:eastAsia="en-IN"/>
+        </w:rPr>
+        <w:t xml:space="preserve"> — may fail if not formatted perfectly</w:t>
+      </w:r>
+    </w:p>
+    <w:p>
+      <w:pPr>
+        <w:spacing w:after="0" w:line="240" w:lineRule="auto"/>
+        <w:ind w:left="0" w:firstLine="0"/>
+        <w:rPr>
+          <w:rFonts w:eastAsia="Times New Roman" w:cstheme="minorHAnsi"/>
+          <w:sz w:val="24"/>
+          <w:szCs w:val="24"/>
+          <w:lang w:eastAsia="en-IN"/>
+        </w:rPr>
+      </w:pPr>
+      <w:r>
+        <w:rPr>
+          <w:rFonts w:eastAsia="Times New Roman" w:cstheme="minorHAnsi"/>
+          <w:sz w:val="24"/>
+          <w:szCs w:val="24"/>
+          <w:lang w:eastAsia="en-IN"/>
+        </w:rPr>
+        <w:pict w14:anchorId="21076FD6">
+          <v:rect id="_x0000_i1043" style="width:0;height:1.5pt" o:hralign="center" o:hrstd="t" o:hr="t" fillcolor="#a0a0a0" stroked="f"/>
+        </w:pict>
+      </w:r>
+    </w:p>
+    <w:p>
+      <w:pPr>
+        <w:spacing w:before="100" w:beforeAutospacing="1" w:after="100" w:afterAutospacing="1" w:line="240" w:lineRule="auto"/>
+        <w:ind w:left="0" w:firstLine="0"/>
+        <w:outlineLvl w:val="2"/>
+        <w:rPr>
+          <w:rFonts w:eastAsia="Times New Roman" w:cstheme="minorHAnsi"/>
+          <w:b/>
+          <w:bCs/>
+          <w:sz w:val="27"/>
+          <w:szCs w:val="27"/>
+          <w:lang w:eastAsia="en-IN"/>
+        </w:rPr>
+      </w:pPr>
+      <w:r>
+        <w:rPr>
+          <w:rFonts w:eastAsia="Times New Roman" w:cstheme="minorHAnsi"/>
+          <w:b/>
+          <w:bCs/>
+          <w:sz w:val="27"/>
+          <w:szCs w:val="27"/>
+          <w:lang w:eastAsia="en-IN"/>
+        </w:rPr>
+        <w:t xml:space="preserve">3. </w:t>
+      </w:r>
+      <w:r>
+        <w:rPr>
+          <w:rFonts w:ascii="Segoe UI Emoji" w:eastAsia="Times New Roman" w:hAnsi="Segoe UI Emoji" w:cs="Segoe UI Emoji"/>
+          <w:b/>
+          <w:bCs/>
+          <w:sz w:val="27"/>
+          <w:szCs w:val="27"/>
+          <w:lang w:eastAsia="en-IN"/>
+        </w:rPr>
+        <w:t>✅</w:t>
+      </w:r>
+      <w:r>
+        <w:rPr>
+          <w:rFonts w:eastAsia="Times New Roman" w:cstheme="minorHAnsi"/>
+          <w:b/>
+          <w:bCs/>
+          <w:sz w:val="27"/>
+          <w:szCs w:val="27"/>
+          <w:lang w:eastAsia="en-IN"/>
+        </w:rPr>
+        <w:t xml:space="preserve"> </w:t>
+      </w:r>
+      <w:proofErr w:type="spellStart"/>
+      <w:r>
+        <w:rPr>
+          <w:rFonts w:eastAsia="Times New Roman" w:cstheme="minorHAnsi"/>
+          <w:b/>
+          <w:bCs/>
+          <w:sz w:val="20"/>
+          <w:szCs w:val="20"/>
+          <w:lang w:eastAsia="en-IN"/>
+        </w:rPr>
+        <w:t>PydanticOutputParser</w:t>
+      </w:r>
+      <w:proofErr w:type="spellEnd"/>
+    </w:p>
+    <w:p>
+      <w:pPr>
+        <w:numPr>
+          <w:ilvl w:val="0"/>
+          <w:numId w:val="12"/>
+        </w:numPr>
+        <w:spacing w:before="100" w:beforeAutospacing="1" w:after="100" w:afterAutospacing="1" w:line="240" w:lineRule="auto"/>
+        <w:rPr>
+          <w:rFonts w:eastAsia="Times New Roman" w:cstheme="minorHAnsi"/>
+          <w:sz w:val="24"/>
+          <w:szCs w:val="24"/>
+          <w:lang w:eastAsia="en-IN"/>
+        </w:rPr>
+      </w:pPr>
+      <w:r>
+        <w:rPr>
+          <w:rFonts w:eastAsia="Times New Roman" w:cstheme="minorHAnsi"/>
+          <w:b/>
+          <w:bCs/>
+          <w:sz w:val="24"/>
+          <w:szCs w:val="24"/>
+          <w:lang w:eastAsia="en-IN"/>
+        </w:rPr>
+        <w:t>Use:</w:t>
+      </w:r>
+      <w:r>
+        <w:rPr>
+          <w:rFonts w:eastAsia="Times New Roman" w:cstheme="minorHAnsi"/>
+          <w:sz w:val="24"/>
+          <w:szCs w:val="24"/>
+          <w:lang w:eastAsia="en-IN"/>
+        </w:rPr>
+        <w:t xml:space="preserve"> Parses LLM output into a Pydantic model.</w:t>
+      </w:r>
+    </w:p>
+    <w:p>
+      <w:pPr>
+        <w:numPr>
+          <w:ilvl w:val="0"/>
+          <w:numId w:val="12"/>
+        </w:numPr>
+        <w:spacing w:before="100" w:beforeAutospacing="1" w:after="100" w:afterAutospacing="1" w:line="240" w:lineRule="auto"/>
+        <w:rPr>
+          <w:rFonts w:eastAsia="Times New Roman" w:cstheme="minorHAnsi"/>
+          <w:sz w:val="24"/>
+          <w:szCs w:val="24"/>
+          <w:lang w:eastAsia="en-IN"/>
+        </w:rPr>
+      </w:pPr>
+      <w:r>
+        <w:rPr>
+          <w:rFonts w:eastAsia="Times New Roman" w:cstheme="minorHAnsi"/>
+          <w:b/>
+          <w:bCs/>
+          <w:sz w:val="24"/>
+          <w:szCs w:val="24"/>
+          <w:lang w:eastAsia="en-IN"/>
+        </w:rPr>
+        <w:t>Application:</w:t>
+      </w:r>
+      <w:r>
+        <w:rPr>
+          <w:rFonts w:eastAsia="Times New Roman" w:cstheme="minorHAnsi"/>
+          <w:sz w:val="24"/>
+          <w:szCs w:val="24"/>
+          <w:lang w:eastAsia="en-IN"/>
+        </w:rPr>
+        <w:t xml:space="preserve"> Strong type enforcement, validation, structured tasks.</w:t>
+      </w:r>
+    </w:p>
+    <w:p>
+      <w:pPr>
+        <w:numPr>
+          <w:ilvl w:val="0"/>
+          <w:numId w:val="12"/>
+        </w:numPr>
+        <w:spacing w:before="100" w:beforeAutospacing="1" w:after="100" w:afterAutospacing="1" w:line="240" w:lineRule="auto"/>
+        <w:rPr>
+          <w:rFonts w:eastAsia="Times New Roman" w:cstheme="minorHAnsi"/>
+          <w:sz w:val="24"/>
+          <w:szCs w:val="24"/>
+          <w:lang w:eastAsia="en-IN"/>
+        </w:rPr>
+      </w:pPr>
+      <w:r>
+        <w:rPr>
+          <w:rFonts w:eastAsia="Times New Roman" w:cstheme="minorHAnsi"/>
+          <w:b/>
+          <w:bCs/>
+          <w:sz w:val="24"/>
+          <w:szCs w:val="24"/>
+          <w:lang w:eastAsia="en-IN"/>
+        </w:rPr>
+        <w:t>Pros:</w:t>
+      </w:r>
+    </w:p>
+    <w:p>
+      <w:pPr>
+        <w:numPr>
+          <w:ilvl w:val="1"/>
+          <w:numId w:val="12"/>
+        </w:numPr>
+        <w:spacing w:before="100" w:beforeAutospacing="1" w:after="100" w:afterAutospacing="1" w:line="240" w:lineRule="auto"/>
+        <w:rPr>
+          <w:rFonts w:eastAsia="Times New Roman" w:cstheme="minorHAnsi"/>
+          <w:sz w:val="24"/>
+          <w:szCs w:val="24"/>
+          <w:lang w:eastAsia="en-IN"/>
+        </w:rPr>
+      </w:pPr>
+      <w:r>
+        <w:rPr>
+          <w:rFonts w:eastAsia="Times New Roman" w:cstheme="minorHAnsi"/>
+          <w:sz w:val="24"/>
+          <w:szCs w:val="24"/>
+          <w:lang w:eastAsia="en-IN"/>
+        </w:rPr>
+        <w:t>Validation + autocomplete from Pydantic</w:t>
+      </w:r>
+    </w:p>
+    <w:p>
+      <w:pPr>
+        <w:numPr>
+          <w:ilvl w:val="1"/>
+          <w:numId w:val="12"/>
+        </w:numPr>
+        <w:spacing w:before="100" w:beforeAutospacing="1" w:after="100" w:afterAutospacing="1" w:line="240" w:lineRule="auto"/>
+        <w:rPr>
+          <w:rFonts w:eastAsia="Times New Roman" w:cstheme="minorHAnsi"/>
+          <w:sz w:val="24"/>
+          <w:szCs w:val="24"/>
+          <w:lang w:eastAsia="en-IN"/>
+        </w:rPr>
+      </w:pPr>
+      <w:r>
+        <w:rPr>
+          <w:rFonts w:eastAsia="Times New Roman" w:cstheme="minorHAnsi"/>
+          <w:sz w:val="24"/>
+          <w:szCs w:val="24"/>
+          <w:lang w:eastAsia="en-IN"/>
+        </w:rPr>
+        <w:t>Ensures exact schema adherence</w:t>
+      </w:r>
+    </w:p>
+    <w:p>
+      <w:pPr>
+        <w:numPr>
+          <w:ilvl w:val="0"/>
+          <w:numId w:val="12"/>
+        </w:numPr>
+        <w:spacing w:before="100" w:beforeAutospacing="1" w:after="100" w:afterAutospacing="1" w:line="240" w:lineRule="auto"/>
+        <w:rPr>
+          <w:rFonts w:eastAsia="Times New Roman" w:cstheme="minorHAnsi"/>
+          <w:sz w:val="24"/>
+          <w:szCs w:val="24"/>
+          <w:lang w:eastAsia="en-IN"/>
+        </w:rPr>
+      </w:pPr>
+      <w:r>
+        <w:rPr>
+          <w:rFonts w:eastAsia="Times New Roman" w:cstheme="minorHAnsi"/>
+          <w:b/>
+          <w:bCs/>
+          <w:sz w:val="24"/>
+          <w:szCs w:val="24"/>
+          <w:lang w:eastAsia="en-IN"/>
+        </w:rPr>
+        <w:t>Cons:</w:t>
+      </w:r>
+    </w:p>
+    <w:p>
+      <w:pPr>
+        <w:numPr>
+          <w:ilvl w:val="1"/>
+          <w:numId w:val="12"/>
+        </w:numPr>
+        <w:spacing w:before="100" w:beforeAutospacing="1" w:after="100" w:afterAutospacing="1" w:line="240" w:lineRule="auto"/>
+        <w:rPr>
+          <w:rFonts w:eastAsia="Times New Roman" w:cstheme="minorHAnsi"/>
+          <w:sz w:val="24"/>
+          <w:szCs w:val="24"/>
+          <w:lang w:eastAsia="en-IN"/>
+        </w:rPr>
+      </w:pPr>
+      <w:r>
+        <w:rPr>
+          <w:rFonts w:eastAsia="Times New Roman" w:cstheme="minorHAnsi"/>
+          <w:sz w:val="24"/>
+          <w:szCs w:val="24"/>
+          <w:lang w:eastAsia="en-IN"/>
+        </w:rPr>
+        <w:t>Requires defining Pydantic models</w:t>
+      </w:r>
+    </w:p>
+    <w:p>
+      <w:pPr>
+        <w:numPr>
+          <w:ilvl w:val="1"/>
+          <w:numId w:val="12"/>
+        </w:numPr>
+        <w:spacing w:before="100" w:beforeAutospacing="1" w:after="100" w:afterAutospacing="1" w:line="240" w:lineRule="auto"/>
+        <w:rPr>
+          <w:rFonts w:eastAsia="Times New Roman" w:cstheme="minorHAnsi"/>
+          <w:sz w:val="24"/>
+          <w:szCs w:val="24"/>
+          <w:lang w:eastAsia="en-IN"/>
+        </w:rPr>
+      </w:pPr>
+      <w:r>
+        <w:rPr>
+          <w:rFonts w:eastAsia="Times New Roman" w:cstheme="minorHAnsi"/>
+          <w:sz w:val="24"/>
+          <w:szCs w:val="24"/>
+          <w:lang w:eastAsia="en-IN"/>
+        </w:rPr>
+        <w:t>More strict and complex setup</w:t>
+      </w:r>
+    </w:p>
+    <w:p>
+      <w:pPr>
+        <w:spacing w:after="0" w:line="240" w:lineRule="auto"/>
+        <w:ind w:left="0" w:firstLine="0"/>
+        <w:rPr>
+          <w:rFonts w:eastAsia="Times New Roman" w:cstheme="minorHAnsi"/>
+          <w:sz w:val="24"/>
+          <w:szCs w:val="24"/>
+          <w:lang w:eastAsia="en-IN"/>
+        </w:rPr>
+      </w:pPr>
+      <w:r>
+        <w:rPr>
+          <w:rFonts w:eastAsia="Times New Roman" w:cstheme="minorHAnsi"/>
+          <w:sz w:val="24"/>
+          <w:szCs w:val="24"/>
+          <w:lang w:eastAsia="en-IN"/>
+        </w:rPr>
+        <w:pict w14:anchorId="355A28A1">
+          <v:rect id="_x0000_i1044" style="width:0;height:1.5pt" o:hralign="center" o:hrstd="t" o:hr="t" fillcolor="#a0a0a0" stroked="f"/>
+        </w:pict>
+      </w:r>
+    </w:p>
+    <w:p>
+      <w:pPr>
+        <w:spacing w:before="100" w:beforeAutospacing="1" w:after="100" w:afterAutospacing="1" w:line="240" w:lineRule="auto"/>
+        <w:ind w:left="0" w:firstLine="0"/>
+        <w:outlineLvl w:val="2"/>
+        <w:rPr>
+          <w:rFonts w:eastAsia="Times New Roman" w:cstheme="minorHAnsi"/>
+          <w:b/>
+          <w:bCs/>
+          <w:sz w:val="27"/>
+          <w:szCs w:val="27"/>
+          <w:lang w:eastAsia="en-IN"/>
+        </w:rPr>
+      </w:pPr>
+      <w:r>
+        <w:rPr>
+          <w:rFonts w:eastAsia="Times New Roman" w:cstheme="minorHAnsi"/>
+          <w:b/>
+          <w:bCs/>
+          <w:sz w:val="27"/>
+          <w:szCs w:val="27"/>
+          <w:lang w:eastAsia="en-IN"/>
+        </w:rPr>
+        <w:t xml:space="preserve">4. </w:t>
+      </w:r>
+      <w:r>
+        <w:rPr>
+          <w:rFonts w:ascii="Segoe UI Emoji" w:eastAsia="Times New Roman" w:hAnsi="Segoe UI Emoji" w:cs="Segoe UI Emoji"/>
+          <w:b/>
+          <w:bCs/>
+          <w:sz w:val="27"/>
+          <w:szCs w:val="27"/>
+          <w:lang w:eastAsia="en-IN"/>
+        </w:rPr>
+        <w:t>✅</w:t>
+      </w:r>
+      <w:r>
+        <w:rPr>
+          <w:rFonts w:eastAsia="Times New Roman" w:cstheme="minorHAnsi"/>
+          <w:b/>
+          <w:bCs/>
+          <w:sz w:val="27"/>
+          <w:szCs w:val="27"/>
+          <w:lang w:eastAsia="en-IN"/>
+        </w:rPr>
+        <w:t xml:space="preserve"> </w:t>
+      </w:r>
+      <w:proofErr w:type="spellStart"/>
+      <w:r>
+        <w:rPr>
+          <w:rFonts w:eastAsia="Times New Roman" w:cstheme="minorHAnsi"/>
+          <w:b/>
+          <w:bCs/>
+          <w:sz w:val="20"/>
+          <w:szCs w:val="20"/>
+          <w:lang w:eastAsia="en-IN"/>
+        </w:rPr>
+        <w:t>EnumOutputParser</w:t>
+      </w:r>
+      <w:proofErr w:type="spellEnd"/>
+    </w:p>
+    <w:p>
+      <w:pPr>
+        <w:numPr>
+          <w:ilvl w:val="0"/>
+          <w:numId w:val="13"/>
+        </w:numPr>
+        <w:spacing w:before="100" w:beforeAutospacing="1" w:after="100" w:afterAutospacing="1" w:line="240" w:lineRule="auto"/>
+        <w:rPr>
+          <w:rFonts w:eastAsia="Times New Roman" w:cstheme="minorHAnsi"/>
+          <w:sz w:val="24"/>
+          <w:szCs w:val="24"/>
+          <w:lang w:eastAsia="en-IN"/>
+        </w:rPr>
+      </w:pPr>
+      <w:r>
+        <w:rPr>
+          <w:rFonts w:eastAsia="Times New Roman" w:cstheme="minorHAnsi"/>
+          <w:b/>
+          <w:bCs/>
+          <w:sz w:val="24"/>
+          <w:szCs w:val="24"/>
+          <w:lang w:eastAsia="en-IN"/>
+        </w:rPr>
+        <w:t>Use:</w:t>
+      </w:r>
+      <w:r>
+        <w:rPr>
+          <w:rFonts w:eastAsia="Times New Roman" w:cstheme="minorHAnsi"/>
+          <w:sz w:val="24"/>
+          <w:szCs w:val="24"/>
+          <w:lang w:eastAsia="en-IN"/>
+        </w:rPr>
+        <w:t xml:space="preserve"> Restricts LLM output to a predefined set of </w:t>
+      </w:r>
+      <w:proofErr w:type="spellStart"/>
+      <w:r>
+        <w:rPr>
+          <w:rFonts w:eastAsia="Times New Roman" w:cstheme="minorHAnsi"/>
+          <w:sz w:val="24"/>
+          <w:szCs w:val="24"/>
+          <w:lang w:eastAsia="en-IN"/>
+        </w:rPr>
+        <w:t>enum</w:t>
+      </w:r>
+      <w:proofErr w:type="spellEnd"/>
+      <w:r>
+        <w:rPr>
+          <w:rFonts w:eastAsia="Times New Roman" w:cstheme="minorHAnsi"/>
+          <w:sz w:val="24"/>
+          <w:szCs w:val="24"/>
+          <w:lang w:eastAsia="en-IN"/>
+        </w:rPr>
+        <w:t xml:space="preserve"> values.</w:t>
+      </w:r>
+    </w:p>
+    <w:p>
+      <w:pPr>
+        <w:numPr>
+          <w:ilvl w:val="0"/>
+          <w:numId w:val="13"/>
+        </w:numPr>
+        <w:spacing w:before="100" w:beforeAutospacing="1" w:after="100" w:afterAutospacing="1" w:line="240" w:lineRule="auto"/>
+        <w:rPr>
+          <w:rFonts w:eastAsia="Times New Roman" w:cstheme="minorHAnsi"/>
+          <w:sz w:val="24"/>
+          <w:szCs w:val="24"/>
+          <w:lang w:eastAsia="en-IN"/>
+        </w:rPr>
+      </w:pPr>
+      <w:r>
+        <w:rPr>
+          <w:rFonts w:eastAsia="Times New Roman" w:cstheme="minorHAnsi"/>
+          <w:b/>
+          <w:bCs/>
+          <w:sz w:val="24"/>
+          <w:szCs w:val="24"/>
+          <w:lang w:eastAsia="en-IN"/>
+        </w:rPr>
+        <w:t>Application:</w:t>
+      </w:r>
+      <w:r>
+        <w:rPr>
+          <w:rFonts w:eastAsia="Times New Roman" w:cstheme="minorHAnsi"/>
+          <w:sz w:val="24"/>
+          <w:szCs w:val="24"/>
+          <w:lang w:eastAsia="en-IN"/>
+        </w:rPr>
+        <w:t xml:space="preserve"> Decision-making agents, classification tasks.</w:t>
+      </w:r>
+    </w:p>
+    <w:p>
+      <w:pPr>
+        <w:numPr>
+          <w:ilvl w:val="0"/>
+          <w:numId w:val="13"/>
+        </w:numPr>
+        <w:spacing w:before="100" w:beforeAutospacing="1" w:after="100" w:afterAutospacing="1" w:line="240" w:lineRule="auto"/>
+        <w:rPr>
+          <w:rFonts w:eastAsia="Times New Roman" w:cstheme="minorHAnsi"/>
+          <w:sz w:val="24"/>
+          <w:szCs w:val="24"/>
+          <w:lang w:eastAsia="en-IN"/>
+        </w:rPr>
+      </w:pPr>
+      <w:r>
+        <w:rPr>
+          <w:rFonts w:eastAsia="Times New Roman" w:cstheme="minorHAnsi"/>
+          <w:b/>
+          <w:bCs/>
+          <w:sz w:val="24"/>
+          <w:szCs w:val="24"/>
+          <w:lang w:eastAsia="en-IN"/>
+        </w:rPr>
+        <w:t>Pros:</w:t>
+      </w:r>
+    </w:p>
+    <w:p>
+      <w:pPr>
+        <w:numPr>
+          <w:ilvl w:val="1"/>
+          <w:numId w:val="13"/>
+        </w:numPr>
+        <w:spacing w:before="100" w:beforeAutospacing="1" w:after="100" w:afterAutospacing="1" w:line="240" w:lineRule="auto"/>
+        <w:rPr>
+          <w:rFonts w:eastAsia="Times New Roman" w:cstheme="minorHAnsi"/>
+          <w:sz w:val="24"/>
+          <w:szCs w:val="24"/>
+          <w:lang w:eastAsia="en-IN"/>
+        </w:rPr>
+      </w:pPr>
+      <w:r>
+        <w:rPr>
+          <w:rFonts w:eastAsia="Times New Roman" w:cstheme="minorHAnsi"/>
+          <w:sz w:val="24"/>
+          <w:szCs w:val="24"/>
+          <w:lang w:eastAsia="en-IN"/>
+        </w:rPr>
+        <w:t>Controlled output space</w:t>
+      </w:r>
+    </w:p>
+    <w:p>
+      <w:pPr>
+        <w:numPr>
+          <w:ilvl w:val="1"/>
+          <w:numId w:val="13"/>
+        </w:numPr>
+        <w:spacing w:before="100" w:beforeAutospacing="1" w:after="100" w:afterAutospacing="1" w:line="240" w:lineRule="auto"/>
+        <w:rPr>
+          <w:rFonts w:eastAsia="Times New Roman" w:cstheme="minorHAnsi"/>
+          <w:sz w:val="24"/>
+          <w:szCs w:val="24"/>
+          <w:lang w:eastAsia="en-IN"/>
+        </w:rPr>
+      </w:pPr>
+      <w:r>
+        <w:rPr>
+          <w:rFonts w:eastAsia="Times New Roman" w:cstheme="minorHAnsi"/>
+          <w:sz w:val="24"/>
+          <w:szCs w:val="24"/>
+          <w:lang w:eastAsia="en-IN"/>
+        </w:rPr>
+        <w:t>Great for safety and guardrails</w:t>
+      </w:r>
+    </w:p>
+    <w:p>
+      <w:pPr>
+        <w:numPr>
+          <w:ilvl w:val="0"/>
+          <w:numId w:val="13"/>
+        </w:numPr>
+        <w:spacing w:before="100" w:beforeAutospacing="1" w:after="100" w:afterAutospacing="1" w:line="240" w:lineRule="auto"/>
+        <w:rPr>
+          <w:rFonts w:eastAsia="Times New Roman" w:cstheme="minorHAnsi"/>
+          <w:sz w:val="24"/>
+          <w:szCs w:val="24"/>
+          <w:lang w:eastAsia="en-IN"/>
+        </w:rPr>
+      </w:pPr>
+      <w:r>
+        <w:rPr>
+          <w:rFonts w:eastAsia="Times New Roman" w:cstheme="minorHAnsi"/>
+          <w:b/>
+          <w:bCs/>
+          <w:sz w:val="24"/>
+          <w:szCs w:val="24"/>
+          <w:lang w:eastAsia="en-IN"/>
+        </w:rPr>
+        <w:t>Cons:</w:t>
+      </w:r>
+    </w:p>
+    <w:p>
+      <w:pPr>
+        <w:numPr>
+          <w:ilvl w:val="1"/>
+          <w:numId w:val="13"/>
+        </w:numPr>
+        <w:spacing w:before="100" w:beforeAutospacing="1" w:after="100" w:afterAutospacing="1" w:line="240" w:lineRule="auto"/>
+        <w:rPr>
+          <w:rFonts w:eastAsia="Times New Roman" w:cstheme="minorHAnsi"/>
+          <w:sz w:val="24"/>
+          <w:szCs w:val="24"/>
+          <w:lang w:eastAsia="en-IN"/>
+        </w:rPr>
+      </w:pPr>
+      <w:r>
+        <w:rPr>
+          <w:rFonts w:eastAsia="Times New Roman" w:cstheme="minorHAnsi"/>
+          <w:sz w:val="24"/>
+          <w:szCs w:val="24"/>
+          <w:lang w:eastAsia="en-IN"/>
+        </w:rPr>
+        <w:t xml:space="preserve">LLM may deviate without reinforcement (use </w:t>
+      </w:r>
+      <w:proofErr w:type="spellStart"/>
+      <w:r>
+        <w:rPr>
+          <w:rFonts w:eastAsia="Times New Roman" w:cstheme="minorHAnsi"/>
+          <w:sz w:val="24"/>
+          <w:szCs w:val="24"/>
+          <w:lang w:eastAsia="en-IN"/>
+        </w:rPr>
+        <w:t>ReAct</w:t>
+      </w:r>
+      <w:proofErr w:type="spellEnd"/>
+      <w:r>
+        <w:rPr>
+          <w:rFonts w:eastAsia="Times New Roman" w:cstheme="minorHAnsi"/>
+          <w:sz w:val="24"/>
+          <w:szCs w:val="24"/>
+          <w:lang w:eastAsia="en-IN"/>
+        </w:rPr>
+        <w:t xml:space="preserve"> or feedback loops)</w:t>
+      </w:r>
+    </w:p>
+    <w:p>
+      <w:pPr>
+        <w:spacing w:after="0" w:line="240" w:lineRule="auto"/>
+        <w:ind w:left="0" w:firstLine="0"/>
+        <w:rPr>
+          <w:rFonts w:eastAsia="Times New Roman" w:cstheme="minorHAnsi"/>
+          <w:sz w:val="24"/>
+          <w:szCs w:val="24"/>
+          <w:lang w:eastAsia="en-IN"/>
+        </w:rPr>
+      </w:pPr>
+      <w:r>
+        <w:rPr>
+          <w:rFonts w:eastAsia="Times New Roman" w:cstheme="minorHAnsi"/>
+          <w:sz w:val="24"/>
+          <w:szCs w:val="24"/>
+          <w:lang w:eastAsia="en-IN"/>
+        </w:rPr>
+        <w:pict w14:anchorId="5ED571B1">
+          <v:rect id="_x0000_i1045" style="width:0;height:1.5pt" o:hralign="center" o:hrstd="t" o:hr="t" fillcolor="#a0a0a0" stroked="f"/>
+        </w:pict>
+      </w:r>
+    </w:p>
+    <w:p>
+      <w:pPr>
+        <w:spacing w:before="100" w:beforeAutospacing="1" w:after="100" w:afterAutospacing="1" w:line="240" w:lineRule="auto"/>
+        <w:ind w:left="0" w:firstLine="0"/>
+        <w:outlineLvl w:val="2"/>
+        <w:rPr>
+          <w:rFonts w:eastAsia="Times New Roman" w:cstheme="minorHAnsi"/>
+          <w:b/>
+          <w:bCs/>
+          <w:sz w:val="27"/>
+          <w:szCs w:val="27"/>
+          <w:lang w:eastAsia="en-IN"/>
+        </w:rPr>
+      </w:pPr>
+      <w:r>
+        <w:rPr>
+          <w:rFonts w:eastAsia="Times New Roman" w:cstheme="minorHAnsi"/>
+          <w:b/>
+          <w:bCs/>
+          <w:sz w:val="27"/>
+          <w:szCs w:val="27"/>
+          <w:lang w:eastAsia="en-IN"/>
+        </w:rPr>
+        <w:t xml:space="preserve">5. </w:t>
+      </w:r>
+      <w:r>
+        <w:rPr>
+          <w:rFonts w:ascii="Segoe UI Emoji" w:eastAsia="Times New Roman" w:hAnsi="Segoe UI Emoji" w:cs="Segoe UI Emoji"/>
+          <w:b/>
+          <w:bCs/>
+          <w:sz w:val="27"/>
+          <w:szCs w:val="27"/>
+          <w:lang w:eastAsia="en-IN"/>
+        </w:rPr>
+        <w:t>✅</w:t>
+      </w:r>
+      <w:r>
+        <w:rPr>
+          <w:rFonts w:eastAsia="Times New Roman" w:cstheme="minorHAnsi"/>
+          <w:b/>
+          <w:bCs/>
+          <w:sz w:val="27"/>
+          <w:szCs w:val="27"/>
+          <w:lang w:eastAsia="en-IN"/>
+        </w:rPr>
+        <w:t xml:space="preserve"> </w:t>
+      </w:r>
+      <w:proofErr w:type="spellStart"/>
+      <w:r>
+        <w:rPr>
+          <w:rFonts w:eastAsia="Times New Roman" w:cstheme="minorHAnsi"/>
+          <w:b/>
+          <w:bCs/>
+          <w:sz w:val="20"/>
+          <w:szCs w:val="20"/>
+          <w:lang w:eastAsia="en-IN"/>
+        </w:rPr>
+        <w:t>RegexParser</w:t>
+      </w:r>
+      <w:proofErr w:type="spellEnd"/>
+    </w:p>
+    <w:p>
+      <w:pPr>
+        <w:numPr>
+          <w:ilvl w:val="0"/>
+          <w:numId w:val="14"/>
+        </w:numPr>
+        <w:spacing w:before="100" w:beforeAutospacing="1" w:after="100" w:afterAutospacing="1" w:line="240" w:lineRule="auto"/>
+        <w:rPr>
+          <w:rFonts w:eastAsia="Times New Roman" w:cstheme="minorHAnsi"/>
+          <w:sz w:val="24"/>
+          <w:szCs w:val="24"/>
+          <w:lang w:eastAsia="en-IN"/>
+        </w:rPr>
+      </w:pPr>
+      <w:r>
+        <w:rPr>
+          <w:rFonts w:eastAsia="Times New Roman" w:cstheme="minorHAnsi"/>
+          <w:b/>
+          <w:bCs/>
+          <w:sz w:val="24"/>
+          <w:szCs w:val="24"/>
+          <w:lang w:eastAsia="en-IN"/>
+        </w:rPr>
+        <w:t>Use:</w:t>
+      </w:r>
+      <w:r>
+        <w:rPr>
+          <w:rFonts w:eastAsia="Times New Roman" w:cstheme="minorHAnsi"/>
+          <w:sz w:val="24"/>
+          <w:szCs w:val="24"/>
+          <w:lang w:eastAsia="en-IN"/>
+        </w:rPr>
+        <w:t xml:space="preserve"> Extracts values using regular expressions.</w:t>
+      </w:r>
+    </w:p>
+    <w:p>
+      <w:pPr>
+        <w:numPr>
+          <w:ilvl w:val="0"/>
+          <w:numId w:val="14"/>
+        </w:numPr>
+        <w:spacing w:before="100" w:beforeAutospacing="1" w:after="100" w:afterAutospacing="1" w:line="240" w:lineRule="auto"/>
+        <w:rPr>
+          <w:rFonts w:eastAsia="Times New Roman" w:cstheme="minorHAnsi"/>
+          <w:sz w:val="24"/>
+          <w:szCs w:val="24"/>
+          <w:lang w:eastAsia="en-IN"/>
+        </w:rPr>
+      </w:pPr>
+      <w:r>
+        <w:rPr>
+          <w:rFonts w:eastAsia="Times New Roman" w:cstheme="minorHAnsi"/>
+          <w:b/>
+          <w:bCs/>
+          <w:sz w:val="24"/>
+          <w:szCs w:val="24"/>
+          <w:lang w:eastAsia="en-IN"/>
+        </w:rPr>
+        <w:t>Application:</w:t>
+      </w:r>
+      <w:r>
+        <w:rPr>
+          <w:rFonts w:eastAsia="Times New Roman" w:cstheme="minorHAnsi"/>
+          <w:sz w:val="24"/>
+          <w:szCs w:val="24"/>
+          <w:lang w:eastAsia="en-IN"/>
+        </w:rPr>
+        <w:t xml:space="preserve"> When LLM output has consistent formatting.</w:t>
+      </w:r>
+    </w:p>
+    <w:p>
+      <w:pPr>
+        <w:numPr>
+          <w:ilvl w:val="0"/>
+          <w:numId w:val="14"/>
+        </w:numPr>
+        <w:spacing w:before="100" w:beforeAutospacing="1" w:after="100" w:afterAutospacing="1" w:line="240" w:lineRule="auto"/>
+        <w:rPr>
+          <w:rFonts w:eastAsia="Times New Roman" w:cstheme="minorHAnsi"/>
+          <w:sz w:val="24"/>
+          <w:szCs w:val="24"/>
+          <w:lang w:eastAsia="en-IN"/>
+        </w:rPr>
+      </w:pPr>
+      <w:r>
+        <w:rPr>
+          <w:rFonts w:eastAsia="Times New Roman" w:cstheme="minorHAnsi"/>
+          <w:b/>
+          <w:bCs/>
+          <w:sz w:val="24"/>
+          <w:szCs w:val="24"/>
+          <w:lang w:eastAsia="en-IN"/>
+        </w:rPr>
+        <w:t>Pros:</w:t>
+      </w:r>
+    </w:p>
+    <w:p>
+      <w:pPr>
+        <w:numPr>
+          <w:ilvl w:val="1"/>
+          <w:numId w:val="14"/>
+        </w:numPr>
+        <w:spacing w:before="100" w:beforeAutospacing="1" w:after="100" w:afterAutospacing="1" w:line="240" w:lineRule="auto"/>
+        <w:rPr>
+          <w:rFonts w:eastAsia="Times New Roman" w:cstheme="minorHAnsi"/>
+          <w:sz w:val="24"/>
+          <w:szCs w:val="24"/>
+          <w:lang w:eastAsia="en-IN"/>
+        </w:rPr>
+      </w:pPr>
+      <w:r>
+        <w:rPr>
+          <w:rFonts w:eastAsia="Times New Roman" w:cstheme="minorHAnsi"/>
+          <w:sz w:val="24"/>
+          <w:szCs w:val="24"/>
+          <w:lang w:eastAsia="en-IN"/>
+        </w:rPr>
+        <w:t>Lightweight</w:t>
+      </w:r>
+    </w:p>
+    <w:p>
+      <w:pPr>
+        <w:numPr>
+          <w:ilvl w:val="1"/>
+          <w:numId w:val="14"/>
+        </w:numPr>
+        <w:spacing w:before="100" w:beforeAutospacing="1" w:after="100" w:afterAutospacing="1" w:line="240" w:lineRule="auto"/>
+        <w:rPr>
+          <w:rFonts w:eastAsia="Times New Roman" w:cstheme="minorHAnsi"/>
+          <w:sz w:val="24"/>
+          <w:szCs w:val="24"/>
+          <w:lang w:eastAsia="en-IN"/>
+        </w:rPr>
+      </w:pPr>
+      <w:r>
+        <w:rPr>
+          <w:rFonts w:eastAsia="Times New Roman" w:cstheme="minorHAnsi"/>
+          <w:sz w:val="24"/>
+          <w:szCs w:val="24"/>
+          <w:lang w:eastAsia="en-IN"/>
+        </w:rPr>
+        <w:t>Fast for well-structured content</w:t>
+      </w:r>
+    </w:p>
+    <w:p>
+      <w:pPr>
+        <w:numPr>
+          <w:ilvl w:val="0"/>
+          <w:numId w:val="14"/>
+        </w:numPr>
+        <w:spacing w:before="100" w:beforeAutospacing="1" w:after="100" w:afterAutospacing="1" w:line="240" w:lineRule="auto"/>
+        <w:rPr>
+          <w:rFonts w:eastAsia="Times New Roman" w:cstheme="minorHAnsi"/>
+          <w:sz w:val="24"/>
+          <w:szCs w:val="24"/>
+          <w:lang w:eastAsia="en-IN"/>
+        </w:rPr>
+      </w:pPr>
+      <w:r>
+        <w:rPr>
+          <w:rFonts w:eastAsia="Times New Roman" w:cstheme="minorHAnsi"/>
+          <w:b/>
+          <w:bCs/>
+          <w:sz w:val="24"/>
+          <w:szCs w:val="24"/>
+          <w:lang w:eastAsia="en-IN"/>
+        </w:rPr>
+        <w:t>Cons:</w:t>
+      </w:r>
+    </w:p>
+    <w:p>
+      <w:pPr>
+        <w:numPr>
+          <w:ilvl w:val="1"/>
+          <w:numId w:val="14"/>
+        </w:numPr>
+        <w:spacing w:before="100" w:beforeAutospacing="1" w:after="100" w:afterAutospacing="1" w:line="240" w:lineRule="auto"/>
+        <w:rPr>
+          <w:rFonts w:eastAsia="Times New Roman" w:cstheme="minorHAnsi"/>
+          <w:sz w:val="24"/>
+          <w:szCs w:val="24"/>
+          <w:lang w:eastAsia="en-IN"/>
+        </w:rPr>
+      </w:pPr>
+      <w:r>
+        <w:rPr>
+          <w:rFonts w:eastAsia="Times New Roman" w:cstheme="minorHAnsi"/>
+          <w:sz w:val="24"/>
+          <w:szCs w:val="24"/>
+          <w:lang w:eastAsia="en-IN"/>
+        </w:rPr>
+        <w:t>Brittle — fails on slight format change</w:t>
+      </w:r>
+    </w:p>
+    <w:p>
+      <w:pPr>
+        <w:numPr>
+          <w:ilvl w:val="1"/>
+          <w:numId w:val="14"/>
+        </w:numPr>
+        <w:spacing w:before="100" w:beforeAutospacing="1" w:after="100" w:afterAutospacing="1" w:line="240" w:lineRule="auto"/>
+        <w:rPr>
+          <w:rFonts w:eastAsia="Times New Roman" w:cstheme="minorHAnsi"/>
+          <w:sz w:val="24"/>
+          <w:szCs w:val="24"/>
+          <w:lang w:eastAsia="en-IN"/>
+        </w:rPr>
+      </w:pPr>
+      <w:r>
+        <w:rPr>
+          <w:rFonts w:eastAsia="Times New Roman" w:cstheme="minorHAnsi"/>
+          <w:sz w:val="24"/>
+          <w:szCs w:val="24"/>
+          <w:lang w:eastAsia="en-IN"/>
+        </w:rPr>
+        <w:t>Harder to debug</w:t>
+      </w:r>
+    </w:p>
+    <w:p>
+      <w:pPr>
+        <w:spacing w:after="0" w:line="240" w:lineRule="auto"/>
+        <w:ind w:left="0" w:firstLine="0"/>
+        <w:rPr>
+          <w:rFonts w:eastAsia="Times New Roman" w:cstheme="minorHAnsi"/>
+          <w:sz w:val="24"/>
+          <w:szCs w:val="24"/>
+          <w:lang w:eastAsia="en-IN"/>
+        </w:rPr>
+      </w:pPr>
+      <w:r>
+        <w:rPr>
+          <w:rFonts w:eastAsia="Times New Roman" w:cstheme="minorHAnsi"/>
+          <w:sz w:val="24"/>
+          <w:szCs w:val="24"/>
+          <w:lang w:eastAsia="en-IN"/>
+        </w:rPr>
+        <w:pict w14:anchorId="3D777EE6">
+          <v:rect id="_x0000_i1046" style="width:0;height:1.5pt" o:hralign="center" o:hrstd="t" o:hr="t" fillcolor="#a0a0a0" stroked="f"/>
+        </w:pict>
+      </w:r>
+    </w:p>
+    <w:p>
+      <w:pPr>
+        <w:spacing w:before="100" w:beforeAutospacing="1" w:after="100" w:afterAutospacing="1" w:line="240" w:lineRule="auto"/>
+        <w:ind w:left="0" w:firstLine="0"/>
+        <w:outlineLvl w:val="2"/>
+        <w:rPr>
+          <w:rFonts w:eastAsia="Times New Roman" w:cstheme="minorHAnsi"/>
+          <w:b/>
+          <w:bCs/>
+          <w:sz w:val="27"/>
+          <w:szCs w:val="27"/>
+          <w:lang w:eastAsia="en-IN"/>
+        </w:rPr>
+      </w:pPr>
+      <w:r>
+        <w:rPr>
+          <w:rFonts w:eastAsia="Times New Roman" w:cstheme="minorHAnsi"/>
+          <w:b/>
+          <w:bCs/>
+          <w:sz w:val="27"/>
+          <w:szCs w:val="27"/>
+          <w:lang w:eastAsia="en-IN"/>
+        </w:rPr>
+        <w:lastRenderedPageBreak/>
+        <w:t xml:space="preserve">6. </w:t>
+      </w:r>
+      <w:r>
+        <w:rPr>
+          <w:rFonts w:ascii="Segoe UI Emoji" w:eastAsia="Times New Roman" w:hAnsi="Segoe UI Emoji" w:cs="Segoe UI Emoji"/>
+          <w:b/>
+          <w:bCs/>
+          <w:sz w:val="27"/>
+          <w:szCs w:val="27"/>
+          <w:lang w:eastAsia="en-IN"/>
+        </w:rPr>
+        <w:t>✅</w:t>
+      </w:r>
+      <w:r>
+        <w:rPr>
+          <w:rFonts w:eastAsia="Times New Roman" w:cstheme="minorHAnsi"/>
+          <w:b/>
+          <w:bCs/>
+          <w:sz w:val="27"/>
+          <w:szCs w:val="27"/>
+          <w:lang w:eastAsia="en-IN"/>
+        </w:rPr>
+        <w:t xml:space="preserve"> </w:t>
+      </w:r>
+      <w:proofErr w:type="spellStart"/>
+      <w:r>
+        <w:rPr>
+          <w:rFonts w:eastAsia="Times New Roman" w:cstheme="minorHAnsi"/>
+          <w:b/>
+          <w:bCs/>
+          <w:sz w:val="20"/>
+          <w:szCs w:val="20"/>
+          <w:lang w:eastAsia="en-IN"/>
+        </w:rPr>
+        <w:t>CommaSeparatedListOutputParser</w:t>
+      </w:r>
+      <w:proofErr w:type="spellEnd"/>
+    </w:p>
+    <w:p>
+      <w:pPr>
+        <w:numPr>
+          <w:ilvl w:val="0"/>
+          <w:numId w:val="15"/>
+        </w:numPr>
+        <w:spacing w:before="100" w:beforeAutospacing="1" w:after="100" w:afterAutospacing="1" w:line="240" w:lineRule="auto"/>
+        <w:rPr>
+          <w:rFonts w:eastAsia="Times New Roman" w:cstheme="minorHAnsi"/>
+          <w:sz w:val="24"/>
+          <w:szCs w:val="24"/>
+          <w:lang w:eastAsia="en-IN"/>
+        </w:rPr>
+      </w:pPr>
+      <w:r>
+        <w:rPr>
+          <w:rFonts w:eastAsia="Times New Roman" w:cstheme="minorHAnsi"/>
+          <w:b/>
+          <w:bCs/>
+          <w:sz w:val="24"/>
+          <w:szCs w:val="24"/>
+          <w:lang w:eastAsia="en-IN"/>
+        </w:rPr>
+        <w:t>Use:</w:t>
+      </w:r>
+      <w:r>
+        <w:rPr>
+          <w:rFonts w:eastAsia="Times New Roman" w:cstheme="minorHAnsi"/>
+          <w:sz w:val="24"/>
+          <w:szCs w:val="24"/>
+          <w:lang w:eastAsia="en-IN"/>
+        </w:rPr>
+        <w:t xml:space="preserve"> Converts LLM output into a Python list by splitting on commas.</w:t>
+      </w:r>
+    </w:p>
+    <w:p>
+      <w:pPr>
+        <w:numPr>
+          <w:ilvl w:val="0"/>
+          <w:numId w:val="15"/>
+        </w:numPr>
+        <w:spacing w:before="100" w:beforeAutospacing="1" w:after="100" w:afterAutospacing="1" w:line="240" w:lineRule="auto"/>
+        <w:rPr>
+          <w:rFonts w:eastAsia="Times New Roman" w:cstheme="minorHAnsi"/>
+          <w:sz w:val="24"/>
+          <w:szCs w:val="24"/>
+          <w:lang w:eastAsia="en-IN"/>
+        </w:rPr>
+      </w:pPr>
+      <w:r>
+        <w:rPr>
+          <w:rFonts w:eastAsia="Times New Roman" w:cstheme="minorHAnsi"/>
+          <w:b/>
+          <w:bCs/>
+          <w:sz w:val="24"/>
+          <w:szCs w:val="24"/>
+          <w:lang w:eastAsia="en-IN"/>
+        </w:rPr>
+        <w:t>Application:</w:t>
+      </w:r>
+      <w:r>
+        <w:rPr>
+          <w:rFonts w:eastAsia="Times New Roman" w:cstheme="minorHAnsi"/>
+          <w:sz w:val="24"/>
+          <w:szCs w:val="24"/>
+          <w:lang w:eastAsia="en-IN"/>
+        </w:rPr>
+        <w:t xml:space="preserve"> Keyword extraction, tag generation, checklists.</w:t>
+      </w:r>
+    </w:p>
+    <w:p>
+      <w:pPr>
+        <w:numPr>
+          <w:ilvl w:val="0"/>
+          <w:numId w:val="15"/>
+        </w:numPr>
+        <w:spacing w:before="100" w:beforeAutospacing="1" w:after="100" w:afterAutospacing="1" w:line="240" w:lineRule="auto"/>
+        <w:rPr>
+          <w:rFonts w:eastAsia="Times New Roman" w:cstheme="minorHAnsi"/>
+          <w:sz w:val="24"/>
+          <w:szCs w:val="24"/>
+          <w:lang w:eastAsia="en-IN"/>
+        </w:rPr>
+      </w:pPr>
+      <w:r>
+        <w:rPr>
+          <w:rFonts w:eastAsia="Times New Roman" w:cstheme="minorHAnsi"/>
+          <w:b/>
+          <w:bCs/>
+          <w:sz w:val="24"/>
+          <w:szCs w:val="24"/>
+          <w:lang w:eastAsia="en-IN"/>
+        </w:rPr>
+        <w:t>Pros:</w:t>
+      </w:r>
+    </w:p>
+    <w:p>
+      <w:pPr>
+        <w:numPr>
+          <w:ilvl w:val="1"/>
+          <w:numId w:val="15"/>
+        </w:numPr>
+        <w:spacing w:before="100" w:beforeAutospacing="1" w:after="100" w:afterAutospacing="1" w:line="240" w:lineRule="auto"/>
+        <w:rPr>
+          <w:rFonts w:eastAsia="Times New Roman" w:cstheme="minorHAnsi"/>
+          <w:sz w:val="24"/>
+          <w:szCs w:val="24"/>
+          <w:lang w:eastAsia="en-IN"/>
+        </w:rPr>
+      </w:pPr>
+      <w:r>
+        <w:rPr>
+          <w:rFonts w:eastAsia="Times New Roman" w:cstheme="minorHAnsi"/>
+          <w:sz w:val="24"/>
+          <w:szCs w:val="24"/>
+          <w:lang w:eastAsia="en-IN"/>
+        </w:rPr>
+        <w:t>Easy list handling</w:t>
+      </w:r>
+    </w:p>
+    <w:p>
+      <w:pPr>
+        <w:numPr>
+          <w:ilvl w:val="0"/>
+          <w:numId w:val="15"/>
+        </w:numPr>
+        <w:spacing w:before="100" w:beforeAutospacing="1" w:after="100" w:afterAutospacing="1" w:line="240" w:lineRule="auto"/>
+        <w:rPr>
+          <w:rFonts w:eastAsia="Times New Roman" w:cstheme="minorHAnsi"/>
+          <w:sz w:val="24"/>
+          <w:szCs w:val="24"/>
+          <w:lang w:eastAsia="en-IN"/>
+        </w:rPr>
+      </w:pPr>
+      <w:r>
+        <w:rPr>
+          <w:rFonts w:eastAsia="Times New Roman" w:cstheme="minorHAnsi"/>
+          <w:b/>
+          <w:bCs/>
+          <w:sz w:val="24"/>
+          <w:szCs w:val="24"/>
+          <w:lang w:eastAsia="en-IN"/>
+        </w:rPr>
+        <w:t>Cons:</w:t>
+      </w:r>
+    </w:p>
+    <w:p>
+      <w:pPr>
+        <w:numPr>
+          <w:ilvl w:val="1"/>
+          <w:numId w:val="15"/>
+        </w:numPr>
+        <w:spacing w:before="100" w:beforeAutospacing="1" w:after="100" w:afterAutospacing="1" w:line="240" w:lineRule="auto"/>
+        <w:rPr>
+          <w:rFonts w:eastAsia="Times New Roman" w:cstheme="minorHAnsi"/>
+          <w:sz w:val="24"/>
+          <w:szCs w:val="24"/>
+          <w:lang w:eastAsia="en-IN"/>
+        </w:rPr>
+      </w:pPr>
+      <w:r>
+        <w:rPr>
+          <w:rFonts w:eastAsia="Times New Roman" w:cstheme="minorHAnsi"/>
+          <w:sz w:val="24"/>
+          <w:szCs w:val="24"/>
+          <w:lang w:eastAsia="en-IN"/>
+        </w:rPr>
+        <w:t>Breaks with inconsistent delimiters</w:t>
+      </w:r>
+    </w:p>
+    <w:p>
+      <w:pPr>
+        <w:numPr>
+          <w:ilvl w:val="1"/>
+          <w:numId w:val="15"/>
+        </w:numPr>
+        <w:spacing w:before="100" w:beforeAutospacing="1" w:after="100" w:afterAutospacing="1" w:line="240" w:lineRule="auto"/>
+        <w:rPr>
+          <w:rFonts w:eastAsia="Times New Roman" w:cstheme="minorHAnsi"/>
+          <w:sz w:val="24"/>
+          <w:szCs w:val="24"/>
+          <w:lang w:eastAsia="en-IN"/>
+        </w:rPr>
+      </w:pPr>
+      <w:r>
+        <w:rPr>
+          <w:rFonts w:eastAsia="Times New Roman" w:cstheme="minorHAnsi"/>
+          <w:sz w:val="24"/>
+          <w:szCs w:val="24"/>
+          <w:lang w:eastAsia="en-IN"/>
+        </w:rPr>
+        <w:t>Cannot parse nested structures</w:t>
+      </w:r>
+    </w:p>
+    <w:p>
+      <w:pPr>
+        <w:spacing w:after="0" w:line="240" w:lineRule="auto"/>
+        <w:ind w:left="0" w:firstLine="0"/>
+        <w:rPr>
+          <w:rFonts w:eastAsia="Times New Roman" w:cstheme="minorHAnsi"/>
+          <w:sz w:val="24"/>
+          <w:szCs w:val="24"/>
+          <w:lang w:eastAsia="en-IN"/>
+        </w:rPr>
+      </w:pPr>
+      <w:r>
+        <w:rPr>
+          <w:rFonts w:eastAsia="Times New Roman" w:cstheme="minorHAnsi"/>
+          <w:sz w:val="24"/>
+          <w:szCs w:val="24"/>
+          <w:lang w:eastAsia="en-IN"/>
+        </w:rPr>
+        <w:pict w14:anchorId="2C4C111A">
+          <v:rect id="_x0000_i1047" style="width:0;height:1.5pt" o:hralign="center" o:hrstd="t" o:hr="t" fillcolor="#a0a0a0" stroked="f"/>
+        </w:pict>
+      </w:r>
+    </w:p>
+    <w:p>
+      <w:pPr>
+        <w:spacing w:before="100" w:beforeAutospacing="1" w:after="100" w:afterAutospacing="1" w:line="240" w:lineRule="auto"/>
+        <w:ind w:left="0" w:firstLine="0"/>
+        <w:outlineLvl w:val="2"/>
+        <w:rPr>
+          <w:rFonts w:eastAsia="Times New Roman" w:cstheme="minorHAnsi"/>
+          <w:b/>
+          <w:bCs/>
+          <w:sz w:val="27"/>
+          <w:szCs w:val="27"/>
+          <w:lang w:eastAsia="en-IN"/>
+        </w:rPr>
+      </w:pPr>
+      <w:r>
+        <w:rPr>
+          <w:rFonts w:eastAsia="Times New Roman" w:cstheme="minorHAnsi"/>
+          <w:b/>
+          <w:bCs/>
+          <w:sz w:val="27"/>
+          <w:szCs w:val="27"/>
+          <w:lang w:eastAsia="en-IN"/>
+        </w:rPr>
+        <w:t xml:space="preserve">7. </w:t>
+      </w:r>
+      <w:r>
+        <w:rPr>
+          <w:rFonts w:ascii="Segoe UI Emoji" w:eastAsia="Times New Roman" w:hAnsi="Segoe UI Emoji" w:cs="Segoe UI Emoji"/>
+          <w:b/>
+          <w:bCs/>
+          <w:sz w:val="27"/>
+          <w:szCs w:val="27"/>
+          <w:lang w:eastAsia="en-IN"/>
+        </w:rPr>
+        <w:t>✅</w:t>
+      </w:r>
+      <w:r>
+        <w:rPr>
+          <w:rFonts w:eastAsia="Times New Roman" w:cstheme="minorHAnsi"/>
+          <w:b/>
+          <w:bCs/>
+          <w:sz w:val="27"/>
+          <w:szCs w:val="27"/>
+          <w:lang w:eastAsia="en-IN"/>
+        </w:rPr>
+        <w:t xml:space="preserve"> </w:t>
+      </w:r>
+      <w:proofErr w:type="spellStart"/>
+      <w:r>
+        <w:rPr>
+          <w:rFonts w:eastAsia="Times New Roman" w:cstheme="minorHAnsi"/>
+          <w:b/>
+          <w:bCs/>
+          <w:sz w:val="20"/>
+          <w:szCs w:val="20"/>
+          <w:lang w:eastAsia="en-IN"/>
+        </w:rPr>
+        <w:t>XMLOutputParser</w:t>
+      </w:r>
+      <w:proofErr w:type="spellEnd"/>
+      <w:r>
+        <w:rPr>
+          <w:rFonts w:eastAsia="Times New Roman" w:cstheme="minorHAnsi"/>
+          <w:b/>
+          <w:bCs/>
+          <w:sz w:val="27"/>
+          <w:szCs w:val="27"/>
+          <w:lang w:eastAsia="en-IN"/>
+        </w:rPr>
+        <w:t xml:space="preserve"> (rarely used)</w:t>
+      </w:r>
+    </w:p>
+    <w:p>
+      <w:pPr>
+        <w:numPr>
+          <w:ilvl w:val="0"/>
+          <w:numId w:val="16"/>
+        </w:numPr>
+        <w:spacing w:before="100" w:beforeAutospacing="1" w:after="100" w:afterAutospacing="1" w:line="240" w:lineRule="auto"/>
+        <w:rPr>
+          <w:rFonts w:eastAsia="Times New Roman" w:cstheme="minorHAnsi"/>
+          <w:sz w:val="24"/>
+          <w:szCs w:val="24"/>
+          <w:lang w:eastAsia="en-IN"/>
+        </w:rPr>
+      </w:pPr>
+      <w:r>
+        <w:rPr>
+          <w:rFonts w:eastAsia="Times New Roman" w:cstheme="minorHAnsi"/>
+          <w:b/>
+          <w:bCs/>
+          <w:sz w:val="24"/>
+          <w:szCs w:val="24"/>
+          <w:lang w:eastAsia="en-IN"/>
+        </w:rPr>
+        <w:t>Use:</w:t>
+      </w:r>
+      <w:r>
+        <w:rPr>
+          <w:rFonts w:eastAsia="Times New Roman" w:cstheme="minorHAnsi"/>
+          <w:sz w:val="24"/>
+          <w:szCs w:val="24"/>
+          <w:lang w:eastAsia="en-IN"/>
+        </w:rPr>
+        <w:t xml:space="preserve"> Parses XML formatted output.</w:t>
+      </w:r>
+    </w:p>
+    <w:p>
+      <w:pPr>
+        <w:numPr>
+          <w:ilvl w:val="0"/>
+          <w:numId w:val="16"/>
+        </w:numPr>
+        <w:spacing w:before="100" w:beforeAutospacing="1" w:after="100" w:afterAutospacing="1" w:line="240" w:lineRule="auto"/>
+        <w:rPr>
+          <w:rFonts w:eastAsia="Times New Roman" w:cstheme="minorHAnsi"/>
+          <w:sz w:val="24"/>
+          <w:szCs w:val="24"/>
+          <w:lang w:eastAsia="en-IN"/>
+        </w:rPr>
+      </w:pPr>
+      <w:r>
+        <w:rPr>
+          <w:rFonts w:eastAsia="Times New Roman" w:cstheme="minorHAnsi"/>
+          <w:b/>
+          <w:bCs/>
+          <w:sz w:val="24"/>
+          <w:szCs w:val="24"/>
+          <w:lang w:eastAsia="en-IN"/>
+        </w:rPr>
+        <w:t>Application:</w:t>
+      </w:r>
+      <w:r>
+        <w:rPr>
+          <w:rFonts w:eastAsia="Times New Roman" w:cstheme="minorHAnsi"/>
+          <w:sz w:val="24"/>
+          <w:szCs w:val="24"/>
+          <w:lang w:eastAsia="en-IN"/>
+        </w:rPr>
+        <w:t xml:space="preserve"> Legacy systems, specialized pipelines.</w:t>
+      </w:r>
+    </w:p>
+    <w:p>
+      <w:pPr>
+        <w:numPr>
+          <w:ilvl w:val="0"/>
+          <w:numId w:val="16"/>
+        </w:numPr>
+        <w:spacing w:before="100" w:beforeAutospacing="1" w:after="100" w:afterAutospacing="1" w:line="240" w:lineRule="auto"/>
+        <w:rPr>
+          <w:rFonts w:eastAsia="Times New Roman" w:cstheme="minorHAnsi"/>
+          <w:sz w:val="24"/>
+          <w:szCs w:val="24"/>
+          <w:lang w:eastAsia="en-IN"/>
+        </w:rPr>
+      </w:pPr>
+      <w:r>
+        <w:rPr>
+          <w:rFonts w:eastAsia="Times New Roman" w:cstheme="minorHAnsi"/>
+          <w:b/>
+          <w:bCs/>
+          <w:sz w:val="24"/>
+          <w:szCs w:val="24"/>
+          <w:lang w:eastAsia="en-IN"/>
+        </w:rPr>
+        <w:t>Cons:</w:t>
+      </w:r>
+      <w:r>
+        <w:rPr>
+          <w:rFonts w:eastAsia="Times New Roman" w:cstheme="minorHAnsi"/>
+          <w:sz w:val="24"/>
+          <w:szCs w:val="24"/>
+          <w:lang w:eastAsia="en-IN"/>
+        </w:rPr>
+        <w:t xml:space="preserve"> Verbose and less popular than JSON</w:t>
+      </w:r>
+    </w:p>
+    <w:p>
+      <w:pPr>
+        <w:spacing w:after="0" w:line="240" w:lineRule="auto"/>
+        <w:ind w:left="0" w:firstLine="0"/>
+        <w:rPr>
+          <w:rFonts w:eastAsia="Times New Roman" w:cstheme="minorHAnsi"/>
+          <w:sz w:val="24"/>
+          <w:szCs w:val="24"/>
+          <w:lang w:eastAsia="en-IN"/>
+        </w:rPr>
+      </w:pPr>
+      <w:r>
+        <w:rPr>
+          <w:rFonts w:eastAsia="Times New Roman" w:cstheme="minorHAnsi"/>
+          <w:sz w:val="24"/>
+          <w:szCs w:val="24"/>
+          <w:lang w:eastAsia="en-IN"/>
+        </w:rPr>
+        <w:pict w14:anchorId="7D38DA39">
+          <v:rect id="_x0000_i1048" style="width:0;height:1.5pt" o:hralign="center" o:hrstd="t" o:hr="t" fillcolor="#a0a0a0" stroked="f"/>
+        </w:pict>
+      </w:r>
+    </w:p>
+    <w:p>
+      <w:pPr>
+        <w:spacing w:before="100" w:beforeAutospacing="1" w:after="100" w:afterAutospacing="1" w:line="240" w:lineRule="auto"/>
+        <w:ind w:left="0" w:firstLine="0"/>
+        <w:outlineLvl w:val="1"/>
+        <w:rPr>
+          <w:rFonts w:eastAsia="Times New Roman" w:cstheme="minorHAnsi"/>
+          <w:b/>
+          <w:bCs/>
+          <w:sz w:val="36"/>
+          <w:szCs w:val="36"/>
+          <w:lang w:eastAsia="en-IN"/>
+        </w:rPr>
+      </w:pPr>
+      <w:r>
+        <w:rPr>
+          <w:rFonts w:ascii="Segoe UI Emoji" w:eastAsia="Times New Roman" w:hAnsi="Segoe UI Emoji" w:cs="Segoe UI Emoji"/>
+          <w:b/>
+          <w:bCs/>
+          <w:sz w:val="36"/>
+          <w:szCs w:val="36"/>
+          <w:lang w:eastAsia="en-IN"/>
+        </w:rPr>
+        <w:t>🔍</w:t>
+      </w:r>
+      <w:r>
+        <w:rPr>
+          <w:rFonts w:eastAsia="Times New Roman" w:cstheme="minorHAnsi"/>
+          <w:b/>
+          <w:bCs/>
+          <w:sz w:val="36"/>
+          <w:szCs w:val="36"/>
+          <w:lang w:eastAsia="en-IN"/>
+        </w:rPr>
+        <w:t xml:space="preserve"> When to Use What?</w:t>
+      </w:r>
+    </w:p>
+    <w:tbl>
+      <w:tblPr>
+        <w:tblW w:w="0" w:type="auto"/>
+        <w:tblCellSpacing w:w="15" w:type="dxa"/>
+        <w:tblCellMar>
+          <w:top w:w="15" w:type="dxa"/>
+          <w:left w:w="15" w:type="dxa"/>
+          <w:bottom w:w="15" w:type="dxa"/>
+          <w:right w:w="15" w:type="dxa"/>
+        </w:tblCellMar>
+        <w:tblLook w:val="04A0" w:firstRow="1" w:lastRow="0" w:firstColumn="1" w:lastColumn="0" w:noHBand="0" w:noVBand="1"/>
+      </w:tblPr>
+      <w:tblGrid>
+        <w:gridCol w:w="2283"/>
+        <w:gridCol w:w="2905"/>
+      </w:tblGrid>
+      <w:tr>
+        <w:trPr>
+          <w:tblHeader/>
+          <w:tblCellSpacing w:w="15" w:type="dxa"/>
+        </w:trPr>
+        <w:tc>
+          <w:tcPr>
+            <w:tcW w:w="0" w:type="auto"/>
+            <w:vAlign w:val="center"/>
+            <w:hideMark/>
+          </w:tcPr>
+          <w:p>
+            <w:pPr>
+              <w:spacing w:after="0" w:line="240" w:lineRule="auto"/>
+              <w:ind w:left="0" w:firstLine="0"/>
+              <w:jc w:val="center"/>
+              <w:rPr>
+                <w:rFonts w:eastAsia="Times New Roman" w:cstheme="minorHAnsi"/>
+                <w:b/>
+                <w:bCs/>
+                <w:sz w:val="24"/>
+                <w:szCs w:val="24"/>
+                <w:lang w:eastAsia="en-IN"/>
+              </w:rPr>
+            </w:pPr>
+            <w:r>
+              <w:rPr>
+                <w:rFonts w:eastAsia="Times New Roman" w:cstheme="minorHAnsi"/>
+                <w:b/>
+                <w:bCs/>
+                <w:sz w:val="24"/>
+                <w:szCs w:val="24"/>
+                <w:lang w:eastAsia="en-IN"/>
+              </w:rPr>
+              <w:t>Task Type</w:t>
+            </w:r>
+          </w:p>
+        </w:tc>
+        <w:tc>
+          <w:tcPr>
+            <w:tcW w:w="0" w:type="auto"/>
+            <w:vAlign w:val="center"/>
+            <w:hideMark/>
+          </w:tcPr>
+          <w:p>
+            <w:pPr>
+              <w:spacing w:after="0" w:line="240" w:lineRule="auto"/>
+              <w:ind w:left="0" w:firstLine="0"/>
+              <w:jc w:val="center"/>
+              <w:rPr>
+                <w:rFonts w:eastAsia="Times New Roman" w:cstheme="minorHAnsi"/>
+                <w:b/>
+                <w:bCs/>
+                <w:sz w:val="24"/>
+                <w:szCs w:val="24"/>
+                <w:lang w:eastAsia="en-IN"/>
+              </w:rPr>
+            </w:pPr>
+            <w:r>
+              <w:rPr>
+                <w:rFonts w:eastAsia="Times New Roman" w:cstheme="minorHAnsi"/>
+                <w:b/>
+                <w:bCs/>
+                <w:sz w:val="24"/>
+                <w:szCs w:val="24"/>
+                <w:lang w:eastAsia="en-IN"/>
+              </w:rPr>
+              <w:t>Suggested Parser</w:t>
+            </w:r>
+          </w:p>
+        </w:tc>
+      </w:tr>
+      <w:tr>
+        <w:trPr>
+          <w:tblCellSpacing w:w="15" w:type="dxa"/>
+        </w:trPr>
+        <w:tc>
+          <w:tcPr>
+            <w:tcW w:w="0" w:type="auto"/>
+            <w:vAlign w:val="center"/>
+            <w:hideMark/>
+          </w:tcPr>
+          <w:p>
+            <w:pPr>
+              <w:spacing w:after="0" w:line="240" w:lineRule="auto"/>
+              <w:ind w:left="0" w:firstLine="0"/>
+              <w:rPr>
+                <w:rFonts w:eastAsia="Times New Roman" w:cstheme="minorHAnsi"/>
+                <w:sz w:val="24"/>
+                <w:szCs w:val="24"/>
+                <w:lang w:eastAsia="en-IN"/>
+              </w:rPr>
+            </w:pPr>
+            <w:r>
+              <w:rPr>
+                <w:rFonts w:eastAsia="Times New Roman" w:cstheme="minorHAnsi"/>
+                <w:sz w:val="24"/>
+                <w:szCs w:val="24"/>
+                <w:lang w:eastAsia="en-IN"/>
+              </w:rPr>
+              <w:t>Simple string response</w:t>
+            </w:r>
+          </w:p>
+        </w:tc>
+        <w:tc>
+          <w:tcPr>
+            <w:tcW w:w="0" w:type="auto"/>
+            <w:vAlign w:val="center"/>
+            <w:hideMark/>
+          </w:tcPr>
+          <w:p>
+            <w:pPr>
+              <w:spacing w:after="0" w:line="240" w:lineRule="auto"/>
+              <w:ind w:left="0" w:firstLine="0"/>
+              <w:rPr>
+                <w:rFonts w:eastAsia="Times New Roman" w:cstheme="minorHAnsi"/>
+                <w:sz w:val="24"/>
+                <w:szCs w:val="24"/>
+                <w:lang w:eastAsia="en-IN"/>
+              </w:rPr>
+            </w:pPr>
+            <w:proofErr w:type="spellStart"/>
+            <w:r>
+              <w:rPr>
+                <w:rFonts w:eastAsia="Times New Roman" w:cstheme="minorHAnsi"/>
+                <w:sz w:val="20"/>
+                <w:szCs w:val="20"/>
+                <w:lang w:eastAsia="en-IN"/>
+              </w:rPr>
+              <w:t>StrOutputParser</w:t>
+            </w:r>
+            <w:proofErr w:type="spellEnd"/>
+          </w:p>
+        </w:tc>
+      </w:tr>
+      <w:tr>
+        <w:trPr>
+          <w:tblCellSpacing w:w="15" w:type="dxa"/>
+        </w:trPr>
+        <w:tc>
+          <w:tcPr>
+            <w:tcW w:w="0" w:type="auto"/>
+            <w:vAlign w:val="center"/>
+            <w:hideMark/>
+          </w:tcPr>
+          <w:p>
+            <w:pPr>
+              <w:spacing w:after="0" w:line="240" w:lineRule="auto"/>
+              <w:ind w:left="0" w:firstLine="0"/>
+              <w:rPr>
+                <w:rFonts w:eastAsia="Times New Roman" w:cstheme="minorHAnsi"/>
+                <w:sz w:val="24"/>
+                <w:szCs w:val="24"/>
+                <w:lang w:eastAsia="en-IN"/>
+              </w:rPr>
+            </w:pPr>
+            <w:r>
+              <w:rPr>
+                <w:rFonts w:eastAsia="Times New Roman" w:cstheme="minorHAnsi"/>
+                <w:sz w:val="24"/>
+                <w:szCs w:val="24"/>
+                <w:lang w:eastAsia="en-IN"/>
+              </w:rPr>
+              <w:t>JSON structured data</w:t>
+            </w:r>
+          </w:p>
+        </w:tc>
+        <w:tc>
+          <w:tcPr>
+            <w:tcW w:w="0" w:type="auto"/>
+            <w:vAlign w:val="center"/>
+            <w:hideMark/>
+          </w:tcPr>
+          <w:p>
+            <w:pPr>
+              <w:spacing w:after="0" w:line="240" w:lineRule="auto"/>
+              <w:ind w:left="0" w:firstLine="0"/>
+              <w:rPr>
+                <w:rFonts w:eastAsia="Times New Roman" w:cstheme="minorHAnsi"/>
+                <w:sz w:val="24"/>
+                <w:szCs w:val="24"/>
+                <w:lang w:eastAsia="en-IN"/>
+              </w:rPr>
+            </w:pPr>
+            <w:proofErr w:type="spellStart"/>
+            <w:r>
+              <w:rPr>
+                <w:rFonts w:eastAsia="Times New Roman" w:cstheme="minorHAnsi"/>
+                <w:sz w:val="20"/>
+                <w:szCs w:val="20"/>
+                <w:lang w:eastAsia="en-IN"/>
+              </w:rPr>
+              <w:t>JsonOutputParser</w:t>
+            </w:r>
+            <w:proofErr w:type="spellEnd"/>
+          </w:p>
+        </w:tc>
+      </w:tr>
+      <w:tr>
+        <w:trPr>
+          <w:tblCellSpacing w:w="15" w:type="dxa"/>
+        </w:trPr>
+        <w:tc>
+          <w:tcPr>
+            <w:tcW w:w="0" w:type="auto"/>
+            <w:vAlign w:val="center"/>
+            <w:hideMark/>
+          </w:tcPr>
+          <w:p>
+            <w:pPr>
+              <w:spacing w:after="0" w:line="240" w:lineRule="auto"/>
+              <w:ind w:left="0" w:firstLine="0"/>
+              <w:rPr>
+                <w:rFonts w:eastAsia="Times New Roman" w:cstheme="minorHAnsi"/>
+                <w:sz w:val="24"/>
+                <w:szCs w:val="24"/>
+                <w:lang w:eastAsia="en-IN"/>
+              </w:rPr>
+            </w:pPr>
+            <w:r>
+              <w:rPr>
+                <w:rFonts w:eastAsia="Times New Roman" w:cstheme="minorHAnsi"/>
+                <w:sz w:val="24"/>
+                <w:szCs w:val="24"/>
+                <w:lang w:eastAsia="en-IN"/>
+              </w:rPr>
+              <w:t>Enforce schema</w:t>
+            </w:r>
+          </w:p>
+        </w:tc>
+        <w:tc>
+          <w:tcPr>
+            <w:tcW w:w="0" w:type="auto"/>
+            <w:vAlign w:val="center"/>
+            <w:hideMark/>
+          </w:tcPr>
+          <w:p>
+            <w:pPr>
+              <w:spacing w:after="0" w:line="240" w:lineRule="auto"/>
+              <w:ind w:left="0" w:firstLine="0"/>
+              <w:rPr>
+                <w:rFonts w:eastAsia="Times New Roman" w:cstheme="minorHAnsi"/>
+                <w:sz w:val="24"/>
+                <w:szCs w:val="24"/>
+                <w:lang w:eastAsia="en-IN"/>
+              </w:rPr>
+            </w:pPr>
+            <w:proofErr w:type="spellStart"/>
+            <w:r>
+              <w:rPr>
+                <w:rFonts w:eastAsia="Times New Roman" w:cstheme="minorHAnsi"/>
+                <w:sz w:val="20"/>
+                <w:szCs w:val="20"/>
+                <w:lang w:eastAsia="en-IN"/>
+              </w:rPr>
+              <w:t>PydanticOutputParser</w:t>
+            </w:r>
+            <w:proofErr w:type="spellEnd"/>
+          </w:p>
+        </w:tc>
+      </w:tr>
+      <w:tr>
+        <w:trPr>
+          <w:tblCellSpacing w:w="15" w:type="dxa"/>
+        </w:trPr>
+        <w:tc>
+          <w:tcPr>
+            <w:tcW w:w="0" w:type="auto"/>
+            <w:vAlign w:val="center"/>
+            <w:hideMark/>
+          </w:tcPr>
+          <w:p>
+            <w:pPr>
+              <w:spacing w:after="0" w:line="240" w:lineRule="auto"/>
+              <w:ind w:left="0" w:firstLine="0"/>
+              <w:rPr>
+                <w:rFonts w:eastAsia="Times New Roman" w:cstheme="minorHAnsi"/>
+                <w:sz w:val="24"/>
+                <w:szCs w:val="24"/>
+                <w:lang w:eastAsia="en-IN"/>
+              </w:rPr>
+            </w:pPr>
+            <w:r>
+              <w:rPr>
+                <w:rFonts w:eastAsia="Times New Roman" w:cstheme="minorHAnsi"/>
+                <w:sz w:val="24"/>
+                <w:szCs w:val="24"/>
+                <w:lang w:eastAsia="en-IN"/>
+              </w:rPr>
+              <w:t>Options classification</w:t>
+            </w:r>
+          </w:p>
+        </w:tc>
+        <w:tc>
+          <w:tcPr>
+            <w:tcW w:w="0" w:type="auto"/>
+            <w:vAlign w:val="center"/>
+            <w:hideMark/>
+          </w:tcPr>
+          <w:p>
+            <w:pPr>
+              <w:spacing w:after="0" w:line="240" w:lineRule="auto"/>
+              <w:ind w:left="0" w:firstLine="0"/>
+              <w:rPr>
+                <w:rFonts w:eastAsia="Times New Roman" w:cstheme="minorHAnsi"/>
+                <w:sz w:val="24"/>
+                <w:szCs w:val="24"/>
+                <w:lang w:eastAsia="en-IN"/>
+              </w:rPr>
+            </w:pPr>
+            <w:proofErr w:type="spellStart"/>
+            <w:r>
+              <w:rPr>
+                <w:rFonts w:eastAsia="Times New Roman" w:cstheme="minorHAnsi"/>
+                <w:sz w:val="20"/>
+                <w:szCs w:val="20"/>
+                <w:lang w:eastAsia="en-IN"/>
+              </w:rPr>
+              <w:t>EnumOutputParser</w:t>
+            </w:r>
+            <w:proofErr w:type="spellEnd"/>
+          </w:p>
+        </w:tc>
+      </w:tr>
+      <w:tr>
+        <w:trPr>
+          <w:tblCellSpacing w:w="15" w:type="dxa"/>
+        </w:trPr>
+        <w:tc>
+          <w:tcPr>
+            <w:tcW w:w="0" w:type="auto"/>
+            <w:vAlign w:val="center"/>
+            <w:hideMark/>
+          </w:tcPr>
+          <w:p>
+            <w:pPr>
+              <w:spacing w:after="0" w:line="240" w:lineRule="auto"/>
+              <w:ind w:left="0" w:firstLine="0"/>
+              <w:rPr>
+                <w:rFonts w:eastAsia="Times New Roman" w:cstheme="minorHAnsi"/>
+                <w:sz w:val="24"/>
+                <w:szCs w:val="24"/>
+                <w:lang w:eastAsia="en-IN"/>
+              </w:rPr>
+            </w:pPr>
+            <w:r>
+              <w:rPr>
+                <w:rFonts w:eastAsia="Times New Roman" w:cstheme="minorHAnsi"/>
+                <w:sz w:val="24"/>
+                <w:szCs w:val="24"/>
+                <w:lang w:eastAsia="en-IN"/>
+              </w:rPr>
+              <w:t>Pattern extraction</w:t>
+            </w:r>
+          </w:p>
+        </w:tc>
+        <w:tc>
+          <w:tcPr>
+            <w:tcW w:w="0" w:type="auto"/>
+            <w:vAlign w:val="center"/>
+            <w:hideMark/>
+          </w:tcPr>
+          <w:p>
+            <w:pPr>
+              <w:spacing w:after="0" w:line="240" w:lineRule="auto"/>
+              <w:ind w:left="0" w:firstLine="0"/>
+              <w:rPr>
+                <w:rFonts w:eastAsia="Times New Roman" w:cstheme="minorHAnsi"/>
+                <w:sz w:val="24"/>
+                <w:szCs w:val="24"/>
+                <w:lang w:eastAsia="en-IN"/>
+              </w:rPr>
+            </w:pPr>
+            <w:proofErr w:type="spellStart"/>
+            <w:r>
+              <w:rPr>
+                <w:rFonts w:eastAsia="Times New Roman" w:cstheme="minorHAnsi"/>
+                <w:sz w:val="20"/>
+                <w:szCs w:val="20"/>
+                <w:lang w:eastAsia="en-IN"/>
+              </w:rPr>
+              <w:t>RegexParser</w:t>
+            </w:r>
+            <w:proofErr w:type="spellEnd"/>
+          </w:p>
+        </w:tc>
+      </w:tr>
+      <w:tr>
+        <w:trPr>
+          <w:tblCellSpacing w:w="15" w:type="dxa"/>
+        </w:trPr>
+        <w:tc>
+          <w:tcPr>
+            <w:tcW w:w="0" w:type="auto"/>
+            <w:vAlign w:val="center"/>
+            <w:hideMark/>
+          </w:tcPr>
+          <w:p>
+            <w:pPr>
+              <w:spacing w:after="0" w:line="240" w:lineRule="auto"/>
+              <w:ind w:left="0" w:firstLine="0"/>
+              <w:rPr>
+                <w:rFonts w:eastAsia="Times New Roman" w:cstheme="minorHAnsi"/>
+                <w:sz w:val="24"/>
+                <w:szCs w:val="24"/>
+                <w:lang w:eastAsia="en-IN"/>
+              </w:rPr>
+            </w:pPr>
+            <w:r>
+              <w:rPr>
+                <w:rFonts w:eastAsia="Times New Roman" w:cstheme="minorHAnsi"/>
+                <w:sz w:val="24"/>
+                <w:szCs w:val="24"/>
+                <w:lang w:eastAsia="en-IN"/>
+              </w:rPr>
+              <w:t>List generation</w:t>
+            </w:r>
+          </w:p>
+        </w:tc>
+        <w:tc>
+          <w:tcPr>
+            <w:tcW w:w="0" w:type="auto"/>
+            <w:vAlign w:val="center"/>
+            <w:hideMark/>
+          </w:tcPr>
+          <w:p>
+            <w:pPr>
+              <w:spacing w:after="0" w:line="240" w:lineRule="auto"/>
+              <w:ind w:left="0" w:firstLine="0"/>
+              <w:rPr>
+                <w:rFonts w:eastAsia="Times New Roman" w:cstheme="minorHAnsi"/>
+                <w:sz w:val="24"/>
+                <w:szCs w:val="24"/>
+                <w:lang w:eastAsia="en-IN"/>
+              </w:rPr>
+            </w:pPr>
+            <w:proofErr w:type="spellStart"/>
+            <w:r>
+              <w:rPr>
+                <w:rFonts w:eastAsia="Times New Roman" w:cstheme="minorHAnsi"/>
+                <w:sz w:val="20"/>
+                <w:szCs w:val="20"/>
+                <w:lang w:eastAsia="en-IN"/>
+              </w:rPr>
+              <w:t>CommaSeparatedListOutputParser</w:t>
+            </w:r>
+            <w:proofErr w:type="spellEnd"/>
+          </w:p>
+        </w:tc>
+      </w:tr>
+    </w:tbl>
+    <w:p>
+      <w:pPr>
+        <w:ind w:left="0" w:firstLine="0"/>
+        <w:rPr>
+          <w:rFonts w:cstheme="minorHAnsi"/>
+        </w:rPr>
+      </w:pPr>
     </w:p>
     <w:p>
       <w:pPr>
@@ -7816,6 +10491,304 @@
 <file path=word/numbering.xml><?xml version="1.0" encoding="utf-8"?>
 <w:numbering xmlns:wpc="http://schemas.microsoft.com/office/word/2010/wordprocessingCanvas" xmlns:cx="http://schemas.microsoft.com/office/drawing/2014/chartex" xmlns:cx1="http://schemas.microsoft.com/office/drawing/2015/9/8/chartex" xmlns:cx2="http://schemas.microsoft.com/office/drawing/2015/10/21/chartex" xmlns:cx3="http://schemas.microsoft.com/office/drawing/2016/5/9/chartex" xmlns:cx4="http://schemas.microsoft.com/office/drawing/2016/5/10/chartex" xmlns:cx5="http://schemas.microsoft.com/office/drawing/2016/5/11/chartex" xmlns:cx6="http://schemas.microsoft.com/office/drawing/2016/5/12/chartex" xmlns:cx7="http://schemas.microsoft.com/office/drawing/2016/5/13/chartex" xmlns:cx8="http://schemas.microsoft.com/office/drawing/2016/5/14/chartex" xmlns:mc="http://schemas.openxmlformats.org/markup-compatibility/2006" xmlns:aink="http://schemas.microsoft.com/office/drawing/2016/ink" xmlns:am3d="http://schemas.microsoft.com/office/drawing/2017/model3d" xmlns:o="urn:schemas-microsoft-com:office:office" xmlns:r="http://schemas.openxmlformats.org/officeDocument/2006/relationships" xmlns:m="http://schemas.openxmlformats.org/officeDocument/2006/math" xmlns:v="urn:schemas-microsoft-com:vml" xmlns:wp14="http://schemas.microsoft.com/office/word/2010/wordprocessingDrawing" xmlns:wp="http://schemas.openxmlformats.org/drawingml/2006/wordprocessingDrawing" xmlns:w10="urn:schemas-microsoft-com:office:word" xmlns:w="http://schemas.openxmlformats.org/wordprocessingml/2006/main" xmlns:w14="http://schemas.microsoft.com/office/word/2010/wordml" xmlns:w15="http://schemas.microsoft.com/office/word/2012/wordml" xmlns:w16cex="http://schemas.microsoft.com/office/word/2018/wordml/cex" xmlns:w16cid="http://schemas.microsoft.com/office/word/2016/wordml/cid" xmlns:w16="http://schemas.microsoft.com/office/word/2018/wordml" xmlns:w16sdtdh="http://schemas.microsoft.com/office/word/2020/wordml/sdtdatahash" xmlns:w16se="http://schemas.microsoft.com/office/word/2015/wordml/symex" xmlns:wpg="http://schemas.microsoft.com/office/word/2010/wordprocessingGroup" xmlns:wpi="http://schemas.microsoft.com/office/word/2010/wordprocessingInk" xmlns:wne="http://schemas.microsoft.com/office/word/2006/wordml" xmlns:wps="http://schemas.microsoft.com/office/word/2010/wordprocessingShape" mc:Ignorable="w14 w15 w16se w16cid w16 w16cex w16sdtdh wp14">
   <w:abstractNum w:abstractNumId="0" w15:restartNumberingAfterBreak="0">
+    <w:nsid w:val="01C50F29"/>
+    <w:multiLevelType w:val="multilevel"/>
+    <w:tmpl w:val="B3CC1F04"/>
+    <w:lvl w:ilvl="0">
+      <w:start w:val="1"/>
+      <w:numFmt w:val="bullet"/>
+      <w:lvlText w:val=""/>
+      <w:lvlJc w:val="left"/>
+      <w:pPr>
+        <w:tabs>
+          <w:tab w:val="num" w:pos="720"/>
+        </w:tabs>
+        <w:ind w:left="720" w:hanging="360"/>
+      </w:pPr>
+      <w:rPr>
+        <w:rFonts w:ascii="Symbol" w:hAnsi="Symbol" w:hint="default"/>
+        <w:sz w:val="20"/>
+      </w:rPr>
+    </w:lvl>
+    <w:lvl w:ilvl="1">
+      <w:start w:val="1"/>
+      <w:numFmt w:val="bullet"/>
+      <w:lvlText w:val="o"/>
+      <w:lvlJc w:val="left"/>
+      <w:pPr>
+        <w:tabs>
+          <w:tab w:val="num" w:pos="1440"/>
+        </w:tabs>
+        <w:ind w:left="1440" w:hanging="360"/>
+      </w:pPr>
+      <w:rPr>
+        <w:rFonts w:ascii="Courier New" w:hAnsi="Courier New" w:hint="default"/>
+        <w:sz w:val="20"/>
+      </w:rPr>
+    </w:lvl>
+    <w:lvl w:ilvl="2" w:tentative="1">
+      <w:start w:val="1"/>
+      <w:numFmt w:val="bullet"/>
+      <w:lvlText w:val=""/>
+      <w:lvlJc w:val="left"/>
+      <w:pPr>
+        <w:tabs>
+          <w:tab w:val="num" w:pos="2160"/>
+        </w:tabs>
+        <w:ind w:left="2160" w:hanging="360"/>
+      </w:pPr>
+      <w:rPr>
+        <w:rFonts w:ascii="Wingdings" w:hAnsi="Wingdings" w:hint="default"/>
+        <w:sz w:val="20"/>
+      </w:rPr>
+    </w:lvl>
+    <w:lvl w:ilvl="3" w:tentative="1">
+      <w:start w:val="1"/>
+      <w:numFmt w:val="bullet"/>
+      <w:lvlText w:val=""/>
+      <w:lvlJc w:val="left"/>
+      <w:pPr>
+        <w:tabs>
+          <w:tab w:val="num" w:pos="2880"/>
+        </w:tabs>
+        <w:ind w:left="2880" w:hanging="360"/>
+      </w:pPr>
+      <w:rPr>
+        <w:rFonts w:ascii="Wingdings" w:hAnsi="Wingdings" w:hint="default"/>
+        <w:sz w:val="20"/>
+      </w:rPr>
+    </w:lvl>
+    <w:lvl w:ilvl="4" w:tentative="1">
+      <w:start w:val="1"/>
+      <w:numFmt w:val="bullet"/>
+      <w:lvlText w:val=""/>
+      <w:lvlJc w:val="left"/>
+      <w:pPr>
+        <w:tabs>
+          <w:tab w:val="num" w:pos="3600"/>
+        </w:tabs>
+        <w:ind w:left="3600" w:hanging="360"/>
+      </w:pPr>
+      <w:rPr>
+        <w:rFonts w:ascii="Wingdings" w:hAnsi="Wingdings" w:hint="default"/>
+        <w:sz w:val="20"/>
+      </w:rPr>
+    </w:lvl>
+    <w:lvl w:ilvl="5" w:tentative="1">
+      <w:start w:val="1"/>
+      <w:numFmt w:val="bullet"/>
+      <w:lvlText w:val=""/>
+      <w:lvlJc w:val="left"/>
+      <w:pPr>
+        <w:tabs>
+          <w:tab w:val="num" w:pos="4320"/>
+        </w:tabs>
+        <w:ind w:left="4320" w:hanging="360"/>
+      </w:pPr>
+      <w:rPr>
+        <w:rFonts w:ascii="Wingdings" w:hAnsi="Wingdings" w:hint="default"/>
+        <w:sz w:val="20"/>
+      </w:rPr>
+    </w:lvl>
+    <w:lvl w:ilvl="6" w:tentative="1">
+      <w:start w:val="1"/>
+      <w:numFmt w:val="bullet"/>
+      <w:lvlText w:val=""/>
+      <w:lvlJc w:val="left"/>
+      <w:pPr>
+        <w:tabs>
+          <w:tab w:val="num" w:pos="5040"/>
+        </w:tabs>
+        <w:ind w:left="5040" w:hanging="360"/>
+      </w:pPr>
+      <w:rPr>
+        <w:rFonts w:ascii="Wingdings" w:hAnsi="Wingdings" w:hint="default"/>
+        <w:sz w:val="20"/>
+      </w:rPr>
+    </w:lvl>
+    <w:lvl w:ilvl="7" w:tentative="1">
+      <w:start w:val="1"/>
+      <w:numFmt w:val="bullet"/>
+      <w:lvlText w:val=""/>
+      <w:lvlJc w:val="left"/>
+      <w:pPr>
+        <w:tabs>
+          <w:tab w:val="num" w:pos="5760"/>
+        </w:tabs>
+        <w:ind w:left="5760" w:hanging="360"/>
+      </w:pPr>
+      <w:rPr>
+        <w:rFonts w:ascii="Wingdings" w:hAnsi="Wingdings" w:hint="default"/>
+        <w:sz w:val="20"/>
+      </w:rPr>
+    </w:lvl>
+    <w:lvl w:ilvl="8" w:tentative="1">
+      <w:start w:val="1"/>
+      <w:numFmt w:val="bullet"/>
+      <w:lvlText w:val=""/>
+      <w:lvlJc w:val="left"/>
+      <w:pPr>
+        <w:tabs>
+          <w:tab w:val="num" w:pos="6480"/>
+        </w:tabs>
+        <w:ind w:left="6480" w:hanging="360"/>
+      </w:pPr>
+      <w:rPr>
+        <w:rFonts w:ascii="Wingdings" w:hAnsi="Wingdings" w:hint="default"/>
+        <w:sz w:val="20"/>
+      </w:rPr>
+    </w:lvl>
+  </w:abstractNum>
+  <w:abstractNum w:abstractNumId="1" w15:restartNumberingAfterBreak="0">
+    <w:nsid w:val="06C90B7E"/>
+    <w:multiLevelType w:val="multilevel"/>
+    <w:tmpl w:val="34228320"/>
+    <w:lvl w:ilvl="0">
+      <w:start w:val="1"/>
+      <w:numFmt w:val="bullet"/>
+      <w:lvlText w:val=""/>
+      <w:lvlJc w:val="left"/>
+      <w:pPr>
+        <w:tabs>
+          <w:tab w:val="num" w:pos="720"/>
+        </w:tabs>
+        <w:ind w:left="720" w:hanging="360"/>
+      </w:pPr>
+      <w:rPr>
+        <w:rFonts w:ascii="Symbol" w:hAnsi="Symbol" w:hint="default"/>
+        <w:sz w:val="20"/>
+      </w:rPr>
+    </w:lvl>
+    <w:lvl w:ilvl="1">
+      <w:start w:val="1"/>
+      <w:numFmt w:val="bullet"/>
+      <w:lvlText w:val="o"/>
+      <w:lvlJc w:val="left"/>
+      <w:pPr>
+        <w:tabs>
+          <w:tab w:val="num" w:pos="1440"/>
+        </w:tabs>
+        <w:ind w:left="1440" w:hanging="360"/>
+      </w:pPr>
+      <w:rPr>
+        <w:rFonts w:ascii="Courier New" w:hAnsi="Courier New" w:hint="default"/>
+        <w:sz w:val="20"/>
+      </w:rPr>
+    </w:lvl>
+    <w:lvl w:ilvl="2" w:tentative="1">
+      <w:start w:val="1"/>
+      <w:numFmt w:val="bullet"/>
+      <w:lvlText w:val=""/>
+      <w:lvlJc w:val="left"/>
+      <w:pPr>
+        <w:tabs>
+          <w:tab w:val="num" w:pos="2160"/>
+        </w:tabs>
+        <w:ind w:left="2160" w:hanging="360"/>
+      </w:pPr>
+      <w:rPr>
+        <w:rFonts w:ascii="Wingdings" w:hAnsi="Wingdings" w:hint="default"/>
+        <w:sz w:val="20"/>
+      </w:rPr>
+    </w:lvl>
+    <w:lvl w:ilvl="3" w:tentative="1">
+      <w:start w:val="1"/>
+      <w:numFmt w:val="bullet"/>
+      <w:lvlText w:val=""/>
+      <w:lvlJc w:val="left"/>
+      <w:pPr>
+        <w:tabs>
+          <w:tab w:val="num" w:pos="2880"/>
+        </w:tabs>
+        <w:ind w:left="2880" w:hanging="360"/>
+      </w:pPr>
+      <w:rPr>
+        <w:rFonts w:ascii="Wingdings" w:hAnsi="Wingdings" w:hint="default"/>
+        <w:sz w:val="20"/>
+      </w:rPr>
+    </w:lvl>
+    <w:lvl w:ilvl="4" w:tentative="1">
+      <w:start w:val="1"/>
+      <w:numFmt w:val="bullet"/>
+      <w:lvlText w:val=""/>
+      <w:lvlJc w:val="left"/>
+      <w:pPr>
+        <w:tabs>
+          <w:tab w:val="num" w:pos="3600"/>
+        </w:tabs>
+        <w:ind w:left="3600" w:hanging="360"/>
+      </w:pPr>
+      <w:rPr>
+        <w:rFonts w:ascii="Wingdings" w:hAnsi="Wingdings" w:hint="default"/>
+        <w:sz w:val="20"/>
+      </w:rPr>
+    </w:lvl>
+    <w:lvl w:ilvl="5" w:tentative="1">
+      <w:start w:val="1"/>
+      <w:numFmt w:val="bullet"/>
+      <w:lvlText w:val=""/>
+      <w:lvlJc w:val="left"/>
+      <w:pPr>
+        <w:tabs>
+          <w:tab w:val="num" w:pos="4320"/>
+        </w:tabs>
+        <w:ind w:left="4320" w:hanging="360"/>
+      </w:pPr>
+      <w:rPr>
+        <w:rFonts w:ascii="Wingdings" w:hAnsi="Wingdings" w:hint="default"/>
+        <w:sz w:val="20"/>
+      </w:rPr>
+    </w:lvl>
+    <w:lvl w:ilvl="6" w:tentative="1">
+      <w:start w:val="1"/>
+      <w:numFmt w:val="bullet"/>
+      <w:lvlText w:val=""/>
+      <w:lvlJc w:val="left"/>
+      <w:pPr>
+        <w:tabs>
+          <w:tab w:val="num" w:pos="5040"/>
+        </w:tabs>
+        <w:ind w:left="5040" w:hanging="360"/>
+      </w:pPr>
+      <w:rPr>
+        <w:rFonts w:ascii="Wingdings" w:hAnsi="Wingdings" w:hint="default"/>
+        <w:sz w:val="20"/>
+      </w:rPr>
+    </w:lvl>
+    <w:lvl w:ilvl="7" w:tentative="1">
+      <w:start w:val="1"/>
+      <w:numFmt w:val="bullet"/>
+      <w:lvlText w:val=""/>
+      <w:lvlJc w:val="left"/>
+      <w:pPr>
+        <w:tabs>
+          <w:tab w:val="num" w:pos="5760"/>
+        </w:tabs>
+        <w:ind w:left="5760" w:hanging="360"/>
+      </w:pPr>
+      <w:rPr>
+        <w:rFonts w:ascii="Wingdings" w:hAnsi="Wingdings" w:hint="default"/>
+        <w:sz w:val="20"/>
+      </w:rPr>
+    </w:lvl>
+    <w:lvl w:ilvl="8" w:tentative="1">
+      <w:start w:val="1"/>
+      <w:numFmt w:val="bullet"/>
+      <w:lvlText w:val=""/>
+      <w:lvlJc w:val="left"/>
+      <w:pPr>
+        <w:tabs>
+          <w:tab w:val="num" w:pos="6480"/>
+        </w:tabs>
+        <w:ind w:left="6480" w:hanging="360"/>
+      </w:pPr>
+      <w:rPr>
+        <w:rFonts w:ascii="Wingdings" w:hAnsi="Wingdings" w:hint="default"/>
+        <w:sz w:val="20"/>
+      </w:rPr>
+    </w:lvl>
+  </w:abstractNum>
+  <w:abstractNum w:abstractNumId="2" w15:restartNumberingAfterBreak="0">
     <w:nsid w:val="0EB039D5"/>
     <w:multiLevelType w:val="multilevel"/>
     <w:tmpl w:val="D8DC1B1C"/>
@@ -7932,7 +10905,7 @@
       </w:pPr>
     </w:lvl>
   </w:abstractNum>
-  <w:abstractNum w:abstractNumId="1" w15:restartNumberingAfterBreak="0">
+  <w:abstractNum w:abstractNumId="3" w15:restartNumberingAfterBreak="0">
     <w:nsid w:val="24B8650A"/>
     <w:multiLevelType w:val="multilevel"/>
     <w:tmpl w:val="F3FA5D60"/>
@@ -8081,7 +11054,156 @@
       </w:rPr>
     </w:lvl>
   </w:abstractNum>
-  <w:abstractNum w:abstractNumId="2" w15:restartNumberingAfterBreak="0">
+  <w:abstractNum w:abstractNumId="4" w15:restartNumberingAfterBreak="0">
+    <w:nsid w:val="26183265"/>
+    <w:multiLevelType w:val="multilevel"/>
+    <w:tmpl w:val="00A0788A"/>
+    <w:lvl w:ilvl="0">
+      <w:start w:val="1"/>
+      <w:numFmt w:val="bullet"/>
+      <w:lvlText w:val=""/>
+      <w:lvlJc w:val="left"/>
+      <w:pPr>
+        <w:tabs>
+          <w:tab w:val="num" w:pos="720"/>
+        </w:tabs>
+        <w:ind w:left="720" w:hanging="360"/>
+      </w:pPr>
+      <w:rPr>
+        <w:rFonts w:ascii="Symbol" w:hAnsi="Symbol" w:hint="default"/>
+        <w:sz w:val="20"/>
+      </w:rPr>
+    </w:lvl>
+    <w:lvl w:ilvl="1">
+      <w:start w:val="1"/>
+      <w:numFmt w:val="bullet"/>
+      <w:lvlText w:val="o"/>
+      <w:lvlJc w:val="left"/>
+      <w:pPr>
+        <w:tabs>
+          <w:tab w:val="num" w:pos="1440"/>
+        </w:tabs>
+        <w:ind w:left="1440" w:hanging="360"/>
+      </w:pPr>
+      <w:rPr>
+        <w:rFonts w:ascii="Courier New" w:hAnsi="Courier New" w:hint="default"/>
+        <w:sz w:val="20"/>
+      </w:rPr>
+    </w:lvl>
+    <w:lvl w:ilvl="2" w:tentative="1">
+      <w:start w:val="1"/>
+      <w:numFmt w:val="bullet"/>
+      <w:lvlText w:val=""/>
+      <w:lvlJc w:val="left"/>
+      <w:pPr>
+        <w:tabs>
+          <w:tab w:val="num" w:pos="2160"/>
+        </w:tabs>
+        <w:ind w:left="2160" w:hanging="360"/>
+      </w:pPr>
+      <w:rPr>
+        <w:rFonts w:ascii="Wingdings" w:hAnsi="Wingdings" w:hint="default"/>
+        <w:sz w:val="20"/>
+      </w:rPr>
+    </w:lvl>
+    <w:lvl w:ilvl="3" w:tentative="1">
+      <w:start w:val="1"/>
+      <w:numFmt w:val="bullet"/>
+      <w:lvlText w:val=""/>
+      <w:lvlJc w:val="left"/>
+      <w:pPr>
+        <w:tabs>
+          <w:tab w:val="num" w:pos="2880"/>
+        </w:tabs>
+        <w:ind w:left="2880" w:hanging="360"/>
+      </w:pPr>
+      <w:rPr>
+        <w:rFonts w:ascii="Wingdings" w:hAnsi="Wingdings" w:hint="default"/>
+        <w:sz w:val="20"/>
+      </w:rPr>
+    </w:lvl>
+    <w:lvl w:ilvl="4" w:tentative="1">
+      <w:start w:val="1"/>
+      <w:numFmt w:val="bullet"/>
+      <w:lvlText w:val=""/>
+      <w:lvlJc w:val="left"/>
+      <w:pPr>
+        <w:tabs>
+          <w:tab w:val="num" w:pos="3600"/>
+        </w:tabs>
+        <w:ind w:left="3600" w:hanging="360"/>
+      </w:pPr>
+      <w:rPr>
+        <w:rFonts w:ascii="Wingdings" w:hAnsi="Wingdings" w:hint="default"/>
+        <w:sz w:val="20"/>
+      </w:rPr>
+    </w:lvl>
+    <w:lvl w:ilvl="5" w:tentative="1">
+      <w:start w:val="1"/>
+      <w:numFmt w:val="bullet"/>
+      <w:lvlText w:val=""/>
+      <w:lvlJc w:val="left"/>
+      <w:pPr>
+        <w:tabs>
+          <w:tab w:val="num" w:pos="4320"/>
+        </w:tabs>
+        <w:ind w:left="4320" w:hanging="360"/>
+      </w:pPr>
+      <w:rPr>
+        <w:rFonts w:ascii="Wingdings" w:hAnsi="Wingdings" w:hint="default"/>
+        <w:sz w:val="20"/>
+      </w:rPr>
+    </w:lvl>
+    <w:lvl w:ilvl="6" w:tentative="1">
+      <w:start w:val="1"/>
+      <w:numFmt w:val="bullet"/>
+      <w:lvlText w:val=""/>
+      <w:lvlJc w:val="left"/>
+      <w:pPr>
+        <w:tabs>
+          <w:tab w:val="num" w:pos="5040"/>
+        </w:tabs>
+        <w:ind w:left="5040" w:hanging="360"/>
+      </w:pPr>
+      <w:rPr>
+        <w:rFonts w:ascii="Wingdings" w:hAnsi="Wingdings" w:hint="default"/>
+        <w:sz w:val="20"/>
+      </w:rPr>
+    </w:lvl>
+    <w:lvl w:ilvl="7" w:tentative="1">
+      <w:start w:val="1"/>
+      <w:numFmt w:val="bullet"/>
+      <w:lvlText w:val=""/>
+      <w:lvlJc w:val="left"/>
+      <w:pPr>
+        <w:tabs>
+          <w:tab w:val="num" w:pos="5760"/>
+        </w:tabs>
+        <w:ind w:left="5760" w:hanging="360"/>
+      </w:pPr>
+      <w:rPr>
+        <w:rFonts w:ascii="Wingdings" w:hAnsi="Wingdings" w:hint="default"/>
+        <w:sz w:val="20"/>
+      </w:rPr>
+    </w:lvl>
+    <w:lvl w:ilvl="8" w:tentative="1">
+      <w:start w:val="1"/>
+      <w:numFmt w:val="bullet"/>
+      <w:lvlText w:val=""/>
+      <w:lvlJc w:val="left"/>
+      <w:pPr>
+        <w:tabs>
+          <w:tab w:val="num" w:pos="6480"/>
+        </w:tabs>
+        <w:ind w:left="6480" w:hanging="360"/>
+      </w:pPr>
+      <w:rPr>
+        <w:rFonts w:ascii="Wingdings" w:hAnsi="Wingdings" w:hint="default"/>
+        <w:sz w:val="20"/>
+      </w:rPr>
+    </w:lvl>
+  </w:abstractNum>
+  <w:abstractNum w:abstractNumId="5" w15:restartNumberingAfterBreak="0">
     <w:nsid w:val="28D22ACB"/>
     <w:multiLevelType w:val="multilevel"/>
     <w:tmpl w:val="C6040BE4"/>
@@ -8230,7 +11352,156 @@
       </w:rPr>
     </w:lvl>
   </w:abstractNum>
-  <w:abstractNum w:abstractNumId="3" w15:restartNumberingAfterBreak="0">
+  <w:abstractNum w:abstractNumId="6" w15:restartNumberingAfterBreak="0">
+    <w:nsid w:val="30DE6DFB"/>
+    <w:multiLevelType w:val="multilevel"/>
+    <w:tmpl w:val="E87EEF78"/>
+    <w:lvl w:ilvl="0">
+      <w:start w:val="1"/>
+      <w:numFmt w:val="bullet"/>
+      <w:lvlText w:val=""/>
+      <w:lvlJc w:val="left"/>
+      <w:pPr>
+        <w:tabs>
+          <w:tab w:val="num" w:pos="720"/>
+        </w:tabs>
+        <w:ind w:left="720" w:hanging="360"/>
+      </w:pPr>
+      <w:rPr>
+        <w:rFonts w:ascii="Symbol" w:hAnsi="Symbol" w:hint="default"/>
+        <w:sz w:val="20"/>
+      </w:rPr>
+    </w:lvl>
+    <w:lvl w:ilvl="1" w:tentative="1">
+      <w:start w:val="1"/>
+      <w:numFmt w:val="bullet"/>
+      <w:lvlText w:val="o"/>
+      <w:lvlJc w:val="left"/>
+      <w:pPr>
+        <w:tabs>
+          <w:tab w:val="num" w:pos="1440"/>
+        </w:tabs>
+        <w:ind w:left="1440" w:hanging="360"/>
+      </w:pPr>
+      <w:rPr>
+        <w:rFonts w:ascii="Courier New" w:hAnsi="Courier New" w:hint="default"/>
+        <w:sz w:val="20"/>
+      </w:rPr>
+    </w:lvl>
+    <w:lvl w:ilvl="2" w:tentative="1">
+      <w:start w:val="1"/>
+      <w:numFmt w:val="bullet"/>
+      <w:lvlText w:val=""/>
+      <w:lvlJc w:val="left"/>
+      <w:pPr>
+        <w:tabs>
+          <w:tab w:val="num" w:pos="2160"/>
+        </w:tabs>
+        <w:ind w:left="2160" w:hanging="360"/>
+      </w:pPr>
+      <w:rPr>
+        <w:rFonts w:ascii="Wingdings" w:hAnsi="Wingdings" w:hint="default"/>
+        <w:sz w:val="20"/>
+      </w:rPr>
+    </w:lvl>
+    <w:lvl w:ilvl="3" w:tentative="1">
+      <w:start w:val="1"/>
+      <w:numFmt w:val="bullet"/>
+      <w:lvlText w:val=""/>
+      <w:lvlJc w:val="left"/>
+      <w:pPr>
+        <w:tabs>
+          <w:tab w:val="num" w:pos="2880"/>
+        </w:tabs>
+        <w:ind w:left="2880" w:hanging="360"/>
+      </w:pPr>
+      <w:rPr>
+        <w:rFonts w:ascii="Wingdings" w:hAnsi="Wingdings" w:hint="default"/>
+        <w:sz w:val="20"/>
+      </w:rPr>
+    </w:lvl>
+    <w:lvl w:ilvl="4" w:tentative="1">
+      <w:start w:val="1"/>
+      <w:numFmt w:val="bullet"/>
+      <w:lvlText w:val=""/>
+      <w:lvlJc w:val="left"/>
+      <w:pPr>
+        <w:tabs>
+          <w:tab w:val="num" w:pos="3600"/>
+        </w:tabs>
+        <w:ind w:left="3600" w:hanging="360"/>
+      </w:pPr>
+      <w:rPr>
+        <w:rFonts w:ascii="Wingdings" w:hAnsi="Wingdings" w:hint="default"/>
+        <w:sz w:val="20"/>
+      </w:rPr>
+    </w:lvl>
+    <w:lvl w:ilvl="5" w:tentative="1">
+      <w:start w:val="1"/>
+      <w:numFmt w:val="bullet"/>
+      <w:lvlText w:val=""/>
+      <w:lvlJc w:val="left"/>
+      <w:pPr>
+        <w:tabs>
+          <w:tab w:val="num" w:pos="4320"/>
+        </w:tabs>
+        <w:ind w:left="4320" w:hanging="360"/>
+      </w:pPr>
+      <w:rPr>
+        <w:rFonts w:ascii="Wingdings" w:hAnsi="Wingdings" w:hint="default"/>
+        <w:sz w:val="20"/>
+      </w:rPr>
+    </w:lvl>
+    <w:lvl w:ilvl="6" w:tentative="1">
+      <w:start w:val="1"/>
+      <w:numFmt w:val="bullet"/>
+      <w:lvlText w:val=""/>
+      <w:lvlJc w:val="left"/>
+      <w:pPr>
+        <w:tabs>
+          <w:tab w:val="num" w:pos="5040"/>
+        </w:tabs>
+        <w:ind w:left="5040" w:hanging="360"/>
+      </w:pPr>
+      <w:rPr>
+        <w:rFonts w:ascii="Wingdings" w:hAnsi="Wingdings" w:hint="default"/>
+        <w:sz w:val="20"/>
+      </w:rPr>
+    </w:lvl>
+    <w:lvl w:ilvl="7" w:tentative="1">
+      <w:start w:val="1"/>
+      <w:numFmt w:val="bullet"/>
+      <w:lvlText w:val=""/>
+      <w:lvlJc w:val="left"/>
+      <w:pPr>
+        <w:tabs>
+          <w:tab w:val="num" w:pos="5760"/>
+        </w:tabs>
+        <w:ind w:left="5760" w:hanging="360"/>
+      </w:pPr>
+      <w:rPr>
+        <w:rFonts w:ascii="Wingdings" w:hAnsi="Wingdings" w:hint="default"/>
+        <w:sz w:val="20"/>
+      </w:rPr>
+    </w:lvl>
+    <w:lvl w:ilvl="8" w:tentative="1">
+      <w:start w:val="1"/>
+      <w:numFmt w:val="bullet"/>
+      <w:lvlText w:val=""/>
+      <w:lvlJc w:val="left"/>
+      <w:pPr>
+        <w:tabs>
+          <w:tab w:val="num" w:pos="6480"/>
+        </w:tabs>
+        <w:ind w:left="6480" w:hanging="360"/>
+      </w:pPr>
+      <w:rPr>
+        <w:rFonts w:ascii="Wingdings" w:hAnsi="Wingdings" w:hint="default"/>
+        <w:sz w:val="20"/>
+      </w:rPr>
+    </w:lvl>
+  </w:abstractNum>
+  <w:abstractNum w:abstractNumId="7" w15:restartNumberingAfterBreak="0">
     <w:nsid w:val="369078EF"/>
     <w:multiLevelType w:val="multilevel"/>
     <w:tmpl w:val="505C2A94"/>
@@ -8379,7 +11650,305 @@
       </w:rPr>
     </w:lvl>
   </w:abstractNum>
-  <w:abstractNum w:abstractNumId="4" w15:restartNumberingAfterBreak="0">
+  <w:abstractNum w:abstractNumId="8" w15:restartNumberingAfterBreak="0">
+    <w:nsid w:val="3C3C024E"/>
+    <w:multiLevelType w:val="multilevel"/>
+    <w:tmpl w:val="2DDC97BC"/>
+    <w:lvl w:ilvl="0">
+      <w:start w:val="1"/>
+      <w:numFmt w:val="bullet"/>
+      <w:lvlText w:val=""/>
+      <w:lvlJc w:val="left"/>
+      <w:pPr>
+        <w:tabs>
+          <w:tab w:val="num" w:pos="720"/>
+        </w:tabs>
+        <w:ind w:left="720" w:hanging="360"/>
+      </w:pPr>
+      <w:rPr>
+        <w:rFonts w:ascii="Symbol" w:hAnsi="Symbol" w:hint="default"/>
+        <w:sz w:val="20"/>
+      </w:rPr>
+    </w:lvl>
+    <w:lvl w:ilvl="1">
+      <w:start w:val="1"/>
+      <w:numFmt w:val="bullet"/>
+      <w:lvlText w:val="o"/>
+      <w:lvlJc w:val="left"/>
+      <w:pPr>
+        <w:tabs>
+          <w:tab w:val="num" w:pos="1440"/>
+        </w:tabs>
+        <w:ind w:left="1440" w:hanging="360"/>
+      </w:pPr>
+      <w:rPr>
+        <w:rFonts w:ascii="Courier New" w:hAnsi="Courier New" w:hint="default"/>
+        <w:sz w:val="20"/>
+      </w:rPr>
+    </w:lvl>
+    <w:lvl w:ilvl="2" w:tentative="1">
+      <w:start w:val="1"/>
+      <w:numFmt w:val="bullet"/>
+      <w:lvlText w:val=""/>
+      <w:lvlJc w:val="left"/>
+      <w:pPr>
+        <w:tabs>
+          <w:tab w:val="num" w:pos="2160"/>
+        </w:tabs>
+        <w:ind w:left="2160" w:hanging="360"/>
+      </w:pPr>
+      <w:rPr>
+        <w:rFonts w:ascii="Wingdings" w:hAnsi="Wingdings" w:hint="default"/>
+        <w:sz w:val="20"/>
+      </w:rPr>
+    </w:lvl>
+    <w:lvl w:ilvl="3" w:tentative="1">
+      <w:start w:val="1"/>
+      <w:numFmt w:val="bullet"/>
+      <w:lvlText w:val=""/>
+      <w:lvlJc w:val="left"/>
+      <w:pPr>
+        <w:tabs>
+          <w:tab w:val="num" w:pos="2880"/>
+        </w:tabs>
+        <w:ind w:left="2880" w:hanging="360"/>
+      </w:pPr>
+      <w:rPr>
+        <w:rFonts w:ascii="Wingdings" w:hAnsi="Wingdings" w:hint="default"/>
+        <w:sz w:val="20"/>
+      </w:rPr>
+    </w:lvl>
+    <w:lvl w:ilvl="4" w:tentative="1">
+      <w:start w:val="1"/>
+      <w:numFmt w:val="bullet"/>
+      <w:lvlText w:val=""/>
+      <w:lvlJc w:val="left"/>
+      <w:pPr>
+        <w:tabs>
+          <w:tab w:val="num" w:pos="3600"/>
+        </w:tabs>
+        <w:ind w:left="3600" w:hanging="360"/>
+      </w:pPr>
+      <w:rPr>
+        <w:rFonts w:ascii="Wingdings" w:hAnsi="Wingdings" w:hint="default"/>
+        <w:sz w:val="20"/>
+      </w:rPr>
+    </w:lvl>
+    <w:lvl w:ilvl="5" w:tentative="1">
+      <w:start w:val="1"/>
+      <w:numFmt w:val="bullet"/>
+      <w:lvlText w:val=""/>
+      <w:lvlJc w:val="left"/>
+      <w:pPr>
+        <w:tabs>
+          <w:tab w:val="num" w:pos="4320"/>
+        </w:tabs>
+        <w:ind w:left="4320" w:hanging="360"/>
+      </w:pPr>
+      <w:rPr>
+        <w:rFonts w:ascii="Wingdings" w:hAnsi="Wingdings" w:hint="default"/>
+        <w:sz w:val="20"/>
+      </w:rPr>
+    </w:lvl>
+    <w:lvl w:ilvl="6" w:tentative="1">
+      <w:start w:val="1"/>
+      <w:numFmt w:val="bullet"/>
+      <w:lvlText w:val=""/>
+      <w:lvlJc w:val="left"/>
+      <w:pPr>
+        <w:tabs>
+          <w:tab w:val="num" w:pos="5040"/>
+        </w:tabs>
+        <w:ind w:left="5040" w:hanging="360"/>
+      </w:pPr>
+      <w:rPr>
+        <w:rFonts w:ascii="Wingdings" w:hAnsi="Wingdings" w:hint="default"/>
+        <w:sz w:val="20"/>
+      </w:rPr>
+    </w:lvl>
+    <w:lvl w:ilvl="7" w:tentative="1">
+      <w:start w:val="1"/>
+      <w:numFmt w:val="bullet"/>
+      <w:lvlText w:val=""/>
+      <w:lvlJc w:val="left"/>
+      <w:pPr>
+        <w:tabs>
+          <w:tab w:val="num" w:pos="5760"/>
+        </w:tabs>
+        <w:ind w:left="5760" w:hanging="360"/>
+      </w:pPr>
+      <w:rPr>
+        <w:rFonts w:ascii="Wingdings" w:hAnsi="Wingdings" w:hint="default"/>
+        <w:sz w:val="20"/>
+      </w:rPr>
+    </w:lvl>
+    <w:lvl w:ilvl="8" w:tentative="1">
+      <w:start w:val="1"/>
+      <w:numFmt w:val="bullet"/>
+      <w:lvlText w:val=""/>
+      <w:lvlJc w:val="left"/>
+      <w:pPr>
+        <w:tabs>
+          <w:tab w:val="num" w:pos="6480"/>
+        </w:tabs>
+        <w:ind w:left="6480" w:hanging="360"/>
+      </w:pPr>
+      <w:rPr>
+        <w:rFonts w:ascii="Wingdings" w:hAnsi="Wingdings" w:hint="default"/>
+        <w:sz w:val="20"/>
+      </w:rPr>
+    </w:lvl>
+  </w:abstractNum>
+  <w:abstractNum w:abstractNumId="9" w15:restartNumberingAfterBreak="0">
+    <w:nsid w:val="46AA2465"/>
+    <w:multiLevelType w:val="multilevel"/>
+    <w:tmpl w:val="F5765236"/>
+    <w:lvl w:ilvl="0">
+      <w:start w:val="1"/>
+      <w:numFmt w:val="bullet"/>
+      <w:lvlText w:val=""/>
+      <w:lvlJc w:val="left"/>
+      <w:pPr>
+        <w:tabs>
+          <w:tab w:val="num" w:pos="720"/>
+        </w:tabs>
+        <w:ind w:left="720" w:hanging="360"/>
+      </w:pPr>
+      <w:rPr>
+        <w:rFonts w:ascii="Symbol" w:hAnsi="Symbol" w:hint="default"/>
+        <w:sz w:val="20"/>
+      </w:rPr>
+    </w:lvl>
+    <w:lvl w:ilvl="1">
+      <w:start w:val="1"/>
+      <w:numFmt w:val="bullet"/>
+      <w:lvlText w:val="o"/>
+      <w:lvlJc w:val="left"/>
+      <w:pPr>
+        <w:tabs>
+          <w:tab w:val="num" w:pos="1440"/>
+        </w:tabs>
+        <w:ind w:left="1440" w:hanging="360"/>
+      </w:pPr>
+      <w:rPr>
+        <w:rFonts w:ascii="Courier New" w:hAnsi="Courier New" w:hint="default"/>
+        <w:sz w:val="20"/>
+      </w:rPr>
+    </w:lvl>
+    <w:lvl w:ilvl="2" w:tentative="1">
+      <w:start w:val="1"/>
+      <w:numFmt w:val="bullet"/>
+      <w:lvlText w:val=""/>
+      <w:lvlJc w:val="left"/>
+      <w:pPr>
+        <w:tabs>
+          <w:tab w:val="num" w:pos="2160"/>
+        </w:tabs>
+        <w:ind w:left="2160" w:hanging="360"/>
+      </w:pPr>
+      <w:rPr>
+        <w:rFonts w:ascii="Wingdings" w:hAnsi="Wingdings" w:hint="default"/>
+        <w:sz w:val="20"/>
+      </w:rPr>
+    </w:lvl>
+    <w:lvl w:ilvl="3" w:tentative="1">
+      <w:start w:val="1"/>
+      <w:numFmt w:val="bullet"/>
+      <w:lvlText w:val=""/>
+      <w:lvlJc w:val="left"/>
+      <w:pPr>
+        <w:tabs>
+          <w:tab w:val="num" w:pos="2880"/>
+        </w:tabs>
+        <w:ind w:left="2880" w:hanging="360"/>
+      </w:pPr>
+      <w:rPr>
+        <w:rFonts w:ascii="Wingdings" w:hAnsi="Wingdings" w:hint="default"/>
+        <w:sz w:val="20"/>
+      </w:rPr>
+    </w:lvl>
+    <w:lvl w:ilvl="4" w:tentative="1">
+      <w:start w:val="1"/>
+      <w:numFmt w:val="bullet"/>
+      <w:lvlText w:val=""/>
+      <w:lvlJc w:val="left"/>
+      <w:pPr>
+        <w:tabs>
+          <w:tab w:val="num" w:pos="3600"/>
+        </w:tabs>
+        <w:ind w:left="3600" w:hanging="360"/>
+      </w:pPr>
+      <w:rPr>
+        <w:rFonts w:ascii="Wingdings" w:hAnsi="Wingdings" w:hint="default"/>
+        <w:sz w:val="20"/>
+      </w:rPr>
+    </w:lvl>
+    <w:lvl w:ilvl="5" w:tentative="1">
+      <w:start w:val="1"/>
+      <w:numFmt w:val="bullet"/>
+      <w:lvlText w:val=""/>
+      <w:lvlJc w:val="left"/>
+      <w:pPr>
+        <w:tabs>
+          <w:tab w:val="num" w:pos="4320"/>
+        </w:tabs>
+        <w:ind w:left="4320" w:hanging="360"/>
+      </w:pPr>
+      <w:rPr>
+        <w:rFonts w:ascii="Wingdings" w:hAnsi="Wingdings" w:hint="default"/>
+        <w:sz w:val="20"/>
+      </w:rPr>
+    </w:lvl>
+    <w:lvl w:ilvl="6" w:tentative="1">
+      <w:start w:val="1"/>
+      <w:numFmt w:val="bullet"/>
+      <w:lvlText w:val=""/>
+      <w:lvlJc w:val="left"/>
+      <w:pPr>
+        <w:tabs>
+          <w:tab w:val="num" w:pos="5040"/>
+        </w:tabs>
+        <w:ind w:left="5040" w:hanging="360"/>
+      </w:pPr>
+      <w:rPr>
+        <w:rFonts w:ascii="Wingdings" w:hAnsi="Wingdings" w:hint="default"/>
+        <w:sz w:val="20"/>
+      </w:rPr>
+    </w:lvl>
+    <w:lvl w:ilvl="7" w:tentative="1">
+      <w:start w:val="1"/>
+      <w:numFmt w:val="bullet"/>
+      <w:lvlText w:val=""/>
+      <w:lvlJc w:val="left"/>
+      <w:pPr>
+        <w:tabs>
+          <w:tab w:val="num" w:pos="5760"/>
+        </w:tabs>
+        <w:ind w:left="5760" w:hanging="360"/>
+      </w:pPr>
+      <w:rPr>
+        <w:rFonts w:ascii="Wingdings" w:hAnsi="Wingdings" w:hint="default"/>
+        <w:sz w:val="20"/>
+      </w:rPr>
+    </w:lvl>
+    <w:lvl w:ilvl="8" w:tentative="1">
+      <w:start w:val="1"/>
+      <w:numFmt w:val="bullet"/>
+      <w:lvlText w:val=""/>
+      <w:lvlJc w:val="left"/>
+      <w:pPr>
+        <w:tabs>
+          <w:tab w:val="num" w:pos="6480"/>
+        </w:tabs>
+        <w:ind w:left="6480" w:hanging="360"/>
+      </w:pPr>
+      <w:rPr>
+        <w:rFonts w:ascii="Wingdings" w:hAnsi="Wingdings" w:hint="default"/>
+        <w:sz w:val="20"/>
+      </w:rPr>
+    </w:lvl>
+  </w:abstractNum>
+  <w:abstractNum w:abstractNumId="10" w15:restartNumberingAfterBreak="0">
     <w:nsid w:val="50FC0F36"/>
     <w:multiLevelType w:val="multilevel"/>
     <w:tmpl w:val="74926932"/>
@@ -8496,7 +12065,7 @@
       </w:pPr>
     </w:lvl>
   </w:abstractNum>
-  <w:abstractNum w:abstractNumId="5" w15:restartNumberingAfterBreak="0">
+  <w:abstractNum w:abstractNumId="11" w15:restartNumberingAfterBreak="0">
     <w:nsid w:val="56BE7CF4"/>
     <w:multiLevelType w:val="multilevel"/>
     <w:tmpl w:val="D1424CEC"/>
@@ -8645,7 +12214,7 @@
       </w:rPr>
     </w:lvl>
   </w:abstractNum>
-  <w:abstractNum w:abstractNumId="6" w15:restartNumberingAfterBreak="0">
+  <w:abstractNum w:abstractNumId="12" w15:restartNumberingAfterBreak="0">
     <w:nsid w:val="5DF7083A"/>
     <w:multiLevelType w:val="multilevel"/>
     <w:tmpl w:val="7B422498"/>
@@ -8794,7 +12363,156 @@
       </w:rPr>
     </w:lvl>
   </w:abstractNum>
-  <w:abstractNum w:abstractNumId="7" w15:restartNumberingAfterBreak="0">
+  <w:abstractNum w:abstractNumId="13" w15:restartNumberingAfterBreak="0">
+    <w:nsid w:val="6D202858"/>
+    <w:multiLevelType w:val="multilevel"/>
+    <w:tmpl w:val="DCA2C2F0"/>
+    <w:lvl w:ilvl="0">
+      <w:start w:val="1"/>
+      <w:numFmt w:val="bullet"/>
+      <w:lvlText w:val=""/>
+      <w:lvlJc w:val="left"/>
+      <w:pPr>
+        <w:tabs>
+          <w:tab w:val="num" w:pos="720"/>
+        </w:tabs>
+        <w:ind w:left="720" w:hanging="360"/>
+      </w:pPr>
+      <w:rPr>
+        <w:rFonts w:ascii="Symbol" w:hAnsi="Symbol" w:hint="default"/>
+        <w:sz w:val="20"/>
+      </w:rPr>
+    </w:lvl>
+    <w:lvl w:ilvl="1">
+      <w:start w:val="1"/>
+      <w:numFmt w:val="bullet"/>
+      <w:lvlText w:val="o"/>
+      <w:lvlJc w:val="left"/>
+      <w:pPr>
+        <w:tabs>
+          <w:tab w:val="num" w:pos="1440"/>
+        </w:tabs>
+        <w:ind w:left="1440" w:hanging="360"/>
+      </w:pPr>
+      <w:rPr>
+        <w:rFonts w:ascii="Courier New" w:hAnsi="Courier New" w:hint="default"/>
+        <w:sz w:val="20"/>
+      </w:rPr>
+    </w:lvl>
+    <w:lvl w:ilvl="2" w:tentative="1">
+      <w:start w:val="1"/>
+      <w:numFmt w:val="bullet"/>
+      <w:lvlText w:val=""/>
+      <w:lvlJc w:val="left"/>
+      <w:pPr>
+        <w:tabs>
+          <w:tab w:val="num" w:pos="2160"/>
+        </w:tabs>
+        <w:ind w:left="2160" w:hanging="360"/>
+      </w:pPr>
+      <w:rPr>
+        <w:rFonts w:ascii="Wingdings" w:hAnsi="Wingdings" w:hint="default"/>
+        <w:sz w:val="20"/>
+      </w:rPr>
+    </w:lvl>
+    <w:lvl w:ilvl="3" w:tentative="1">
+      <w:start w:val="1"/>
+      <w:numFmt w:val="bullet"/>
+      <w:lvlText w:val=""/>
+      <w:lvlJc w:val="left"/>
+      <w:pPr>
+        <w:tabs>
+          <w:tab w:val="num" w:pos="2880"/>
+        </w:tabs>
+        <w:ind w:left="2880" w:hanging="360"/>
+      </w:pPr>
+      <w:rPr>
+        <w:rFonts w:ascii="Wingdings" w:hAnsi="Wingdings" w:hint="default"/>
+        <w:sz w:val="20"/>
+      </w:rPr>
+    </w:lvl>
+    <w:lvl w:ilvl="4" w:tentative="1">
+      <w:start w:val="1"/>
+      <w:numFmt w:val="bullet"/>
+      <w:lvlText w:val=""/>
+      <w:lvlJc w:val="left"/>
+      <w:pPr>
+        <w:tabs>
+          <w:tab w:val="num" w:pos="3600"/>
+        </w:tabs>
+        <w:ind w:left="3600" w:hanging="360"/>
+      </w:pPr>
+      <w:rPr>
+        <w:rFonts w:ascii="Wingdings" w:hAnsi="Wingdings" w:hint="default"/>
+        <w:sz w:val="20"/>
+      </w:rPr>
+    </w:lvl>
+    <w:lvl w:ilvl="5" w:tentative="1">
+      <w:start w:val="1"/>
+      <w:numFmt w:val="bullet"/>
+      <w:lvlText w:val=""/>
+      <w:lvlJc w:val="left"/>
+      <w:pPr>
+        <w:tabs>
+          <w:tab w:val="num" w:pos="4320"/>
+        </w:tabs>
+        <w:ind w:left="4320" w:hanging="360"/>
+      </w:pPr>
+      <w:rPr>
+        <w:rFonts w:ascii="Wingdings" w:hAnsi="Wingdings" w:hint="default"/>
+        <w:sz w:val="20"/>
+      </w:rPr>
+    </w:lvl>
+    <w:lvl w:ilvl="6" w:tentative="1">
+      <w:start w:val="1"/>
+      <w:numFmt w:val="bullet"/>
+      <w:lvlText w:val=""/>
+      <w:lvlJc w:val="left"/>
+      <w:pPr>
+        <w:tabs>
+          <w:tab w:val="num" w:pos="5040"/>
+        </w:tabs>
+        <w:ind w:left="5040" w:hanging="360"/>
+      </w:pPr>
+      <w:rPr>
+        <w:rFonts w:ascii="Wingdings" w:hAnsi="Wingdings" w:hint="default"/>
+        <w:sz w:val="20"/>
+      </w:rPr>
+    </w:lvl>
+    <w:lvl w:ilvl="7" w:tentative="1">
+      <w:start w:val="1"/>
+      <w:numFmt w:val="bullet"/>
+      <w:lvlText w:val=""/>
+      <w:lvlJc w:val="left"/>
+      <w:pPr>
+        <w:tabs>
+          <w:tab w:val="num" w:pos="5760"/>
+        </w:tabs>
+        <w:ind w:left="5760" w:hanging="360"/>
+      </w:pPr>
+      <w:rPr>
+        <w:rFonts w:ascii="Wingdings" w:hAnsi="Wingdings" w:hint="default"/>
+        <w:sz w:val="20"/>
+      </w:rPr>
+    </w:lvl>
+    <w:lvl w:ilvl="8" w:tentative="1">
+      <w:start w:val="1"/>
+      <w:numFmt w:val="bullet"/>
+      <w:lvlText w:val=""/>
+      <w:lvlJc w:val="left"/>
+      <w:pPr>
+        <w:tabs>
+          <w:tab w:val="num" w:pos="6480"/>
+        </w:tabs>
+        <w:ind w:left="6480" w:hanging="360"/>
+      </w:pPr>
+      <w:rPr>
+        <w:rFonts w:ascii="Wingdings" w:hAnsi="Wingdings" w:hint="default"/>
+        <w:sz w:val="20"/>
+      </w:rPr>
+    </w:lvl>
+  </w:abstractNum>
+  <w:abstractNum w:abstractNumId="14" w15:restartNumberingAfterBreak="0">
     <w:nsid w:val="73B005C8"/>
     <w:multiLevelType w:val="multilevel"/>
     <w:tmpl w:val="ED3CCC22"/>
@@ -8943,7 +12661,7 @@
       </w:rPr>
     </w:lvl>
   </w:abstractNum>
-  <w:abstractNum w:abstractNumId="8" w15:restartNumberingAfterBreak="0">
+  <w:abstractNum w:abstractNumId="15" w15:restartNumberingAfterBreak="0">
     <w:nsid w:val="787615E2"/>
     <w:multiLevelType w:val="multilevel"/>
     <w:tmpl w:val="5CA82876"/>
@@ -9093,31 +12811,52 @@
     </w:lvl>
   </w:abstractNum>
   <w:num w:numId="1">
+    <w:abstractNumId w:val="15"/>
+  </w:num>
+  <w:num w:numId="2">
+    <w:abstractNumId w:val="10"/>
+  </w:num>
+  <w:num w:numId="3">
+    <w:abstractNumId w:val="11"/>
+  </w:num>
+  <w:num w:numId="4">
+    <w:abstractNumId w:val="2"/>
+  </w:num>
+  <w:num w:numId="5">
+    <w:abstractNumId w:val="5"/>
+  </w:num>
+  <w:num w:numId="6">
+    <w:abstractNumId w:val="7"/>
+  </w:num>
+  <w:num w:numId="7">
+    <w:abstractNumId w:val="14"/>
+  </w:num>
+  <w:num w:numId="8">
+    <w:abstractNumId w:val="12"/>
+  </w:num>
+  <w:num w:numId="9">
+    <w:abstractNumId w:val="3"/>
+  </w:num>
+  <w:num w:numId="10">
     <w:abstractNumId w:val="8"/>
   </w:num>
-  <w:num w:numId="2">
+  <w:num w:numId="11">
+    <w:abstractNumId w:val="9"/>
+  </w:num>
+  <w:num w:numId="12">
     <w:abstractNumId w:val="4"/>
   </w:num>
-  <w:num w:numId="3">
-    <w:abstractNumId w:val="5"/>
+  <w:num w:numId="13">
+    <w:abstractNumId w:val="13"/>
   </w:num>
-  <w:num w:numId="4">
+  <w:num w:numId="14">
+    <w:abstractNumId w:val="1"/>
+  </w:num>
+  <w:num w:numId="15">
     <w:abstractNumId w:val="0"/>
   </w:num>
-  <w:num w:numId="5">
-    <w:abstractNumId w:val="2"/>
-  </w:num>
-  <w:num w:numId="6">
-    <w:abstractNumId w:val="3"/>
-  </w:num>
-  <w:num w:numId="7">
-    <w:abstractNumId w:val="7"/>
-  </w:num>
-  <w:num w:numId="8">
+  <w:num w:numId="16">
     <w:abstractNumId w:val="6"/>
-  </w:num>
-  <w:num w:numId="9">
-    <w:abstractNumId w:val="1"/>
   </w:num>
 </w:numbering>
 </file>
@@ -9834,6 +13573,17 @@
       <w:color w:val="2F5496" w:themeColor="accent1" w:themeShade="BF"/>
     </w:rPr>
   </w:style>
+  <w:style w:type="character" w:styleId="Emphasis">
+    <w:name w:val="Emphasis"/>
+    <w:basedOn w:val="DefaultParagraphFont"/>
+    <w:uiPriority w:val="20"/>
+    <w:qFormat/>
+    <w:rsid w:val="001529B2"/>
+    <w:rPr>
+      <w:i/>
+      <w:iCs/>
+    </w:rPr>
+  </w:style>
 </w:styles>
 </file>
 

</xml_diff>